<commit_message>
Updated pin diagram with some nice colors. Updated Reference Manual with bare minimum information.
</commit_message>
<xml_diff>
--- a/sd/docs/FubarinoSDURefManual.docx
+++ b/sd/docs/FubarinoSDURefManual.docx
@@ -3,13 +3,24 @@
 <w:document xmlns:wpc="http://schemas.microsoft.com/office/word/2010/wordprocessingCanvas" xmlns:mc="http://schemas.openxmlformats.org/markup-compatibility/2006" xmlns:o="urn:schemas-microsoft-com:office:office" xmlns:r="http://schemas.openxmlformats.org/officeDocument/2006/relationships" xmlns:m="http://schemas.openxmlformats.org/officeDocument/2006/math" xmlns:v="urn:schemas-microsoft-com:vml" xmlns:wp14="http://schemas.microsoft.com/office/word/2010/wordprocessingDrawing" xmlns:wp="http://schemas.openxmlformats.org/drawingml/2006/wordprocessingDrawing" xmlns:w10="urn:schemas-microsoft-com:office:word" xmlns:w="http://schemas.openxmlformats.org/wordprocessingml/2006/main" xmlns:w14="http://schemas.microsoft.com/office/word/2010/wordml" xmlns:wpg="http://schemas.microsoft.com/office/word/2010/wordprocessingGroup" xmlns:wpi="http://schemas.microsoft.com/office/word/2010/wordprocessingInk" xmlns:wne="http://schemas.microsoft.com/office/word/2006/wordml" xmlns:wps="http://schemas.microsoft.com/office/word/2010/wordprocessingShape" mc:Ignorable="w14 wp14">
   <w:body>
     <w:p>
-      <w:r>
-        <w:t>Fubarino SD Reference Manual</w:t>
-      </w:r>
-    </w:p>
-    <w:p>
-      <w:r>
-        <w:t>Last Revision: September 3</w:t>
+      <w:pPr>
+        <w:pStyle w:val="Heading1"/>
+        <w:jc w:val="center"/>
+      </w:pPr>
+      <w:r>
+        <w:t>Fubarino</w:t>
+      </w:r>
+      <w:r>
+        <w:t>SD Reference Manual</w:t>
+      </w:r>
+    </w:p>
+    <w:p>
+      <w:bookmarkStart w:id="0" w:name="_GoBack"/>
+      <w:bookmarkEnd w:id="0"/>
+    </w:p>
+    <w:p>
+      <w:r>
+        <w:t>Last Revision: September 23</w:t>
       </w:r>
       <w:r>
         <w:rPr>
@@ -18,17 +29,33 @@
         <w:t>rd</w:t>
       </w:r>
       <w:r>
-        <w:t>, 2012 – Applies to version 1.4 of Fubarino SD hardware</w:t>
-      </w:r>
-    </w:p>
-    <w:p>
+        <w:t>, 2012 – App</w:t>
+      </w:r>
+      <w:r>
+        <w:t>lies to version 1.4 of Fubarino</w:t>
+      </w:r>
+      <w:r>
+        <w:t>SD hardware</w:t>
+      </w:r>
+    </w:p>
+    <w:p>
+      <w:pPr>
+        <w:pStyle w:val="Heading2"/>
+      </w:pPr>
       <w:r>
         <w:t>Introduction:</w:t>
       </w:r>
     </w:p>
     <w:p>
       <w:r>
-        <w:t>The Fubarino SD is a small microcontroller board that uses a powerful PIC32 microcontroller. It is chipKIT</w:t>
+        <w:t>The Fubarino</w:t>
+      </w:r>
+      <w:r>
+        <w:t xml:space="preserve">SD is a small microcontroller board that uses a powerful PIC32 microcontroller. It is </w:t>
+      </w:r>
+      <w:proofErr w:type="spellStart"/>
+      <w:r>
+        <w:t>chipKIT</w:t>
       </w:r>
       <w:r>
         <w:rPr>
@@ -36,8 +63,13 @@
         </w:rPr>
         <w:t>TM</w:t>
       </w:r>
-      <w:r>
-        <w:t>/MPIDE compatible and can run the same sketches that run on an Arduino</w:t>
+      <w:proofErr w:type="spellEnd"/>
+      <w:r>
+        <w:t xml:space="preserve">/MPIDE compatible and can run the same sketches that run on an </w:t>
+      </w:r>
+      <w:proofErr w:type="spellStart"/>
+      <w:r>
+        <w:t>Arduino</w:t>
       </w:r>
       <w:r>
         <w:rPr>
@@ -45,8 +77,17 @@
         </w:rPr>
         <w:t>TM</w:t>
       </w:r>
-      <w:r>
-        <w:t xml:space="preserve">. It is designed to have all I/O pins on either side of the board in a traditional DIP pattern so that it can easily be plugged into a breadboard. It has a USB connector for power, programming, and a connection to a PC. It also has a microSD slot for increased storage. </w:t>
+      <w:proofErr w:type="spellEnd"/>
+      <w:r>
+        <w:t xml:space="preserve">. It is designed to have all I/O pins on either side of the board in a traditional DIP pattern so that it can easily be plugged into a breadboard. It has a USB connector for power, programming, and a connection to a PC. It also has a </w:t>
+      </w:r>
+      <w:proofErr w:type="spellStart"/>
+      <w:r>
+        <w:t>microSD</w:t>
+      </w:r>
+      <w:proofErr w:type="spellEnd"/>
+      <w:r>
+        <w:t xml:space="preserve"> slot for increased storage. </w:t>
       </w:r>
     </w:p>
     <w:p>
@@ -98,8 +139,13 @@
           <w:numId w:val="1"/>
         </w:numPr>
       </w:pPr>
-      <w:r>
-        <w:t>microSD slot connected to hardware SPI port</w:t>
+      <w:proofErr w:type="spellStart"/>
+      <w:r>
+        <w:t>microSD</w:t>
+      </w:r>
+      <w:proofErr w:type="spellEnd"/>
+      <w:r>
+        <w:t xml:space="preserve"> slot connected to hardware SPI port</w:t>
       </w:r>
     </w:p>
     <w:p>
@@ -153,14 +199,19 @@
     <w:p/>
     <w:p>
       <w:pPr>
+        <w:keepNext/>
         <w:jc w:val="center"/>
       </w:pPr>
       <w:r>
+        <w:rPr>
+          <w:noProof/>
+        </w:rPr>
+        <w:lastRenderedPageBreak/>
         <w:drawing>
-          <wp:inline distT="0" distB="0" distL="0" distR="0" wp14:anchorId="2DA9CB70" wp14:editId="65EE4161">
-            <wp:extent cx="4648200" cy="2800350"/>
+          <wp:inline distT="0" distB="0" distL="0" distR="0" wp14:anchorId="5D9CACFD" wp14:editId="5EA5606B">
+            <wp:extent cx="6328052" cy="5476875"/>
             <wp:effectExtent l="0" t="0" r="0" b="0"/>
-            <wp:docPr id="1" name="Picture 1"/>
+            <wp:docPr id="3" name="Picture 3"/>
             <wp:cNvGraphicFramePr>
               <a:graphicFrameLocks xmlns:a="http://schemas.openxmlformats.org/drawingml/2006/main" noChangeAspect="1"/>
             </wp:cNvGraphicFramePr>
@@ -168,11 +219,17 @@
               <a:graphicData uri="http://schemas.openxmlformats.org/drawingml/2006/picture">
                 <pic:pic xmlns:pic="http://schemas.openxmlformats.org/drawingml/2006/picture">
                   <pic:nvPicPr>
-                    <pic:cNvPr id="0" name=""/>
+                    <pic:cNvPr id="0" name="FubarinoSDv1_4Diagram.png"/>
                     <pic:cNvPicPr/>
                   </pic:nvPicPr>
                   <pic:blipFill>
-                    <a:blip r:embed="rId6"/>
+                    <a:blip r:embed="rId6" cstate="print">
+                      <a:extLst>
+                        <a:ext uri="{28A0092B-C50C-407E-A947-70E740481C1C}">
+                          <a14:useLocalDpi xmlns:a14="http://schemas.microsoft.com/office/drawing/2010/main" val="0"/>
+                        </a:ext>
+                      </a:extLst>
+                    </a:blip>
                     <a:stretch>
                       <a:fillRect/>
                     </a:stretch>
@@ -180,7 +237,7 @@
                   <pic:spPr>
                     <a:xfrm>
                       <a:off x="0" y="0"/>
-                      <a:ext cx="4648200" cy="2800350"/>
+                      <a:ext cx="6329965" cy="5478531"/>
                     </a:xfrm>
                     <a:prstGeom prst="rect">
                       <a:avLst/>
@@ -193,52 +250,297 @@
         </w:drawing>
       </w:r>
     </w:p>
+    <w:p>
+      <w:pPr>
+        <w:pStyle w:val="Caption"/>
+        <w:jc w:val="center"/>
+      </w:pPr>
+      <w:r>
+        <w:t xml:space="preserve">Figure </w:t>
+      </w:r>
+      <w:fldSimple w:instr=" SEQ Figure \* ARABIC ">
+        <w:r>
+          <w:rPr>
+            <w:noProof/>
+          </w:rPr>
+          <w:t>1</w:t>
+        </w:r>
+      </w:fldSimple>
+      <w:r>
+        <w:t xml:space="preserve"> : FubarinoSD Pin Map</w:t>
+      </w:r>
+    </w:p>
     <w:p/>
     <w:p/>
     <w:p>
-      <w:r>
-        <w:lastRenderedPageBreak/>
+      <w:pPr>
+        <w:pStyle w:val="Heading2"/>
+      </w:pPr>
+      <w:r>
         <w:t>Entering Bootloader Mode</w:t>
       </w:r>
     </w:p>
     <w:p>
       <w:r>
+        <w:t>To enter bootloader mode (also called programming mode) simply press the PRG button while pressing and releasing the RESET button. As long as the PRG button is held down when the part comes out of reset, the bootloader will start waiting for a new program to be downloaded over USB.</w:t>
+      </w:r>
+      <w:r>
+        <w:t xml:space="preserve"> It will wait indefinitely.</w:t>
+      </w:r>
+    </w:p>
+    <w:p>
+      <w:r>
+        <w:t>The bootloader on the Fubarino</w:t>
+      </w:r>
+      <w:r>
+        <w:t xml:space="preserve">SD implements the </w:t>
+      </w:r>
+      <w:proofErr w:type="spellStart"/>
+      <w:r>
+        <w:t>avrdude</w:t>
+      </w:r>
+      <w:proofErr w:type="spellEnd"/>
+      <w:r>
+        <w:t xml:space="preserve"> STK500 v2 protocol, just like the other </w:t>
+      </w:r>
+      <w:proofErr w:type="spellStart"/>
+      <w:r>
+        <w:t>chipKIT</w:t>
+      </w:r>
+      <w:r>
+        <w:rPr>
+          <w:vertAlign w:val="superscript"/>
+        </w:rPr>
+        <w:t>TM</w:t>
+      </w:r>
+      <w:proofErr w:type="spellEnd"/>
+      <w:r>
+        <w:t>/MPIDE boards.</w:t>
+      </w:r>
+    </w:p>
+    <w:p>
+      <w:pPr>
+        <w:jc w:val="center"/>
+      </w:pPr>
+    </w:p>
+    <w:p>
+      <w:pPr>
+        <w:pStyle w:val="Heading2"/>
+      </w:pPr>
+      <w:r>
         <w:t>Programming in MPIDE</w:t>
       </w:r>
     </w:p>
     <w:p>
       <w:r>
+        <w:t xml:space="preserve">To </w:t>
+      </w:r>
+      <w:r>
+        <w:t>program the Fubarino</w:t>
+      </w:r>
+      <w:r>
+        <w:t xml:space="preserve">SD board from within MPIDE, simply download the latest MPIDE version, unzip </w:t>
+      </w:r>
+      <w:r>
+        <w:t>and run it, and select Fubarino</w:t>
+      </w:r>
+      <w:r>
+        <w:t xml:space="preserve">SD from the </w:t>
+      </w:r>
+      <w:r>
+        <w:t>Tools-&gt;</w:t>
+      </w:r>
+      <w:r>
+        <w:t>Boar</w:t>
+      </w:r>
+      <w:r>
+        <w:t>ds menu. Then, put the Fubarino</w:t>
+      </w:r>
+      <w:r>
+        <w:t>SD into bootloader mode</w:t>
+      </w:r>
+      <w:r>
+        <w:t xml:space="preserve"> (see above)</w:t>
+      </w:r>
+      <w:r>
+        <w:t xml:space="preserve">, and then select the proper serial port in the </w:t>
+      </w:r>
+      <w:r>
+        <w:t>Tools-&gt;</w:t>
+      </w:r>
+      <w:r>
+        <w:t>Serial Port menu.</w:t>
+      </w:r>
+    </w:p>
+    <w:p>
+      <w:r>
+        <w:t>After you enter your sketch and click the Upload button, MPIDE will compile your sketch and then upload it to the FubarinoSD. After the upload is complete, the FubarinoSD will automatically reset and immediately begin running your sketch code.</w:t>
+      </w:r>
+    </w:p>
+    <w:p>
+      <w:pPr>
+        <w:pStyle w:val="Heading2"/>
+      </w:pPr>
+      <w:r>
         <w:t>Serial communications</w:t>
       </w:r>
     </w:p>
     <w:p>
       <w:r>
-        <w:t>Using the microSD</w:t>
-      </w:r>
-    </w:p>
-    <w:p>
-      <w:r>
-        <w:t>Electrical Connections</w:t>
-      </w:r>
-    </w:p>
-    <w:p>
-      <w:r>
-        <w:tab/>
+        <w:t xml:space="preserve">The FubarinoSD </w:t>
+      </w:r>
+      <w:r>
+        <w:t>board has two hardware serial ports: UART2 on pins 29 (TX) and 28 (RX), and UART1 on pins 9 (TX) and 8 (RX). It also has a USB serial port that operates as the default serial port. See the Code Examples wiki page on the FubarinoSD website for example sketch code on how to uses the three serial ports.</w:t>
+      </w:r>
+    </w:p>
+    <w:p>
+      <w:pPr>
+        <w:pStyle w:val="Heading2"/>
+      </w:pPr>
+      <w:r>
+        <w:t xml:space="preserve">Using the </w:t>
+      </w:r>
+      <w:proofErr w:type="spellStart"/>
+      <w:r>
+        <w:t>microSD</w:t>
+      </w:r>
+      <w:proofErr w:type="spellEnd"/>
+    </w:p>
+    <w:p>
+      <w:r>
+        <w:t xml:space="preserve">The FubarinoSD has a single SPI port, which is tied to the </w:t>
+      </w:r>
+      <w:proofErr w:type="spellStart"/>
+      <w:r>
+        <w:t>microSD</w:t>
+      </w:r>
+      <w:proofErr w:type="spellEnd"/>
+      <w:r>
+        <w:t xml:space="preserve"> memory card slot as well as pins 24 through 27. The standard SD library that comes with MPIDE will work with the FubarinoSD </w:t>
+      </w:r>
+      <w:proofErr w:type="spellStart"/>
+      <w:r>
+        <w:t>microSD</w:t>
+      </w:r>
+      <w:proofErr w:type="spellEnd"/>
+      <w:r>
+        <w:t xml:space="preserve"> slot without modifications.</w:t>
+      </w:r>
+    </w:p>
+    <w:p>
+      <w:pPr>
+        <w:pStyle w:val="Heading2"/>
+      </w:pPr>
+      <w:r>
         <w:t>Power</w:t>
       </w:r>
     </w:p>
     <w:p>
       <w:r>
-        <w:tab/>
-        <w:t>I/O</w:t>
-      </w:r>
-    </w:p>
-    <w:p>
+        <w:t xml:space="preserve">The FubarinoSD can be powered in a number of different ways. </w:t>
+      </w:r>
+    </w:p>
+    <w:p>
+      <w:pPr>
+        <w:pStyle w:val="ListParagraph"/>
+        <w:numPr>
+          <w:ilvl w:val="0"/>
+          <w:numId w:val="2"/>
+        </w:numPr>
+      </w:pPr>
+      <w:proofErr w:type="gramStart"/>
+      <w:r>
+        <w:t>USB :</w:t>
+      </w:r>
+      <w:proofErr w:type="gramEnd"/>
+      <w:r>
+        <w:t xml:space="preserve"> When 5V are present on the USB connector (from a PC or a powered hub for example), the FubarinoSD will use this power source. This power source has a reverse protection diode connection to the 3.3V regulator. If both USB and </w:t>
+      </w:r>
+      <w:proofErr w:type="gramStart"/>
+      <w:r>
+        <w:t>Vin</w:t>
+      </w:r>
+      <w:proofErr w:type="gramEnd"/>
+      <w:r>
+        <w:t xml:space="preserve"> are powered, whichever is higher will end up providing the power to the regulator.</w:t>
+      </w:r>
+    </w:p>
+    <w:p>
+      <w:pPr>
+        <w:pStyle w:val="ListParagraph"/>
+        <w:numPr>
+          <w:ilvl w:val="0"/>
+          <w:numId w:val="2"/>
+        </w:numPr>
+      </w:pPr>
+      <w:proofErr w:type="gramStart"/>
+      <w:r>
+        <w:t>Vin</w:t>
+      </w:r>
+      <w:proofErr w:type="gramEnd"/>
+      <w:r>
+        <w:t xml:space="preserve"> pin: You can also place 2.8V to 13.2V on the Vin pin to power it from an external power source. This power source has a reverse protection diode connection to the 3.3V regulator. If both USB and </w:t>
+      </w:r>
+      <w:proofErr w:type="gramStart"/>
+      <w:r>
+        <w:t>Vin</w:t>
+      </w:r>
+      <w:proofErr w:type="gramEnd"/>
+      <w:r>
+        <w:t xml:space="preserve"> are powered, whichever is higher in voltage will power the device.</w:t>
+      </w:r>
+    </w:p>
+    <w:p>
+      <w:pPr>
+        <w:pStyle w:val="ListParagraph"/>
+        <w:numPr>
+          <w:ilvl w:val="0"/>
+          <w:numId w:val="2"/>
+        </w:numPr>
+      </w:pPr>
+      <w:r>
+        <w:t>3.3V pin(s): You can power the FubarinoSD by connecting a 3.3V source to either 3.3V pin. You must be careful not to exceed 3.6V on these pins or the PIC32 will be destroyed.</w:t>
+      </w:r>
+    </w:p>
+    <w:p>
+      <w:pPr>
+        <w:pStyle w:val="Heading2"/>
+      </w:pPr>
       <w:r>
         <w:t>Pin Reference</w:t>
       </w:r>
-      <w:bookmarkStart w:id="0" w:name="_GoBack"/>
-      <w:bookmarkEnd w:id="0"/>
+    </w:p>
+    <w:p>
+      <w:r>
+        <w:t>To be completed: This table will list each FubarinoSD pin and the corresponding functions (</w:t>
+      </w:r>
+      <w:proofErr w:type="spellStart"/>
+      <w:r>
+        <w:t>Arduino</w:t>
+      </w:r>
+      <w:r>
+        <w:rPr>
+          <w:vertAlign w:val="superscript"/>
+        </w:rPr>
+        <w:t>TM</w:t>
+      </w:r>
+      <w:proofErr w:type="spellEnd"/>
+      <w:r>
+        <w:t xml:space="preserve"> pin number, alternate functionality, 5V compatibility, etc.)</w:t>
+      </w:r>
+    </w:p>
+    <w:p>
+      <w:pPr>
+        <w:pStyle w:val="Heading2"/>
+      </w:pPr>
+      <w:r>
+        <w:t>Schematic</w:t>
+      </w:r>
+    </w:p>
+    <w:p>
+      <w:r>
+        <w:t>For the schematic, please see the Fubarino_SD_v14_sch.pdf file on the FubarinoSD website.</w:t>
+      </w:r>
     </w:p>
     <w:sectPr>
       <w:pgSz w:w="12240" w:h="15840"/>
@@ -365,8 +667,97 @@
       </w:rPr>
     </w:lvl>
   </w:abstractNum>
+  <w:abstractNum w:abstractNumId="1">
+    <w:nsid w:val="6A5460F3"/>
+    <w:multiLevelType w:val="hybridMultilevel"/>
+    <w:tmpl w:val="215AF6AC"/>
+    <w:lvl w:ilvl="0" w:tplc="0409000F">
+      <w:start w:val="1"/>
+      <w:numFmt w:val="decimal"/>
+      <w:lvlText w:val="%1."/>
+      <w:lvlJc w:val="left"/>
+      <w:pPr>
+        <w:ind w:left="720" w:hanging="360"/>
+      </w:pPr>
+    </w:lvl>
+    <w:lvl w:ilvl="1" w:tplc="04090019" w:tentative="1">
+      <w:start w:val="1"/>
+      <w:numFmt w:val="lowerLetter"/>
+      <w:lvlText w:val="%2."/>
+      <w:lvlJc w:val="left"/>
+      <w:pPr>
+        <w:ind w:left="1440" w:hanging="360"/>
+      </w:pPr>
+    </w:lvl>
+    <w:lvl w:ilvl="2" w:tplc="0409001B" w:tentative="1">
+      <w:start w:val="1"/>
+      <w:numFmt w:val="lowerRoman"/>
+      <w:lvlText w:val="%3."/>
+      <w:lvlJc w:val="right"/>
+      <w:pPr>
+        <w:ind w:left="2160" w:hanging="180"/>
+      </w:pPr>
+    </w:lvl>
+    <w:lvl w:ilvl="3" w:tplc="0409000F" w:tentative="1">
+      <w:start w:val="1"/>
+      <w:numFmt w:val="decimal"/>
+      <w:lvlText w:val="%4."/>
+      <w:lvlJc w:val="left"/>
+      <w:pPr>
+        <w:ind w:left="2880" w:hanging="360"/>
+      </w:pPr>
+    </w:lvl>
+    <w:lvl w:ilvl="4" w:tplc="04090019" w:tentative="1">
+      <w:start w:val="1"/>
+      <w:numFmt w:val="lowerLetter"/>
+      <w:lvlText w:val="%5."/>
+      <w:lvlJc w:val="left"/>
+      <w:pPr>
+        <w:ind w:left="3600" w:hanging="360"/>
+      </w:pPr>
+    </w:lvl>
+    <w:lvl w:ilvl="5" w:tplc="0409001B" w:tentative="1">
+      <w:start w:val="1"/>
+      <w:numFmt w:val="lowerRoman"/>
+      <w:lvlText w:val="%6."/>
+      <w:lvlJc w:val="right"/>
+      <w:pPr>
+        <w:ind w:left="4320" w:hanging="180"/>
+      </w:pPr>
+    </w:lvl>
+    <w:lvl w:ilvl="6" w:tplc="0409000F" w:tentative="1">
+      <w:start w:val="1"/>
+      <w:numFmt w:val="decimal"/>
+      <w:lvlText w:val="%7."/>
+      <w:lvlJc w:val="left"/>
+      <w:pPr>
+        <w:ind w:left="5040" w:hanging="360"/>
+      </w:pPr>
+    </w:lvl>
+    <w:lvl w:ilvl="7" w:tplc="04090019" w:tentative="1">
+      <w:start w:val="1"/>
+      <w:numFmt w:val="lowerLetter"/>
+      <w:lvlText w:val="%8."/>
+      <w:lvlJc w:val="left"/>
+      <w:pPr>
+        <w:ind w:left="5760" w:hanging="360"/>
+      </w:pPr>
+    </w:lvl>
+    <w:lvl w:ilvl="8" w:tplc="0409001B" w:tentative="1">
+      <w:start w:val="1"/>
+      <w:numFmt w:val="lowerRoman"/>
+      <w:lvlText w:val="%9."/>
+      <w:lvlJc w:val="right"/>
+      <w:pPr>
+        <w:ind w:left="6480" w:hanging="180"/>
+      </w:pPr>
+    </w:lvl>
+  </w:abstractNum>
   <w:num w:numId="1">
     <w:abstractNumId w:val="0"/>
+  </w:num>
+  <w:num w:numId="2">
+    <w:abstractNumId w:val="1"/>
   </w:num>
 </w:numbering>
 </file>
@@ -531,6 +922,75 @@
     <w:name w:val="Normal"/>
     <w:qFormat/>
   </w:style>
+  <w:style w:type="paragraph" w:styleId="Heading1">
+    <w:name w:val="heading 1"/>
+    <w:basedOn w:val="Normal"/>
+    <w:next w:val="Normal"/>
+    <w:link w:val="Heading1Char"/>
+    <w:uiPriority w:val="9"/>
+    <w:qFormat/>
+    <w:rsid w:val="008476F5"/>
+    <w:pPr>
+      <w:keepNext/>
+      <w:keepLines/>
+      <w:spacing w:before="480" w:after="0"/>
+      <w:outlineLvl w:val="0"/>
+    </w:pPr>
+    <w:rPr>
+      <w:rFonts w:asciiTheme="majorHAnsi" w:eastAsiaTheme="majorEastAsia" w:hAnsiTheme="majorHAnsi" w:cstheme="majorBidi"/>
+      <w:b/>
+      <w:bCs/>
+      <w:color w:val="365F91" w:themeColor="accent1" w:themeShade="BF"/>
+      <w:sz w:val="28"/>
+      <w:szCs w:val="28"/>
+    </w:rPr>
+  </w:style>
+  <w:style w:type="paragraph" w:styleId="Heading2">
+    <w:name w:val="heading 2"/>
+    <w:basedOn w:val="Normal"/>
+    <w:next w:val="Normal"/>
+    <w:link w:val="Heading2Char"/>
+    <w:uiPriority w:val="9"/>
+    <w:unhideWhenUsed/>
+    <w:qFormat/>
+    <w:rsid w:val="002A1863"/>
+    <w:pPr>
+      <w:keepNext/>
+      <w:keepLines/>
+      <w:spacing w:before="200" w:after="0"/>
+      <w:outlineLvl w:val="1"/>
+    </w:pPr>
+    <w:rPr>
+      <w:rFonts w:asciiTheme="majorHAnsi" w:eastAsiaTheme="majorEastAsia" w:hAnsiTheme="majorHAnsi" w:cstheme="majorBidi"/>
+      <w:b/>
+      <w:bCs/>
+      <w:color w:val="4F81BD" w:themeColor="accent1"/>
+      <w:sz w:val="26"/>
+      <w:szCs w:val="26"/>
+    </w:rPr>
+  </w:style>
+  <w:style w:type="paragraph" w:styleId="Heading3">
+    <w:name w:val="heading 3"/>
+    <w:basedOn w:val="Normal"/>
+    <w:next w:val="Normal"/>
+    <w:link w:val="Heading3Char"/>
+    <w:uiPriority w:val="9"/>
+    <w:unhideWhenUsed/>
+    <w:qFormat/>
+    <w:rsid w:val="00AE7315"/>
+    <w:pPr>
+      <w:keepNext/>
+      <w:keepLines/>
+      <w:spacing w:before="200" w:after="0"/>
+      <w:outlineLvl w:val="2"/>
+    </w:pPr>
+    <w:rPr>
+      <w:rFonts w:asciiTheme="majorHAnsi" w:eastAsiaTheme="majorEastAsia" w:hAnsiTheme="majorHAnsi" w:cstheme="majorBidi"/>
+      <w:b/>
+      <w:bCs/>
+      <w:color w:val="4F81BD" w:themeColor="accent1"/>
+    </w:rPr>
+  </w:style>
   <w:style w:type="character" w:default="1" w:styleId="DefaultParagraphFont">
     <w:name w:val="Default Paragraph Font"/>
     <w:uiPriority w:val="1"/>
@@ -597,6 +1057,68 @@
       <w:rFonts w:ascii="Tahoma" w:hAnsi="Tahoma" w:cs="Tahoma"/>
       <w:sz w:val="16"/>
       <w:szCs w:val="16"/>
+    </w:rPr>
+  </w:style>
+  <w:style w:type="character" w:customStyle="1" w:styleId="Heading2Char">
+    <w:name w:val="Heading 2 Char"/>
+    <w:basedOn w:val="DefaultParagraphFont"/>
+    <w:link w:val="Heading2"/>
+    <w:uiPriority w:val="9"/>
+    <w:rsid w:val="002A1863"/>
+    <w:rPr>
+      <w:rFonts w:asciiTheme="majorHAnsi" w:eastAsiaTheme="majorEastAsia" w:hAnsiTheme="majorHAnsi" w:cstheme="majorBidi"/>
+      <w:b/>
+      <w:bCs/>
+      <w:color w:val="4F81BD" w:themeColor="accent1"/>
+      <w:sz w:val="26"/>
+      <w:szCs w:val="26"/>
+    </w:rPr>
+  </w:style>
+  <w:style w:type="paragraph" w:styleId="Caption">
+    <w:name w:val="caption"/>
+    <w:basedOn w:val="Normal"/>
+    <w:next w:val="Normal"/>
+    <w:uiPriority w:val="35"/>
+    <w:unhideWhenUsed/>
+    <w:qFormat/>
+    <w:rsid w:val="00160DE0"/>
+    <w:pPr>
+      <w:spacing w:line="240" w:lineRule="auto"/>
+    </w:pPr>
+    <w:rPr>
+      <w:b/>
+      <w:bCs/>
+      <w:color w:val="4F81BD" w:themeColor="accent1"/>
+      <w:sz w:val="18"/>
+      <w:szCs w:val="18"/>
+    </w:rPr>
+  </w:style>
+  <w:style w:type="character" w:customStyle="1" w:styleId="Heading3Char">
+    <w:name w:val="Heading 3 Char"/>
+    <w:basedOn w:val="DefaultParagraphFont"/>
+    <w:link w:val="Heading3"/>
+    <w:uiPriority w:val="9"/>
+    <w:rsid w:val="00AE7315"/>
+    <w:rPr>
+      <w:rFonts w:asciiTheme="majorHAnsi" w:eastAsiaTheme="majorEastAsia" w:hAnsiTheme="majorHAnsi" w:cstheme="majorBidi"/>
+      <w:b/>
+      <w:bCs/>
+      <w:color w:val="4F81BD" w:themeColor="accent1"/>
+    </w:rPr>
+  </w:style>
+  <w:style w:type="character" w:customStyle="1" w:styleId="Heading1Char">
+    <w:name w:val="Heading 1 Char"/>
+    <w:basedOn w:val="DefaultParagraphFont"/>
+    <w:link w:val="Heading1"/>
+    <w:uiPriority w:val="9"/>
+    <w:rsid w:val="008476F5"/>
+    <w:rPr>
+      <w:rFonts w:asciiTheme="majorHAnsi" w:eastAsiaTheme="majorEastAsia" w:hAnsiTheme="majorHAnsi" w:cstheme="majorBidi"/>
+      <w:b/>
+      <w:bCs/>
+      <w:color w:val="365F91" w:themeColor="accent1" w:themeShade="BF"/>
+      <w:sz w:val="28"/>
+      <w:szCs w:val="28"/>
     </w:rPr>
   </w:style>
 </w:styles>
@@ -762,6 +1284,75 @@
     <w:name w:val="Normal"/>
     <w:qFormat/>
   </w:style>
+  <w:style w:type="paragraph" w:styleId="Heading1">
+    <w:name w:val="heading 1"/>
+    <w:basedOn w:val="Normal"/>
+    <w:next w:val="Normal"/>
+    <w:link w:val="Heading1Char"/>
+    <w:uiPriority w:val="9"/>
+    <w:qFormat/>
+    <w:rsid w:val="008476F5"/>
+    <w:pPr>
+      <w:keepNext/>
+      <w:keepLines/>
+      <w:spacing w:before="480" w:after="0"/>
+      <w:outlineLvl w:val="0"/>
+    </w:pPr>
+    <w:rPr>
+      <w:rFonts w:asciiTheme="majorHAnsi" w:eastAsiaTheme="majorEastAsia" w:hAnsiTheme="majorHAnsi" w:cstheme="majorBidi"/>
+      <w:b/>
+      <w:bCs/>
+      <w:color w:val="365F91" w:themeColor="accent1" w:themeShade="BF"/>
+      <w:sz w:val="28"/>
+      <w:szCs w:val="28"/>
+    </w:rPr>
+  </w:style>
+  <w:style w:type="paragraph" w:styleId="Heading2">
+    <w:name w:val="heading 2"/>
+    <w:basedOn w:val="Normal"/>
+    <w:next w:val="Normal"/>
+    <w:link w:val="Heading2Char"/>
+    <w:uiPriority w:val="9"/>
+    <w:unhideWhenUsed/>
+    <w:qFormat/>
+    <w:rsid w:val="002A1863"/>
+    <w:pPr>
+      <w:keepNext/>
+      <w:keepLines/>
+      <w:spacing w:before="200" w:after="0"/>
+      <w:outlineLvl w:val="1"/>
+    </w:pPr>
+    <w:rPr>
+      <w:rFonts w:asciiTheme="majorHAnsi" w:eastAsiaTheme="majorEastAsia" w:hAnsiTheme="majorHAnsi" w:cstheme="majorBidi"/>
+      <w:b/>
+      <w:bCs/>
+      <w:color w:val="4F81BD" w:themeColor="accent1"/>
+      <w:sz w:val="26"/>
+      <w:szCs w:val="26"/>
+    </w:rPr>
+  </w:style>
+  <w:style w:type="paragraph" w:styleId="Heading3">
+    <w:name w:val="heading 3"/>
+    <w:basedOn w:val="Normal"/>
+    <w:next w:val="Normal"/>
+    <w:link w:val="Heading3Char"/>
+    <w:uiPriority w:val="9"/>
+    <w:unhideWhenUsed/>
+    <w:qFormat/>
+    <w:rsid w:val="00AE7315"/>
+    <w:pPr>
+      <w:keepNext/>
+      <w:keepLines/>
+      <w:spacing w:before="200" w:after="0"/>
+      <w:outlineLvl w:val="2"/>
+    </w:pPr>
+    <w:rPr>
+      <w:rFonts w:asciiTheme="majorHAnsi" w:eastAsiaTheme="majorEastAsia" w:hAnsiTheme="majorHAnsi" w:cstheme="majorBidi"/>
+      <w:b/>
+      <w:bCs/>
+      <w:color w:val="4F81BD" w:themeColor="accent1"/>
+    </w:rPr>
+  </w:style>
   <w:style w:type="character" w:default="1" w:styleId="DefaultParagraphFont">
     <w:name w:val="Default Paragraph Font"/>
     <w:uiPriority w:val="1"/>
@@ -828,6 +1419,68 @@
       <w:rFonts w:ascii="Tahoma" w:hAnsi="Tahoma" w:cs="Tahoma"/>
       <w:sz w:val="16"/>
       <w:szCs w:val="16"/>
+    </w:rPr>
+  </w:style>
+  <w:style w:type="character" w:customStyle="1" w:styleId="Heading2Char">
+    <w:name w:val="Heading 2 Char"/>
+    <w:basedOn w:val="DefaultParagraphFont"/>
+    <w:link w:val="Heading2"/>
+    <w:uiPriority w:val="9"/>
+    <w:rsid w:val="002A1863"/>
+    <w:rPr>
+      <w:rFonts w:asciiTheme="majorHAnsi" w:eastAsiaTheme="majorEastAsia" w:hAnsiTheme="majorHAnsi" w:cstheme="majorBidi"/>
+      <w:b/>
+      <w:bCs/>
+      <w:color w:val="4F81BD" w:themeColor="accent1"/>
+      <w:sz w:val="26"/>
+      <w:szCs w:val="26"/>
+    </w:rPr>
+  </w:style>
+  <w:style w:type="paragraph" w:styleId="Caption">
+    <w:name w:val="caption"/>
+    <w:basedOn w:val="Normal"/>
+    <w:next w:val="Normal"/>
+    <w:uiPriority w:val="35"/>
+    <w:unhideWhenUsed/>
+    <w:qFormat/>
+    <w:rsid w:val="00160DE0"/>
+    <w:pPr>
+      <w:spacing w:line="240" w:lineRule="auto"/>
+    </w:pPr>
+    <w:rPr>
+      <w:b/>
+      <w:bCs/>
+      <w:color w:val="4F81BD" w:themeColor="accent1"/>
+      <w:sz w:val="18"/>
+      <w:szCs w:val="18"/>
+    </w:rPr>
+  </w:style>
+  <w:style w:type="character" w:customStyle="1" w:styleId="Heading3Char">
+    <w:name w:val="Heading 3 Char"/>
+    <w:basedOn w:val="DefaultParagraphFont"/>
+    <w:link w:val="Heading3"/>
+    <w:uiPriority w:val="9"/>
+    <w:rsid w:val="00AE7315"/>
+    <w:rPr>
+      <w:rFonts w:asciiTheme="majorHAnsi" w:eastAsiaTheme="majorEastAsia" w:hAnsiTheme="majorHAnsi" w:cstheme="majorBidi"/>
+      <w:b/>
+      <w:bCs/>
+      <w:color w:val="4F81BD" w:themeColor="accent1"/>
+    </w:rPr>
+  </w:style>
+  <w:style w:type="character" w:customStyle="1" w:styleId="Heading1Char">
+    <w:name w:val="Heading 1 Char"/>
+    <w:basedOn w:val="DefaultParagraphFont"/>
+    <w:link w:val="Heading1"/>
+    <w:uiPriority w:val="9"/>
+    <w:rsid w:val="008476F5"/>
+    <w:rPr>
+      <w:rFonts w:asciiTheme="majorHAnsi" w:eastAsiaTheme="majorEastAsia" w:hAnsiTheme="majorHAnsi" w:cstheme="majorBidi"/>
+      <w:b/>
+      <w:bCs/>
+      <w:color w:val="365F91" w:themeColor="accent1" w:themeShade="BF"/>
+      <w:sz w:val="28"/>
+      <w:szCs w:val="28"/>
     </w:rPr>
   </w:style>
 </w:styles>

</xml_diff>

<commit_message>
Updated FubarinoSD reference manual with pin table, created PDF of manual as well.
</commit_message>
<xml_diff>
--- a/sd/docs/FubarinoSDURefManual.docx
+++ b/sd/docs/FubarinoSDURefManual.docx
@@ -14,13 +14,10 @@
         <w:t>SD Reference Manual</w:t>
       </w:r>
     </w:p>
+    <w:p/>
     <w:p>
-      <w:bookmarkStart w:id="0" w:name="_GoBack"/>
-      <w:bookmarkEnd w:id="0"/>
-    </w:p>
-    <w:p>
-      <w:r>
-        <w:t>Last Revision: September 23</w:t>
+      <w:r>
+        <w:t>Last Revision: September 24</w:t>
       </w:r>
       <w:r>
         <w:rPr>
@@ -258,14 +255,27 @@
       <w:r>
         <w:t xml:space="preserve">Figure </w:t>
       </w:r>
-      <w:fldSimple w:instr=" SEQ Figure \* ARABIC ">
-        <w:r>
-          <w:rPr>
-            <w:noProof/>
-          </w:rPr>
-          <w:t>1</w:t>
-        </w:r>
-      </w:fldSimple>
+      <w:r>
+        <w:fldChar w:fldCharType="begin"/>
+      </w:r>
+      <w:r>
+        <w:instrText xml:space="preserve"> SEQ Figure \* ARABIC </w:instrText>
+      </w:r>
+      <w:r>
+        <w:fldChar w:fldCharType="separate"/>
+      </w:r>
+      <w:r>
+        <w:rPr>
+          <w:noProof/>
+        </w:rPr>
+        <w:t>1</w:t>
+      </w:r>
+      <w:r>
+        <w:rPr>
+          <w:noProof/>
+        </w:rPr>
+        <w:fldChar w:fldCharType="end"/>
+      </w:r>
       <w:r>
         <w:t xml:space="preserve"> : FubarinoSD Pin Map</w:t>
       </w:r>
@@ -512,23 +522,4320 @@
     </w:p>
     <w:p>
       <w:r>
-        <w:t>To be completed: This table will list each FubarinoSD pin and the corresponding functions (</w:t>
+        <w:t xml:space="preserve">This table provides a cross reference of all functions and labels for each pin of the FubarinoSD. Note that the ‘Fubarino Pin’ is the pin number of the entire board, starting with pin 1 = </w:t>
       </w:r>
       <w:proofErr w:type="spellStart"/>
       <w:r>
-        <w:t>Arduino</w:t>
-      </w:r>
-      <w:r>
-        <w:rPr>
-          <w:vertAlign w:val="superscript"/>
-        </w:rPr>
-        <w:t>TM</w:t>
+        <w:t>Vout</w:t>
       </w:r>
       <w:proofErr w:type="spellEnd"/>
       <w:r>
-        <w:t xml:space="preserve"> pin number, alternate functionality, 5V compatibility, etc.)</w:t>
+        <w:t xml:space="preserve"> and correspond to the J2 and J3 pin numbers in the schematic</w:t>
+      </w:r>
+      <w:r>
+        <w:t>. The ‘Arduino Pin’ is the pin number you use in your code, and is what is listed on the silk screen of the board.</w:t>
       </w:r>
     </w:p>
+    <w:p/>
+    <w:p/>
+    <w:tbl>
+      <w:tblPr>
+        <w:tblStyle w:val="TableGrid"/>
+        <w:tblW w:w="9738" w:type="dxa"/>
+        <w:tblLook w:val="04A0" w:firstRow="1" w:lastRow="0" w:firstColumn="1" w:lastColumn="0" w:noHBand="0" w:noVBand="1"/>
+      </w:tblPr>
+      <w:tblGrid>
+        <w:gridCol w:w="1032"/>
+        <w:gridCol w:w="955"/>
+        <w:gridCol w:w="921"/>
+        <w:gridCol w:w="880"/>
+        <w:gridCol w:w="927"/>
+        <w:gridCol w:w="3820"/>
+        <w:gridCol w:w="1203"/>
+      </w:tblGrid>
+      <w:tr>
+        <w:tc>
+          <w:tcPr>
+            <w:tcW w:w="1013" w:type="dxa"/>
+            <w:tcBorders>
+              <w:top w:val="single" w:sz="24" w:space="0" w:color="auto"/>
+              <w:left w:val="single" w:sz="24" w:space="0" w:color="auto"/>
+              <w:bottom w:val="single" w:sz="24" w:space="0" w:color="auto"/>
+              <w:right w:val="single" w:sz="24" w:space="0" w:color="auto"/>
+            </w:tcBorders>
+          </w:tcPr>
+          <w:p>
+            <w:pPr>
+              <w:jc w:val="center"/>
+              <w:rPr>
+                <w:b/>
+              </w:rPr>
+            </w:pPr>
+            <w:r>
+              <w:rPr>
+                <w:b/>
+              </w:rPr>
+              <w:lastRenderedPageBreak/>
+              <w:t>Fubarino Pin</w:t>
+            </w:r>
+          </w:p>
+        </w:tc>
+        <w:tc>
+          <w:tcPr>
+            <w:tcW w:w="956" w:type="dxa"/>
+            <w:tcBorders>
+              <w:top w:val="single" w:sz="24" w:space="0" w:color="auto"/>
+              <w:left w:val="single" w:sz="24" w:space="0" w:color="auto"/>
+              <w:bottom w:val="single" w:sz="24" w:space="0" w:color="auto"/>
+              <w:right w:val="single" w:sz="24" w:space="0" w:color="auto"/>
+            </w:tcBorders>
+          </w:tcPr>
+          <w:p>
+            <w:pPr>
+              <w:jc w:val="center"/>
+              <w:rPr>
+                <w:b/>
+              </w:rPr>
+            </w:pPr>
+            <w:r>
+              <w:rPr>
+                <w:b/>
+              </w:rPr>
+              <w:t>Arduino Pin</w:t>
+            </w:r>
+          </w:p>
+        </w:tc>
+        <w:tc>
+          <w:tcPr>
+            <w:tcW w:w="948" w:type="dxa"/>
+            <w:tcBorders>
+              <w:top w:val="single" w:sz="24" w:space="0" w:color="auto"/>
+              <w:left w:val="single" w:sz="24" w:space="0" w:color="auto"/>
+              <w:bottom w:val="single" w:sz="24" w:space="0" w:color="auto"/>
+              <w:right w:val="single" w:sz="24" w:space="0" w:color="auto"/>
+            </w:tcBorders>
+          </w:tcPr>
+          <w:p>
+            <w:pPr>
+              <w:jc w:val="center"/>
+              <w:rPr>
+                <w:b/>
+              </w:rPr>
+            </w:pPr>
+            <w:r>
+              <w:rPr>
+                <w:b/>
+              </w:rPr>
+              <w:t>Analog</w:t>
+            </w:r>
+          </w:p>
+        </w:tc>
+        <w:tc>
+          <w:tcPr>
+            <w:tcW w:w="938" w:type="dxa"/>
+            <w:tcBorders>
+              <w:top w:val="single" w:sz="24" w:space="0" w:color="auto"/>
+              <w:left w:val="single" w:sz="24" w:space="0" w:color="auto"/>
+              <w:bottom w:val="single" w:sz="24" w:space="0" w:color="auto"/>
+              <w:right w:val="single" w:sz="24" w:space="0" w:color="auto"/>
+            </w:tcBorders>
+          </w:tcPr>
+          <w:p>
+            <w:pPr>
+              <w:jc w:val="center"/>
+              <w:rPr>
+                <w:b/>
+              </w:rPr>
+            </w:pPr>
+            <w:r>
+              <w:rPr>
+                <w:b/>
+              </w:rPr>
+              <w:t>PIC32 Pin</w:t>
+            </w:r>
+          </w:p>
+        </w:tc>
+        <w:tc>
+          <w:tcPr>
+            <w:tcW w:w="935" w:type="dxa"/>
+            <w:tcBorders>
+              <w:top w:val="single" w:sz="24" w:space="0" w:color="auto"/>
+              <w:left w:val="single" w:sz="24" w:space="0" w:color="auto"/>
+              <w:bottom w:val="single" w:sz="24" w:space="0" w:color="auto"/>
+              <w:right w:val="single" w:sz="24" w:space="0" w:color="auto"/>
+            </w:tcBorders>
+          </w:tcPr>
+          <w:p>
+            <w:pPr>
+              <w:jc w:val="center"/>
+              <w:rPr>
+                <w:b/>
+              </w:rPr>
+            </w:pPr>
+            <w:r>
+              <w:rPr>
+                <w:b/>
+              </w:rPr>
+              <w:t>Silk</w:t>
+            </w:r>
+          </w:p>
+          <w:p>
+            <w:pPr>
+              <w:jc w:val="center"/>
+              <w:rPr>
+                <w:b/>
+              </w:rPr>
+            </w:pPr>
+            <w:r>
+              <w:rPr>
+                <w:b/>
+              </w:rPr>
+              <w:t>Name</w:t>
+            </w:r>
+          </w:p>
+        </w:tc>
+        <w:tc>
+          <w:tcPr>
+            <w:tcW w:w="3688" w:type="dxa"/>
+            <w:tcBorders>
+              <w:top w:val="single" w:sz="24" w:space="0" w:color="auto"/>
+              <w:left w:val="single" w:sz="24" w:space="0" w:color="auto"/>
+              <w:bottom w:val="single" w:sz="24" w:space="0" w:color="auto"/>
+              <w:right w:val="single" w:sz="24" w:space="0" w:color="auto"/>
+            </w:tcBorders>
+          </w:tcPr>
+          <w:p>
+            <w:pPr>
+              <w:jc w:val="center"/>
+              <w:rPr>
+                <w:b/>
+              </w:rPr>
+            </w:pPr>
+            <w:r>
+              <w:rPr>
+                <w:b/>
+              </w:rPr>
+              <w:t>Alt functions</w:t>
+            </w:r>
+          </w:p>
+        </w:tc>
+        <w:tc>
+          <w:tcPr>
+            <w:tcW w:w="1260" w:type="dxa"/>
+            <w:tcBorders>
+              <w:top w:val="single" w:sz="24" w:space="0" w:color="auto"/>
+              <w:left w:val="single" w:sz="24" w:space="0" w:color="auto"/>
+              <w:bottom w:val="single" w:sz="24" w:space="0" w:color="auto"/>
+              <w:right w:val="single" w:sz="24" w:space="0" w:color="auto"/>
+            </w:tcBorders>
+          </w:tcPr>
+          <w:p>
+            <w:pPr>
+              <w:jc w:val="center"/>
+              <w:rPr>
+                <w:b/>
+              </w:rPr>
+            </w:pPr>
+            <w:r>
+              <w:rPr>
+                <w:b/>
+              </w:rPr>
+              <w:t>5V tolerant?</w:t>
+            </w:r>
+          </w:p>
+        </w:tc>
+      </w:tr>
+      <w:tr>
+        <w:tc>
+          <w:tcPr>
+            <w:tcW w:w="1013" w:type="dxa"/>
+            <w:tcBorders>
+              <w:top w:val="single" w:sz="24" w:space="0" w:color="auto"/>
+            </w:tcBorders>
+          </w:tcPr>
+          <w:p>
+            <w:r>
+              <w:t>J2-1</w:t>
+            </w:r>
+          </w:p>
+        </w:tc>
+        <w:tc>
+          <w:tcPr>
+            <w:tcW w:w="956" w:type="dxa"/>
+            <w:tcBorders>
+              <w:top w:val="single" w:sz="24" w:space="0" w:color="auto"/>
+            </w:tcBorders>
+          </w:tcPr>
+          <w:p>
+            <w:r>
+              <w:t>-</w:t>
+            </w:r>
+          </w:p>
+        </w:tc>
+        <w:tc>
+          <w:tcPr>
+            <w:tcW w:w="948" w:type="dxa"/>
+            <w:tcBorders>
+              <w:top w:val="single" w:sz="24" w:space="0" w:color="auto"/>
+            </w:tcBorders>
+          </w:tcPr>
+          <w:p>
+            <w:r>
+              <w:t>-</w:t>
+            </w:r>
+          </w:p>
+        </w:tc>
+        <w:tc>
+          <w:tcPr>
+            <w:tcW w:w="938" w:type="dxa"/>
+            <w:tcBorders>
+              <w:top w:val="single" w:sz="24" w:space="0" w:color="auto"/>
+            </w:tcBorders>
+          </w:tcPr>
+          <w:p>
+            <w:r>
+              <w:t>-</w:t>
+            </w:r>
+          </w:p>
+        </w:tc>
+        <w:tc>
+          <w:tcPr>
+            <w:tcW w:w="935" w:type="dxa"/>
+            <w:tcBorders>
+              <w:top w:val="single" w:sz="24" w:space="0" w:color="auto"/>
+            </w:tcBorders>
+          </w:tcPr>
+          <w:p>
+            <w:proofErr w:type="spellStart"/>
+            <w:r>
+              <w:t>Vout</w:t>
+            </w:r>
+            <w:proofErr w:type="spellEnd"/>
+          </w:p>
+        </w:tc>
+        <w:tc>
+          <w:tcPr>
+            <w:tcW w:w="3688" w:type="dxa"/>
+            <w:tcBorders>
+              <w:top w:val="single" w:sz="24" w:space="0" w:color="auto"/>
+            </w:tcBorders>
+          </w:tcPr>
+          <w:p>
+            <w:r>
+              <w:t>-</w:t>
+            </w:r>
+          </w:p>
+        </w:tc>
+        <w:tc>
+          <w:tcPr>
+            <w:tcW w:w="1260" w:type="dxa"/>
+            <w:tcBorders>
+              <w:top w:val="single" w:sz="24" w:space="0" w:color="auto"/>
+            </w:tcBorders>
+          </w:tcPr>
+          <w:p>
+            <w:r>
+              <w:t>-</w:t>
+            </w:r>
+          </w:p>
+        </w:tc>
+      </w:tr>
+      <w:tr>
+        <w:tc>
+          <w:tcPr>
+            <w:tcW w:w="1013" w:type="dxa"/>
+          </w:tcPr>
+          <w:p>
+            <w:r>
+              <w:t>J2-2</w:t>
+            </w:r>
+          </w:p>
+        </w:tc>
+        <w:tc>
+          <w:tcPr>
+            <w:tcW w:w="956" w:type="dxa"/>
+          </w:tcPr>
+          <w:p>
+            <w:r>
+              <w:t>-</w:t>
+            </w:r>
+          </w:p>
+        </w:tc>
+        <w:tc>
+          <w:tcPr>
+            <w:tcW w:w="948" w:type="dxa"/>
+          </w:tcPr>
+          <w:p>
+            <w:r>
+              <w:t>-</w:t>
+            </w:r>
+          </w:p>
+        </w:tc>
+        <w:tc>
+          <w:tcPr>
+            <w:tcW w:w="938" w:type="dxa"/>
+          </w:tcPr>
+          <w:p>
+            <w:r>
+              <w:t>-</w:t>
+            </w:r>
+          </w:p>
+        </w:tc>
+        <w:tc>
+          <w:tcPr>
+            <w:tcW w:w="935" w:type="dxa"/>
+          </w:tcPr>
+          <w:p>
+            <w:proofErr w:type="spellStart"/>
+            <w:r>
+              <w:t>Gnd</w:t>
+            </w:r>
+            <w:proofErr w:type="spellEnd"/>
+          </w:p>
+        </w:tc>
+        <w:tc>
+          <w:tcPr>
+            <w:tcW w:w="3688" w:type="dxa"/>
+          </w:tcPr>
+          <w:p>
+            <w:r>
+              <w:t>-</w:t>
+            </w:r>
+          </w:p>
+        </w:tc>
+        <w:tc>
+          <w:tcPr>
+            <w:tcW w:w="1260" w:type="dxa"/>
+          </w:tcPr>
+          <w:p>
+            <w:r>
+              <w:t>-</w:t>
+            </w:r>
+          </w:p>
+        </w:tc>
+      </w:tr>
+      <w:tr>
+        <w:tc>
+          <w:tcPr>
+            <w:tcW w:w="1013" w:type="dxa"/>
+          </w:tcPr>
+          <w:p>
+            <w:r>
+              <w:t>J2-3</w:t>
+            </w:r>
+          </w:p>
+        </w:tc>
+        <w:tc>
+          <w:tcPr>
+            <w:tcW w:w="956" w:type="dxa"/>
+          </w:tcPr>
+          <w:p>
+            <w:r>
+              <w:t>-</w:t>
+            </w:r>
+          </w:p>
+        </w:tc>
+        <w:tc>
+          <w:tcPr>
+            <w:tcW w:w="948" w:type="dxa"/>
+          </w:tcPr>
+          <w:p>
+            <w:r>
+              <w:t>-</w:t>
+            </w:r>
+          </w:p>
+        </w:tc>
+        <w:tc>
+          <w:tcPr>
+            <w:tcW w:w="938" w:type="dxa"/>
+          </w:tcPr>
+          <w:p>
+            <w:r>
+              <w:t>-</w:t>
+            </w:r>
+          </w:p>
+        </w:tc>
+        <w:tc>
+          <w:tcPr>
+            <w:tcW w:w="935" w:type="dxa"/>
+          </w:tcPr>
+          <w:p>
+            <w:r>
+              <w:t>3.3V</w:t>
+            </w:r>
+          </w:p>
+        </w:tc>
+        <w:tc>
+          <w:tcPr>
+            <w:tcW w:w="3688" w:type="dxa"/>
+          </w:tcPr>
+          <w:p>
+            <w:r>
+              <w:t>-</w:t>
+            </w:r>
+          </w:p>
+        </w:tc>
+        <w:tc>
+          <w:tcPr>
+            <w:tcW w:w="1260" w:type="dxa"/>
+          </w:tcPr>
+          <w:p>
+            <w:r>
+              <w:t>-</w:t>
+            </w:r>
+          </w:p>
+        </w:tc>
+      </w:tr>
+      <w:tr>
+        <w:tc>
+          <w:tcPr>
+            <w:tcW w:w="1013" w:type="dxa"/>
+          </w:tcPr>
+          <w:p>
+            <w:r>
+              <w:t>J2-4</w:t>
+            </w:r>
+          </w:p>
+        </w:tc>
+        <w:tc>
+          <w:tcPr>
+            <w:tcW w:w="956" w:type="dxa"/>
+          </w:tcPr>
+          <w:p>
+            <w:r>
+              <w:t>Pin 0</w:t>
+            </w:r>
+          </w:p>
+        </w:tc>
+        <w:tc>
+          <w:tcPr>
+            <w:tcW w:w="948" w:type="dxa"/>
+          </w:tcPr>
+          <w:p>
+            <w:r>
+              <w:t>-</w:t>
+            </w:r>
+          </w:p>
+        </w:tc>
+        <w:tc>
+          <w:tcPr>
+            <w:tcW w:w="938" w:type="dxa"/>
+          </w:tcPr>
+          <w:p>
+            <w:r>
+              <w:t>RD8</w:t>
+            </w:r>
+          </w:p>
+        </w:tc>
+        <w:tc>
+          <w:tcPr>
+            <w:tcW w:w="935" w:type="dxa"/>
+          </w:tcPr>
+          <w:p>
+            <w:r>
+              <w:t>0</w:t>
+            </w:r>
+          </w:p>
+        </w:tc>
+        <w:tc>
+          <w:tcPr>
+            <w:tcW w:w="3688" w:type="dxa"/>
+          </w:tcPr>
+          <w:p>
+            <w:r>
+              <w:t>RTCC/IC1/INT1</w:t>
+            </w:r>
+          </w:p>
+        </w:tc>
+        <w:tc>
+          <w:tcPr>
+            <w:tcW w:w="1260" w:type="dxa"/>
+          </w:tcPr>
+          <w:p>
+            <w:r>
+              <w:t>Yes</w:t>
+            </w:r>
+          </w:p>
+        </w:tc>
+      </w:tr>
+      <w:tr>
+        <w:tc>
+          <w:tcPr>
+            <w:tcW w:w="1013" w:type="dxa"/>
+          </w:tcPr>
+          <w:p>
+            <w:r>
+              <w:t>J2-5</w:t>
+            </w:r>
+          </w:p>
+        </w:tc>
+        <w:tc>
+          <w:tcPr>
+            <w:tcW w:w="956" w:type="dxa"/>
+          </w:tcPr>
+          <w:p>
+            <w:r>
+              <w:t>Pin 1</w:t>
+            </w:r>
+          </w:p>
+        </w:tc>
+        <w:tc>
+          <w:tcPr>
+            <w:tcW w:w="948" w:type="dxa"/>
+          </w:tcPr>
+          <w:p>
+            <w:r>
+              <w:t>-</w:t>
+            </w:r>
+          </w:p>
+        </w:tc>
+        <w:tc>
+          <w:tcPr>
+            <w:tcW w:w="938" w:type="dxa"/>
+          </w:tcPr>
+          <w:p>
+            <w:r>
+              <w:t>RD9</w:t>
+            </w:r>
+          </w:p>
+        </w:tc>
+        <w:tc>
+          <w:tcPr>
+            <w:tcW w:w="935" w:type="dxa"/>
+          </w:tcPr>
+          <w:p>
+            <w:r>
+              <w:t>1</w:t>
+            </w:r>
+          </w:p>
+        </w:tc>
+        <w:tc>
+          <w:tcPr>
+            <w:tcW w:w="3688" w:type="dxa"/>
+          </w:tcPr>
+          <w:p>
+            <w:r>
+              <w:t>U1CTS/SDA1/IC2/INT2</w:t>
+            </w:r>
+          </w:p>
+        </w:tc>
+        <w:tc>
+          <w:tcPr>
+            <w:tcW w:w="1260" w:type="dxa"/>
+          </w:tcPr>
+          <w:p>
+            <w:r>
+              <w:t>Yes</w:t>
+            </w:r>
+          </w:p>
+        </w:tc>
+      </w:tr>
+      <w:tr>
+        <w:tc>
+          <w:tcPr>
+            <w:tcW w:w="1013" w:type="dxa"/>
+          </w:tcPr>
+          <w:p>
+            <w:r>
+              <w:t>J2-6</w:t>
+            </w:r>
+          </w:p>
+        </w:tc>
+        <w:tc>
+          <w:tcPr>
+            <w:tcW w:w="956" w:type="dxa"/>
+          </w:tcPr>
+          <w:p>
+            <w:r>
+              <w:t>Pin</w:t>
+            </w:r>
+            <w:r>
+              <w:t xml:space="preserve"> 2</w:t>
+            </w:r>
+          </w:p>
+        </w:tc>
+        <w:tc>
+          <w:tcPr>
+            <w:tcW w:w="948" w:type="dxa"/>
+          </w:tcPr>
+          <w:p>
+            <w:r>
+              <w:t>-</w:t>
+            </w:r>
+          </w:p>
+        </w:tc>
+        <w:tc>
+          <w:tcPr>
+            <w:tcW w:w="938" w:type="dxa"/>
+          </w:tcPr>
+          <w:p>
+            <w:r>
+              <w:t>RD10</w:t>
+            </w:r>
+          </w:p>
+        </w:tc>
+        <w:tc>
+          <w:tcPr>
+            <w:tcW w:w="935" w:type="dxa"/>
+          </w:tcPr>
+          <w:p>
+            <w:r>
+              <w:t>2</w:t>
+            </w:r>
+          </w:p>
+        </w:tc>
+        <w:tc>
+          <w:tcPr>
+            <w:tcW w:w="3688" w:type="dxa"/>
+          </w:tcPr>
+          <w:p>
+            <w:r>
+              <w:t>SCL1/IC3/PMCS2/PMA15/INT3</w:t>
+            </w:r>
+          </w:p>
+        </w:tc>
+        <w:tc>
+          <w:tcPr>
+            <w:tcW w:w="1260" w:type="dxa"/>
+          </w:tcPr>
+          <w:p>
+            <w:r>
+              <w:t>Yes</w:t>
+            </w:r>
+          </w:p>
+        </w:tc>
+      </w:tr>
+      <w:tr>
+        <w:tc>
+          <w:tcPr>
+            <w:tcW w:w="1013" w:type="dxa"/>
+          </w:tcPr>
+          <w:p>
+            <w:r>
+              <w:t>J2-7</w:t>
+            </w:r>
+          </w:p>
+        </w:tc>
+        <w:tc>
+          <w:tcPr>
+            <w:tcW w:w="956" w:type="dxa"/>
+          </w:tcPr>
+          <w:p>
+            <w:r>
+              <w:t>Pin</w:t>
+            </w:r>
+            <w:r>
+              <w:t xml:space="preserve"> 3</w:t>
+            </w:r>
+          </w:p>
+        </w:tc>
+        <w:tc>
+          <w:tcPr>
+            <w:tcW w:w="948" w:type="dxa"/>
+          </w:tcPr>
+          <w:p>
+            <w:r>
+              <w:t>-</w:t>
+            </w:r>
+          </w:p>
+        </w:tc>
+        <w:tc>
+          <w:tcPr>
+            <w:tcW w:w="938" w:type="dxa"/>
+          </w:tcPr>
+          <w:p>
+            <w:r>
+              <w:t>RD11</w:t>
+            </w:r>
+          </w:p>
+        </w:tc>
+        <w:tc>
+          <w:tcPr>
+            <w:tcW w:w="935" w:type="dxa"/>
+          </w:tcPr>
+          <w:p>
+            <w:r>
+              <w:t>3</w:t>
+            </w:r>
+          </w:p>
+        </w:tc>
+        <w:tc>
+          <w:tcPr>
+            <w:tcW w:w="3688" w:type="dxa"/>
+          </w:tcPr>
+          <w:p>
+            <w:r>
+              <w:t>IC4/PMCS1/PMA14/INT4</w:t>
+            </w:r>
+          </w:p>
+        </w:tc>
+        <w:tc>
+          <w:tcPr>
+            <w:tcW w:w="1260" w:type="dxa"/>
+          </w:tcPr>
+          <w:p>
+            <w:r>
+              <w:t>Yes</w:t>
+            </w:r>
+          </w:p>
+        </w:tc>
+      </w:tr>
+      <w:tr>
+        <w:tc>
+          <w:tcPr>
+            <w:tcW w:w="1013" w:type="dxa"/>
+          </w:tcPr>
+          <w:p>
+            <w:r>
+              <w:t>J2-8</w:t>
+            </w:r>
+          </w:p>
+        </w:tc>
+        <w:tc>
+          <w:tcPr>
+            <w:tcW w:w="956" w:type="dxa"/>
+          </w:tcPr>
+          <w:p>
+            <w:r>
+              <w:t>Pin</w:t>
+            </w:r>
+            <w:r>
+              <w:t xml:space="preserve"> 4</w:t>
+            </w:r>
+          </w:p>
+        </w:tc>
+        <w:tc>
+          <w:tcPr>
+            <w:tcW w:w="948" w:type="dxa"/>
+          </w:tcPr>
+          <w:p>
+            <w:r>
+              <w:t>-</w:t>
+            </w:r>
+          </w:p>
+        </w:tc>
+        <w:tc>
+          <w:tcPr>
+            <w:tcW w:w="938" w:type="dxa"/>
+          </w:tcPr>
+          <w:p>
+            <w:r>
+              <w:t>RD0</w:t>
+            </w:r>
+          </w:p>
+        </w:tc>
+        <w:tc>
+          <w:tcPr>
+            <w:tcW w:w="935" w:type="dxa"/>
+          </w:tcPr>
+          <w:p>
+            <w:r>
+              <w:t>4</w:t>
+            </w:r>
+          </w:p>
+        </w:tc>
+        <w:tc>
+          <w:tcPr>
+            <w:tcW w:w="3688" w:type="dxa"/>
+          </w:tcPr>
+          <w:p>
+            <w:r>
+              <w:t>OC1/INT0/RD0</w:t>
+            </w:r>
+          </w:p>
+        </w:tc>
+        <w:tc>
+          <w:tcPr>
+            <w:tcW w:w="1260" w:type="dxa"/>
+          </w:tcPr>
+          <w:p>
+            <w:r>
+              <w:t>Yes</w:t>
+            </w:r>
+          </w:p>
+        </w:tc>
+      </w:tr>
+      <w:tr>
+        <w:tc>
+          <w:tcPr>
+            <w:tcW w:w="1013" w:type="dxa"/>
+          </w:tcPr>
+          <w:p>
+            <w:r>
+              <w:t>J2-9</w:t>
+            </w:r>
+          </w:p>
+        </w:tc>
+        <w:tc>
+          <w:tcPr>
+            <w:tcW w:w="956" w:type="dxa"/>
+          </w:tcPr>
+          <w:p>
+            <w:r>
+              <w:t>Pin</w:t>
+            </w:r>
+            <w:r>
+              <w:t xml:space="preserve"> 5</w:t>
+            </w:r>
+          </w:p>
+        </w:tc>
+        <w:tc>
+          <w:tcPr>
+            <w:tcW w:w="948" w:type="dxa"/>
+          </w:tcPr>
+          <w:p>
+            <w:r>
+              <w:t>-</w:t>
+            </w:r>
+          </w:p>
+        </w:tc>
+        <w:tc>
+          <w:tcPr>
+            <w:tcW w:w="938" w:type="dxa"/>
+          </w:tcPr>
+          <w:p>
+            <w:r>
+              <w:t>RC13</w:t>
+            </w:r>
+          </w:p>
+        </w:tc>
+        <w:tc>
+          <w:tcPr>
+            <w:tcW w:w="935" w:type="dxa"/>
+          </w:tcPr>
+          <w:p>
+            <w:r>
+              <w:t>5</w:t>
+            </w:r>
+          </w:p>
+        </w:tc>
+        <w:tc>
+          <w:tcPr>
+            <w:tcW w:w="3688" w:type="dxa"/>
+          </w:tcPr>
+          <w:p>
+            <w:r>
+              <w:t>SOSCI/CN1</w:t>
+            </w:r>
+          </w:p>
+        </w:tc>
+        <w:tc>
+          <w:tcPr>
+            <w:tcW w:w="1260" w:type="dxa"/>
+          </w:tcPr>
+          <w:p>
+            <w:r>
+              <w:t>No</w:t>
+            </w:r>
+          </w:p>
+        </w:tc>
+      </w:tr>
+      <w:tr>
+        <w:tc>
+          <w:tcPr>
+            <w:tcW w:w="1013" w:type="dxa"/>
+          </w:tcPr>
+          <w:p>
+            <w:r>
+              <w:t>J2-10</w:t>
+            </w:r>
+          </w:p>
+        </w:tc>
+        <w:tc>
+          <w:tcPr>
+            <w:tcW w:w="956" w:type="dxa"/>
+          </w:tcPr>
+          <w:p>
+            <w:r>
+              <w:t>Pin</w:t>
+            </w:r>
+            <w:r>
+              <w:t xml:space="preserve"> 6</w:t>
+            </w:r>
+          </w:p>
+        </w:tc>
+        <w:tc>
+          <w:tcPr>
+            <w:tcW w:w="948" w:type="dxa"/>
+          </w:tcPr>
+          <w:p>
+            <w:r>
+              <w:t>-</w:t>
+            </w:r>
+          </w:p>
+        </w:tc>
+        <w:tc>
+          <w:tcPr>
+            <w:tcW w:w="938" w:type="dxa"/>
+          </w:tcPr>
+          <w:p>
+            <w:r>
+              <w:t>RC14</w:t>
+            </w:r>
+          </w:p>
+        </w:tc>
+        <w:tc>
+          <w:tcPr>
+            <w:tcW w:w="935" w:type="dxa"/>
+          </w:tcPr>
+          <w:p>
+            <w:r>
+              <w:t>6</w:t>
+            </w:r>
+          </w:p>
+        </w:tc>
+        <w:tc>
+          <w:tcPr>
+            <w:tcW w:w="3688" w:type="dxa"/>
+          </w:tcPr>
+          <w:p>
+            <w:r>
+              <w:t>SOSCO/T1CK/CN0</w:t>
+            </w:r>
+          </w:p>
+        </w:tc>
+        <w:tc>
+          <w:tcPr>
+            <w:tcW w:w="1260" w:type="dxa"/>
+          </w:tcPr>
+          <w:p>
+            <w:r>
+              <w:t>No</w:t>
+            </w:r>
+          </w:p>
+        </w:tc>
+      </w:tr>
+      <w:tr>
+        <w:tc>
+          <w:tcPr>
+            <w:tcW w:w="1013" w:type="dxa"/>
+          </w:tcPr>
+          <w:p>
+            <w:r>
+              <w:t>J2-11</w:t>
+            </w:r>
+          </w:p>
+        </w:tc>
+        <w:tc>
+          <w:tcPr>
+            <w:tcW w:w="956" w:type="dxa"/>
+          </w:tcPr>
+          <w:p>
+            <w:r>
+              <w:t>Pin</w:t>
+            </w:r>
+            <w:r>
+              <w:t xml:space="preserve"> 7</w:t>
+            </w:r>
+          </w:p>
+        </w:tc>
+        <w:tc>
+          <w:tcPr>
+            <w:tcW w:w="948" w:type="dxa"/>
+          </w:tcPr>
+          <w:p>
+            <w:r>
+              <w:t>-</w:t>
+            </w:r>
+          </w:p>
+        </w:tc>
+        <w:tc>
+          <w:tcPr>
+            <w:tcW w:w="938" w:type="dxa"/>
+          </w:tcPr>
+          <w:p>
+            <w:r>
+              <w:t>RD1</w:t>
+            </w:r>
+          </w:p>
+        </w:tc>
+        <w:tc>
+          <w:tcPr>
+            <w:tcW w:w="935" w:type="dxa"/>
+          </w:tcPr>
+          <w:p>
+            <w:r>
+              <w:t>7</w:t>
+            </w:r>
+          </w:p>
+        </w:tc>
+        <w:tc>
+          <w:tcPr>
+            <w:tcW w:w="3688" w:type="dxa"/>
+          </w:tcPr>
+          <w:p>
+            <w:r>
+              <w:t>U1RTS/OC2</w:t>
+            </w:r>
+          </w:p>
+        </w:tc>
+        <w:tc>
+          <w:tcPr>
+            <w:tcW w:w="1260" w:type="dxa"/>
+          </w:tcPr>
+          <w:p>
+            <w:r>
+              <w:t>Yes</w:t>
+            </w:r>
+          </w:p>
+        </w:tc>
+      </w:tr>
+      <w:tr>
+        <w:tc>
+          <w:tcPr>
+            <w:tcW w:w="1013" w:type="dxa"/>
+          </w:tcPr>
+          <w:p>
+            <w:r>
+              <w:t>J2-12</w:t>
+            </w:r>
+          </w:p>
+        </w:tc>
+        <w:tc>
+          <w:tcPr>
+            <w:tcW w:w="956" w:type="dxa"/>
+          </w:tcPr>
+          <w:p>
+            <w:r>
+              <w:t>Pin</w:t>
+            </w:r>
+            <w:r>
+              <w:t xml:space="preserve"> 8</w:t>
+            </w:r>
+          </w:p>
+        </w:tc>
+        <w:tc>
+          <w:tcPr>
+            <w:tcW w:w="948" w:type="dxa"/>
+          </w:tcPr>
+          <w:p>
+            <w:r>
+              <w:t>-</w:t>
+            </w:r>
+          </w:p>
+        </w:tc>
+        <w:tc>
+          <w:tcPr>
+            <w:tcW w:w="938" w:type="dxa"/>
+          </w:tcPr>
+          <w:p>
+            <w:r>
+              <w:t>RD2</w:t>
+            </w:r>
+          </w:p>
+        </w:tc>
+        <w:tc>
+          <w:tcPr>
+            <w:tcW w:w="935" w:type="dxa"/>
+          </w:tcPr>
+          <w:p>
+            <w:r>
+              <w:t>8</w:t>
+            </w:r>
+          </w:p>
+        </w:tc>
+        <w:tc>
+          <w:tcPr>
+            <w:tcW w:w="3688" w:type="dxa"/>
+          </w:tcPr>
+          <w:p>
+            <w:r>
+              <w:t>U1RX/OC3</w:t>
+            </w:r>
+          </w:p>
+        </w:tc>
+        <w:tc>
+          <w:tcPr>
+            <w:tcW w:w="1260" w:type="dxa"/>
+          </w:tcPr>
+          <w:p>
+            <w:r>
+              <w:t>Yes</w:t>
+            </w:r>
+          </w:p>
+        </w:tc>
+      </w:tr>
+      <w:tr>
+        <w:tc>
+          <w:tcPr>
+            <w:tcW w:w="1013" w:type="dxa"/>
+          </w:tcPr>
+          <w:p>
+            <w:r>
+              <w:t>J2-13</w:t>
+            </w:r>
+          </w:p>
+        </w:tc>
+        <w:tc>
+          <w:tcPr>
+            <w:tcW w:w="956" w:type="dxa"/>
+          </w:tcPr>
+          <w:p>
+            <w:r>
+              <w:t>Pin</w:t>
+            </w:r>
+            <w:r>
+              <w:t xml:space="preserve"> 9</w:t>
+            </w:r>
+          </w:p>
+        </w:tc>
+        <w:tc>
+          <w:tcPr>
+            <w:tcW w:w="948" w:type="dxa"/>
+          </w:tcPr>
+          <w:p>
+            <w:r>
+              <w:t>-</w:t>
+            </w:r>
+          </w:p>
+        </w:tc>
+        <w:tc>
+          <w:tcPr>
+            <w:tcW w:w="938" w:type="dxa"/>
+          </w:tcPr>
+          <w:p>
+            <w:r>
+              <w:t>RD3</w:t>
+            </w:r>
+          </w:p>
+        </w:tc>
+        <w:tc>
+          <w:tcPr>
+            <w:tcW w:w="935" w:type="dxa"/>
+          </w:tcPr>
+          <w:p>
+            <w:r>
+              <w:t>9</w:t>
+            </w:r>
+          </w:p>
+        </w:tc>
+        <w:tc>
+          <w:tcPr>
+            <w:tcW w:w="3688" w:type="dxa"/>
+          </w:tcPr>
+          <w:p>
+            <w:r>
+              <w:t>U1TX/OC4</w:t>
+            </w:r>
+          </w:p>
+        </w:tc>
+        <w:tc>
+          <w:tcPr>
+            <w:tcW w:w="1260" w:type="dxa"/>
+          </w:tcPr>
+          <w:p>
+            <w:r>
+              <w:t>Yes</w:t>
+            </w:r>
+          </w:p>
+        </w:tc>
+      </w:tr>
+      <w:tr>
+        <w:tc>
+          <w:tcPr>
+            <w:tcW w:w="1013" w:type="dxa"/>
+          </w:tcPr>
+          <w:p>
+            <w:r>
+              <w:t>J2-14</w:t>
+            </w:r>
+          </w:p>
+        </w:tc>
+        <w:tc>
+          <w:tcPr>
+            <w:tcW w:w="956" w:type="dxa"/>
+          </w:tcPr>
+          <w:p>
+            <w:r>
+              <w:t>Pin</w:t>
+            </w:r>
+            <w:r>
+              <w:t xml:space="preserve"> 10</w:t>
+            </w:r>
+          </w:p>
+        </w:tc>
+        <w:tc>
+          <w:tcPr>
+            <w:tcW w:w="948" w:type="dxa"/>
+          </w:tcPr>
+          <w:p>
+            <w:r>
+              <w:t>-</w:t>
+            </w:r>
+          </w:p>
+        </w:tc>
+        <w:tc>
+          <w:tcPr>
+            <w:tcW w:w="938" w:type="dxa"/>
+          </w:tcPr>
+          <w:p>
+            <w:r>
+              <w:t>RD4</w:t>
+            </w:r>
+          </w:p>
+        </w:tc>
+        <w:tc>
+          <w:tcPr>
+            <w:tcW w:w="935" w:type="dxa"/>
+          </w:tcPr>
+          <w:p>
+            <w:r>
+              <w:t>10</w:t>
+            </w:r>
+          </w:p>
+        </w:tc>
+        <w:tc>
+          <w:tcPr>
+            <w:tcW w:w="3688" w:type="dxa"/>
+          </w:tcPr>
+          <w:p>
+            <w:r>
+              <w:t>OC5/IC5/PMWR/CN13</w:t>
+            </w:r>
+          </w:p>
+        </w:tc>
+        <w:tc>
+          <w:tcPr>
+            <w:tcW w:w="1260" w:type="dxa"/>
+          </w:tcPr>
+          <w:p>
+            <w:r>
+              <w:t>Yes</w:t>
+            </w:r>
+          </w:p>
+        </w:tc>
+      </w:tr>
+      <w:tr>
+        <w:tc>
+          <w:tcPr>
+            <w:tcW w:w="1013" w:type="dxa"/>
+          </w:tcPr>
+          <w:p>
+            <w:r>
+              <w:t>J2-15</w:t>
+            </w:r>
+          </w:p>
+        </w:tc>
+        <w:tc>
+          <w:tcPr>
+            <w:tcW w:w="956" w:type="dxa"/>
+          </w:tcPr>
+          <w:p>
+            <w:r>
+              <w:t>Pin</w:t>
+            </w:r>
+            <w:r>
+              <w:t xml:space="preserve"> 11</w:t>
+            </w:r>
+          </w:p>
+        </w:tc>
+        <w:tc>
+          <w:tcPr>
+            <w:tcW w:w="948" w:type="dxa"/>
+          </w:tcPr>
+          <w:p>
+            <w:r>
+              <w:t>-</w:t>
+            </w:r>
+          </w:p>
+        </w:tc>
+        <w:tc>
+          <w:tcPr>
+            <w:tcW w:w="938" w:type="dxa"/>
+          </w:tcPr>
+          <w:p>
+            <w:r>
+              <w:t>RD5</w:t>
+            </w:r>
+          </w:p>
+        </w:tc>
+        <w:tc>
+          <w:tcPr>
+            <w:tcW w:w="935" w:type="dxa"/>
+          </w:tcPr>
+          <w:p>
+            <w:r>
+              <w:t>11</w:t>
+            </w:r>
+          </w:p>
+        </w:tc>
+        <w:tc>
+          <w:tcPr>
+            <w:tcW w:w="3688" w:type="dxa"/>
+          </w:tcPr>
+          <w:p>
+            <w:r>
+              <w:t>PMRD/CN14</w:t>
+            </w:r>
+          </w:p>
+        </w:tc>
+        <w:tc>
+          <w:tcPr>
+            <w:tcW w:w="1260" w:type="dxa"/>
+          </w:tcPr>
+          <w:p>
+            <w:r>
+              <w:t>Yes</w:t>
+            </w:r>
+          </w:p>
+        </w:tc>
+      </w:tr>
+      <w:tr>
+        <w:tc>
+          <w:tcPr>
+            <w:tcW w:w="1013" w:type="dxa"/>
+          </w:tcPr>
+          <w:p>
+            <w:r>
+              <w:t>J2-16</w:t>
+            </w:r>
+          </w:p>
+        </w:tc>
+        <w:tc>
+          <w:tcPr>
+            <w:tcW w:w="956" w:type="dxa"/>
+          </w:tcPr>
+          <w:p>
+            <w:r>
+              <w:t>Pin</w:t>
+            </w:r>
+            <w:r>
+              <w:t xml:space="preserve"> 12</w:t>
+            </w:r>
+          </w:p>
+        </w:tc>
+        <w:tc>
+          <w:tcPr>
+            <w:tcW w:w="948" w:type="dxa"/>
+          </w:tcPr>
+          <w:p>
+            <w:r>
+              <w:t>-</w:t>
+            </w:r>
+          </w:p>
+        </w:tc>
+        <w:tc>
+          <w:tcPr>
+            <w:tcW w:w="938" w:type="dxa"/>
+          </w:tcPr>
+          <w:p>
+            <w:r>
+              <w:t>RD6</w:t>
+            </w:r>
+          </w:p>
+        </w:tc>
+        <w:tc>
+          <w:tcPr>
+            <w:tcW w:w="935" w:type="dxa"/>
+          </w:tcPr>
+          <w:p>
+            <w:r>
+              <w:t>12</w:t>
+            </w:r>
+          </w:p>
+        </w:tc>
+        <w:tc>
+          <w:tcPr>
+            <w:tcW w:w="3688" w:type="dxa"/>
+          </w:tcPr>
+          <w:p>
+            <w:r>
+              <w:t>CN15</w:t>
+            </w:r>
+          </w:p>
+        </w:tc>
+        <w:tc>
+          <w:tcPr>
+            <w:tcW w:w="1260" w:type="dxa"/>
+          </w:tcPr>
+          <w:p>
+            <w:r>
+              <w:t>Yes</w:t>
+            </w:r>
+          </w:p>
+        </w:tc>
+      </w:tr>
+      <w:tr>
+        <w:tc>
+          <w:tcPr>
+            <w:tcW w:w="1013" w:type="dxa"/>
+          </w:tcPr>
+          <w:p>
+            <w:r>
+              <w:t>J2-17</w:t>
+            </w:r>
+          </w:p>
+        </w:tc>
+        <w:tc>
+          <w:tcPr>
+            <w:tcW w:w="956" w:type="dxa"/>
+          </w:tcPr>
+          <w:p>
+            <w:r>
+              <w:t>Pin</w:t>
+            </w:r>
+            <w:r>
+              <w:t xml:space="preserve"> 13</w:t>
+            </w:r>
+          </w:p>
+        </w:tc>
+        <w:tc>
+          <w:tcPr>
+            <w:tcW w:w="948" w:type="dxa"/>
+          </w:tcPr>
+          <w:p>
+            <w:r>
+              <w:t>-</w:t>
+            </w:r>
+          </w:p>
+        </w:tc>
+        <w:tc>
+          <w:tcPr>
+            <w:tcW w:w="938" w:type="dxa"/>
+          </w:tcPr>
+          <w:p>
+            <w:r>
+              <w:t>RD7</w:t>
+            </w:r>
+          </w:p>
+        </w:tc>
+        <w:tc>
+          <w:tcPr>
+            <w:tcW w:w="935" w:type="dxa"/>
+          </w:tcPr>
+          <w:p>
+            <w:r>
+              <w:t>13</w:t>
+            </w:r>
+          </w:p>
+        </w:tc>
+        <w:tc>
+          <w:tcPr>
+            <w:tcW w:w="3688" w:type="dxa"/>
+          </w:tcPr>
+          <w:p>
+            <w:r>
+              <w:t>CN16</w:t>
+            </w:r>
+          </w:p>
+        </w:tc>
+        <w:tc>
+          <w:tcPr>
+            <w:tcW w:w="1260" w:type="dxa"/>
+          </w:tcPr>
+          <w:p>
+            <w:r>
+              <w:t>Yes</w:t>
+            </w:r>
+          </w:p>
+        </w:tc>
+      </w:tr>
+      <w:tr>
+        <w:tc>
+          <w:tcPr>
+            <w:tcW w:w="1013" w:type="dxa"/>
+          </w:tcPr>
+          <w:p>
+            <w:r>
+              <w:t>J2-18</w:t>
+            </w:r>
+          </w:p>
+        </w:tc>
+        <w:tc>
+          <w:tcPr>
+            <w:tcW w:w="956" w:type="dxa"/>
+          </w:tcPr>
+          <w:p>
+            <w:r>
+              <w:t>Pin 14</w:t>
+            </w:r>
+          </w:p>
+        </w:tc>
+        <w:tc>
+          <w:tcPr>
+            <w:tcW w:w="948" w:type="dxa"/>
+          </w:tcPr>
+          <w:p>
+            <w:r>
+              <w:t>-</w:t>
+            </w:r>
+          </w:p>
+        </w:tc>
+        <w:tc>
+          <w:tcPr>
+            <w:tcW w:w="938" w:type="dxa"/>
+          </w:tcPr>
+          <w:p>
+            <w:r>
+              <w:t>RF0</w:t>
+            </w:r>
+          </w:p>
+        </w:tc>
+        <w:tc>
+          <w:tcPr>
+            <w:tcW w:w="935" w:type="dxa"/>
+          </w:tcPr>
+          <w:p>
+            <w:r>
+              <w:t>14</w:t>
+            </w:r>
+          </w:p>
+        </w:tc>
+        <w:tc>
+          <w:tcPr>
+            <w:tcW w:w="3688" w:type="dxa"/>
+          </w:tcPr>
+          <w:p/>
+        </w:tc>
+        <w:tc>
+          <w:tcPr>
+            <w:tcW w:w="1260" w:type="dxa"/>
+          </w:tcPr>
+          <w:p>
+            <w:r>
+              <w:t>Yes</w:t>
+            </w:r>
+          </w:p>
+        </w:tc>
+      </w:tr>
+      <w:tr>
+        <w:tc>
+          <w:tcPr>
+            <w:tcW w:w="1013" w:type="dxa"/>
+          </w:tcPr>
+          <w:p>
+            <w:r>
+              <w:t>J2-19</w:t>
+            </w:r>
+          </w:p>
+        </w:tc>
+        <w:tc>
+          <w:tcPr>
+            <w:tcW w:w="956" w:type="dxa"/>
+          </w:tcPr>
+          <w:p>
+            <w:r>
+              <w:t>Pin 15</w:t>
+            </w:r>
+          </w:p>
+        </w:tc>
+        <w:tc>
+          <w:tcPr>
+            <w:tcW w:w="948" w:type="dxa"/>
+          </w:tcPr>
+          <w:p>
+            <w:r>
+              <w:t>-</w:t>
+            </w:r>
+          </w:p>
+        </w:tc>
+        <w:tc>
+          <w:tcPr>
+            <w:tcW w:w="938" w:type="dxa"/>
+          </w:tcPr>
+          <w:p>
+            <w:r>
+              <w:t>RF1</w:t>
+            </w:r>
+          </w:p>
+        </w:tc>
+        <w:tc>
+          <w:tcPr>
+            <w:tcW w:w="935" w:type="dxa"/>
+          </w:tcPr>
+          <w:p>
+            <w:r>
+              <w:t>15</w:t>
+            </w:r>
+          </w:p>
+        </w:tc>
+        <w:tc>
+          <w:tcPr>
+            <w:tcW w:w="3688" w:type="dxa"/>
+          </w:tcPr>
+          <w:p/>
+        </w:tc>
+        <w:tc>
+          <w:tcPr>
+            <w:tcW w:w="1260" w:type="dxa"/>
+          </w:tcPr>
+          <w:p>
+            <w:r>
+              <w:t>Yes</w:t>
+            </w:r>
+          </w:p>
+        </w:tc>
+      </w:tr>
+      <w:tr>
+        <w:tc>
+          <w:tcPr>
+            <w:tcW w:w="1013" w:type="dxa"/>
+          </w:tcPr>
+          <w:p>
+            <w:r>
+              <w:t>J2-20</w:t>
+            </w:r>
+          </w:p>
+        </w:tc>
+        <w:tc>
+          <w:tcPr>
+            <w:tcW w:w="956" w:type="dxa"/>
+          </w:tcPr>
+          <w:p>
+            <w:r>
+              <w:t>Pin 16</w:t>
+            </w:r>
+          </w:p>
+        </w:tc>
+        <w:tc>
+          <w:tcPr>
+            <w:tcW w:w="948" w:type="dxa"/>
+          </w:tcPr>
+          <w:p>
+            <w:r>
+              <w:t>-</w:t>
+            </w:r>
+          </w:p>
+        </w:tc>
+        <w:tc>
+          <w:tcPr>
+            <w:tcW w:w="938" w:type="dxa"/>
+          </w:tcPr>
+          <w:p>
+            <w:r>
+              <w:t>RE0</w:t>
+            </w:r>
+          </w:p>
+        </w:tc>
+        <w:tc>
+          <w:tcPr>
+            <w:tcW w:w="935" w:type="dxa"/>
+          </w:tcPr>
+          <w:p>
+            <w:r>
+              <w:t>16</w:t>
+            </w:r>
+          </w:p>
+        </w:tc>
+        <w:tc>
+          <w:tcPr>
+            <w:tcW w:w="3688" w:type="dxa"/>
+          </w:tcPr>
+          <w:p>
+            <w:r>
+              <w:t>PMD0</w:t>
+            </w:r>
+          </w:p>
+        </w:tc>
+        <w:tc>
+          <w:tcPr>
+            <w:tcW w:w="1260" w:type="dxa"/>
+          </w:tcPr>
+          <w:p>
+            <w:r>
+              <w:t>Yes</w:t>
+            </w:r>
+          </w:p>
+        </w:tc>
+      </w:tr>
+      <w:tr>
+        <w:tc>
+          <w:tcPr>
+            <w:tcW w:w="1013" w:type="dxa"/>
+          </w:tcPr>
+          <w:p>
+            <w:r>
+              <w:t>J2-21</w:t>
+            </w:r>
+          </w:p>
+        </w:tc>
+        <w:tc>
+          <w:tcPr>
+            <w:tcW w:w="956" w:type="dxa"/>
+          </w:tcPr>
+          <w:p>
+            <w:r>
+              <w:t>Pin 17</w:t>
+            </w:r>
+          </w:p>
+        </w:tc>
+        <w:tc>
+          <w:tcPr>
+            <w:tcW w:w="948" w:type="dxa"/>
+          </w:tcPr>
+          <w:p>
+            <w:r>
+              <w:t>-</w:t>
+            </w:r>
+          </w:p>
+        </w:tc>
+        <w:tc>
+          <w:tcPr>
+            <w:tcW w:w="938" w:type="dxa"/>
+          </w:tcPr>
+          <w:p>
+            <w:r>
+              <w:t>RE1</w:t>
+            </w:r>
+          </w:p>
+        </w:tc>
+        <w:tc>
+          <w:tcPr>
+            <w:tcW w:w="935" w:type="dxa"/>
+          </w:tcPr>
+          <w:p>
+            <w:r>
+              <w:t>17</w:t>
+            </w:r>
+          </w:p>
+        </w:tc>
+        <w:tc>
+          <w:tcPr>
+            <w:tcW w:w="3688" w:type="dxa"/>
+          </w:tcPr>
+          <w:p>
+            <w:r>
+              <w:t>PMD1</w:t>
+            </w:r>
+          </w:p>
+        </w:tc>
+        <w:tc>
+          <w:tcPr>
+            <w:tcW w:w="1260" w:type="dxa"/>
+          </w:tcPr>
+          <w:p>
+            <w:r>
+              <w:t>Yes</w:t>
+            </w:r>
+          </w:p>
+        </w:tc>
+      </w:tr>
+      <w:tr>
+        <w:tc>
+          <w:tcPr>
+            <w:tcW w:w="1013" w:type="dxa"/>
+          </w:tcPr>
+          <w:p>
+            <w:r>
+              <w:t>J2-22</w:t>
+            </w:r>
+          </w:p>
+        </w:tc>
+        <w:tc>
+          <w:tcPr>
+            <w:tcW w:w="956" w:type="dxa"/>
+          </w:tcPr>
+          <w:p>
+            <w:r>
+              <w:t>Pin 18</w:t>
+            </w:r>
+          </w:p>
+        </w:tc>
+        <w:tc>
+          <w:tcPr>
+            <w:tcW w:w="948" w:type="dxa"/>
+          </w:tcPr>
+          <w:p>
+            <w:r>
+              <w:t>-</w:t>
+            </w:r>
+          </w:p>
+        </w:tc>
+        <w:tc>
+          <w:tcPr>
+            <w:tcW w:w="938" w:type="dxa"/>
+          </w:tcPr>
+          <w:p>
+            <w:r>
+              <w:t>RE2</w:t>
+            </w:r>
+          </w:p>
+        </w:tc>
+        <w:tc>
+          <w:tcPr>
+            <w:tcW w:w="935" w:type="dxa"/>
+          </w:tcPr>
+          <w:p>
+            <w:r>
+              <w:t>18</w:t>
+            </w:r>
+          </w:p>
+        </w:tc>
+        <w:tc>
+          <w:tcPr>
+            <w:tcW w:w="3688" w:type="dxa"/>
+          </w:tcPr>
+          <w:p>
+            <w:r>
+              <w:t>PMD2</w:t>
+            </w:r>
+          </w:p>
+        </w:tc>
+        <w:tc>
+          <w:tcPr>
+            <w:tcW w:w="1260" w:type="dxa"/>
+          </w:tcPr>
+          <w:p>
+            <w:r>
+              <w:t>Yes</w:t>
+            </w:r>
+          </w:p>
+        </w:tc>
+      </w:tr>
+      <w:tr>
+        <w:tc>
+          <w:tcPr>
+            <w:tcW w:w="1013" w:type="dxa"/>
+          </w:tcPr>
+          <w:p>
+            <w:r>
+              <w:t>J2-23</w:t>
+            </w:r>
+          </w:p>
+        </w:tc>
+        <w:tc>
+          <w:tcPr>
+            <w:tcW w:w="956" w:type="dxa"/>
+          </w:tcPr>
+          <w:p>
+            <w:r>
+              <w:t>Pin 19</w:t>
+            </w:r>
+          </w:p>
+        </w:tc>
+        <w:tc>
+          <w:tcPr>
+            <w:tcW w:w="948" w:type="dxa"/>
+          </w:tcPr>
+          <w:p>
+            <w:r>
+              <w:t>-</w:t>
+            </w:r>
+          </w:p>
+        </w:tc>
+        <w:tc>
+          <w:tcPr>
+            <w:tcW w:w="938" w:type="dxa"/>
+          </w:tcPr>
+          <w:p>
+            <w:r>
+              <w:t>RE3</w:t>
+            </w:r>
+          </w:p>
+        </w:tc>
+        <w:tc>
+          <w:tcPr>
+            <w:tcW w:w="935" w:type="dxa"/>
+          </w:tcPr>
+          <w:p>
+            <w:r>
+              <w:t>19</w:t>
+            </w:r>
+          </w:p>
+        </w:tc>
+        <w:tc>
+          <w:tcPr>
+            <w:tcW w:w="3688" w:type="dxa"/>
+          </w:tcPr>
+          <w:p>
+            <w:r>
+              <w:t>PMD3</w:t>
+            </w:r>
+          </w:p>
+        </w:tc>
+        <w:tc>
+          <w:tcPr>
+            <w:tcW w:w="1260" w:type="dxa"/>
+          </w:tcPr>
+          <w:p>
+            <w:r>
+              <w:t>Yes</w:t>
+            </w:r>
+          </w:p>
+        </w:tc>
+      </w:tr>
+      <w:tr>
+        <w:tc>
+          <w:tcPr>
+            <w:tcW w:w="1013" w:type="dxa"/>
+          </w:tcPr>
+          <w:p>
+            <w:r>
+              <w:t>J2-24</w:t>
+            </w:r>
+          </w:p>
+        </w:tc>
+        <w:tc>
+          <w:tcPr>
+            <w:tcW w:w="956" w:type="dxa"/>
+          </w:tcPr>
+          <w:p>
+            <w:r>
+              <w:t>Pin 20</w:t>
+            </w:r>
+          </w:p>
+        </w:tc>
+        <w:tc>
+          <w:tcPr>
+            <w:tcW w:w="948" w:type="dxa"/>
+          </w:tcPr>
+          <w:p>
+            <w:r>
+              <w:t>-</w:t>
+            </w:r>
+          </w:p>
+        </w:tc>
+        <w:tc>
+          <w:tcPr>
+            <w:tcW w:w="938" w:type="dxa"/>
+          </w:tcPr>
+          <w:p>
+            <w:r>
+              <w:t>RE4</w:t>
+            </w:r>
+          </w:p>
+        </w:tc>
+        <w:tc>
+          <w:tcPr>
+            <w:tcW w:w="935" w:type="dxa"/>
+          </w:tcPr>
+          <w:p>
+            <w:r>
+              <w:t>20</w:t>
+            </w:r>
+          </w:p>
+        </w:tc>
+        <w:tc>
+          <w:tcPr>
+            <w:tcW w:w="3688" w:type="dxa"/>
+          </w:tcPr>
+          <w:p>
+            <w:r>
+              <w:t>PMD4</w:t>
+            </w:r>
+          </w:p>
+        </w:tc>
+        <w:tc>
+          <w:tcPr>
+            <w:tcW w:w="1260" w:type="dxa"/>
+          </w:tcPr>
+          <w:p>
+            <w:r>
+              <w:t>Yes</w:t>
+            </w:r>
+          </w:p>
+        </w:tc>
+      </w:tr>
+      <w:tr>
+        <w:tc>
+          <w:tcPr>
+            <w:tcW w:w="1013" w:type="dxa"/>
+          </w:tcPr>
+          <w:p>
+            <w:r>
+              <w:t>J2-25</w:t>
+            </w:r>
+          </w:p>
+        </w:tc>
+        <w:tc>
+          <w:tcPr>
+            <w:tcW w:w="956" w:type="dxa"/>
+          </w:tcPr>
+          <w:p>
+            <w:r>
+              <w:t>Pin 21</w:t>
+            </w:r>
+          </w:p>
+        </w:tc>
+        <w:tc>
+          <w:tcPr>
+            <w:tcW w:w="948" w:type="dxa"/>
+          </w:tcPr>
+          <w:p>
+            <w:r>
+              <w:t>-</w:t>
+            </w:r>
+          </w:p>
+        </w:tc>
+        <w:tc>
+          <w:tcPr>
+            <w:tcW w:w="938" w:type="dxa"/>
+          </w:tcPr>
+          <w:p>
+            <w:r>
+              <w:t>RE5</w:t>
+            </w:r>
+          </w:p>
+        </w:tc>
+        <w:tc>
+          <w:tcPr>
+            <w:tcW w:w="935" w:type="dxa"/>
+          </w:tcPr>
+          <w:p>
+            <w:r>
+              <w:t>21</w:t>
+            </w:r>
+          </w:p>
+        </w:tc>
+        <w:tc>
+          <w:tcPr>
+            <w:tcW w:w="3688" w:type="dxa"/>
+          </w:tcPr>
+          <w:p>
+            <w:r>
+              <w:t>PMD5</w:t>
+            </w:r>
+          </w:p>
+        </w:tc>
+        <w:tc>
+          <w:tcPr>
+            <w:tcW w:w="1260" w:type="dxa"/>
+          </w:tcPr>
+          <w:p>
+            <w:r>
+              <w:t>Yes</w:t>
+            </w:r>
+          </w:p>
+        </w:tc>
+      </w:tr>
+      <w:tr>
+        <w:tc>
+          <w:tcPr>
+            <w:tcW w:w="1013" w:type="dxa"/>
+          </w:tcPr>
+          <w:p>
+            <w:r>
+              <w:t>J2-26</w:t>
+            </w:r>
+          </w:p>
+        </w:tc>
+        <w:tc>
+          <w:tcPr>
+            <w:tcW w:w="956" w:type="dxa"/>
+          </w:tcPr>
+          <w:p>
+            <w:r>
+              <w:t>Pin 22</w:t>
+            </w:r>
+          </w:p>
+        </w:tc>
+        <w:tc>
+          <w:tcPr>
+            <w:tcW w:w="948" w:type="dxa"/>
+          </w:tcPr>
+          <w:p>
+            <w:r>
+              <w:t>-</w:t>
+            </w:r>
+          </w:p>
+        </w:tc>
+        <w:tc>
+          <w:tcPr>
+            <w:tcW w:w="938" w:type="dxa"/>
+          </w:tcPr>
+          <w:p>
+            <w:r>
+              <w:t>RE6</w:t>
+            </w:r>
+          </w:p>
+        </w:tc>
+        <w:tc>
+          <w:tcPr>
+            <w:tcW w:w="935" w:type="dxa"/>
+          </w:tcPr>
+          <w:p>
+            <w:r>
+              <w:t>22</w:t>
+            </w:r>
+          </w:p>
+        </w:tc>
+        <w:tc>
+          <w:tcPr>
+            <w:tcW w:w="3688" w:type="dxa"/>
+          </w:tcPr>
+          <w:p>
+            <w:r>
+              <w:t>PMD6</w:t>
+            </w:r>
+          </w:p>
+        </w:tc>
+        <w:tc>
+          <w:tcPr>
+            <w:tcW w:w="1260" w:type="dxa"/>
+          </w:tcPr>
+          <w:p>
+            <w:r>
+              <w:t>Yes</w:t>
+            </w:r>
+          </w:p>
+        </w:tc>
+      </w:tr>
+      <w:tr>
+        <w:tc>
+          <w:tcPr>
+            <w:tcW w:w="1013" w:type="dxa"/>
+          </w:tcPr>
+          <w:p>
+            <w:r>
+              <w:t>J2-27</w:t>
+            </w:r>
+          </w:p>
+        </w:tc>
+        <w:tc>
+          <w:tcPr>
+            <w:tcW w:w="956" w:type="dxa"/>
+          </w:tcPr>
+          <w:p>
+            <w:r>
+              <w:t>Pin 23</w:t>
+            </w:r>
+          </w:p>
+        </w:tc>
+        <w:tc>
+          <w:tcPr>
+            <w:tcW w:w="948" w:type="dxa"/>
+          </w:tcPr>
+          <w:p>
+            <w:r>
+              <w:t>-</w:t>
+            </w:r>
+          </w:p>
+        </w:tc>
+        <w:tc>
+          <w:tcPr>
+            <w:tcW w:w="938" w:type="dxa"/>
+          </w:tcPr>
+          <w:p>
+            <w:r>
+              <w:t>RE7</w:t>
+            </w:r>
+          </w:p>
+        </w:tc>
+        <w:tc>
+          <w:tcPr>
+            <w:tcW w:w="935" w:type="dxa"/>
+          </w:tcPr>
+          <w:p>
+            <w:r>
+              <w:t>23</w:t>
+            </w:r>
+          </w:p>
+        </w:tc>
+        <w:tc>
+          <w:tcPr>
+            <w:tcW w:w="3688" w:type="dxa"/>
+          </w:tcPr>
+          <w:p>
+            <w:r>
+              <w:t>PMD7</w:t>
+            </w:r>
+          </w:p>
+        </w:tc>
+        <w:tc>
+          <w:tcPr>
+            <w:tcW w:w="1260" w:type="dxa"/>
+          </w:tcPr>
+          <w:p>
+            <w:r>
+              <w:t>Yes</w:t>
+            </w:r>
+          </w:p>
+        </w:tc>
+      </w:tr>
+      <w:tr>
+        <w:tc>
+          <w:tcPr>
+            <w:tcW w:w="1013" w:type="dxa"/>
+          </w:tcPr>
+          <w:p>
+            <w:r>
+              <w:t>J2-28</w:t>
+            </w:r>
+          </w:p>
+        </w:tc>
+        <w:tc>
+          <w:tcPr>
+            <w:tcW w:w="956" w:type="dxa"/>
+          </w:tcPr>
+          <w:p>
+            <w:r>
+              <w:t>-</w:t>
+            </w:r>
+          </w:p>
+        </w:tc>
+        <w:tc>
+          <w:tcPr>
+            <w:tcW w:w="948" w:type="dxa"/>
+          </w:tcPr>
+          <w:p>
+            <w:r>
+              <w:t>-</w:t>
+            </w:r>
+          </w:p>
+        </w:tc>
+        <w:tc>
+          <w:tcPr>
+            <w:tcW w:w="938" w:type="dxa"/>
+          </w:tcPr>
+          <w:p>
+            <w:r>
+              <w:t>-</w:t>
+            </w:r>
+          </w:p>
+        </w:tc>
+        <w:tc>
+          <w:tcPr>
+            <w:tcW w:w="935" w:type="dxa"/>
+          </w:tcPr>
+          <w:p>
+            <w:r>
+              <w:t>GND</w:t>
+            </w:r>
+          </w:p>
+        </w:tc>
+        <w:tc>
+          <w:tcPr>
+            <w:tcW w:w="3688" w:type="dxa"/>
+          </w:tcPr>
+          <w:p>
+            <w:r>
+              <w:t>-</w:t>
+            </w:r>
+          </w:p>
+        </w:tc>
+        <w:tc>
+          <w:tcPr>
+            <w:tcW w:w="1260" w:type="dxa"/>
+          </w:tcPr>
+          <w:p>
+            <w:r>
+              <w:t>-</w:t>
+            </w:r>
+          </w:p>
+        </w:tc>
+      </w:tr>
+      <w:tr>
+        <w:tc>
+          <w:tcPr>
+            <w:tcW w:w="1013" w:type="dxa"/>
+          </w:tcPr>
+          <w:p>
+            <w:r>
+              <w:t>J3-1</w:t>
+            </w:r>
+          </w:p>
+        </w:tc>
+        <w:tc>
+          <w:tcPr>
+            <w:tcW w:w="956" w:type="dxa"/>
+          </w:tcPr>
+          <w:p>
+            <w:r>
+              <w:t>-</w:t>
+            </w:r>
+          </w:p>
+        </w:tc>
+        <w:tc>
+          <w:tcPr>
+            <w:tcW w:w="948" w:type="dxa"/>
+          </w:tcPr>
+          <w:p>
+            <w:r>
+              <w:t>-</w:t>
+            </w:r>
+          </w:p>
+        </w:tc>
+        <w:tc>
+          <w:tcPr>
+            <w:tcW w:w="938" w:type="dxa"/>
+          </w:tcPr>
+          <w:p>
+            <w:r>
+              <w:t>-</w:t>
+            </w:r>
+          </w:p>
+        </w:tc>
+        <w:tc>
+          <w:tcPr>
+            <w:tcW w:w="935" w:type="dxa"/>
+          </w:tcPr>
+          <w:p>
+            <w:r>
+              <w:t>GND</w:t>
+            </w:r>
+          </w:p>
+        </w:tc>
+        <w:tc>
+          <w:tcPr>
+            <w:tcW w:w="3688" w:type="dxa"/>
+          </w:tcPr>
+          <w:p>
+            <w:r>
+              <w:t>-</w:t>
+            </w:r>
+          </w:p>
+        </w:tc>
+        <w:tc>
+          <w:tcPr>
+            <w:tcW w:w="1260" w:type="dxa"/>
+          </w:tcPr>
+          <w:p>
+            <w:r>
+              <w:t>-</w:t>
+            </w:r>
+          </w:p>
+        </w:tc>
+      </w:tr>
+      <w:tr>
+        <w:tc>
+          <w:tcPr>
+            <w:tcW w:w="1013" w:type="dxa"/>
+          </w:tcPr>
+          <w:p>
+            <w:r>
+              <w:t>J3-2</w:t>
+            </w:r>
+          </w:p>
+        </w:tc>
+        <w:tc>
+          <w:tcPr>
+            <w:tcW w:w="956" w:type="dxa"/>
+          </w:tcPr>
+          <w:p>
+            <w:r>
+              <w:t>Pin 24</w:t>
+            </w:r>
+          </w:p>
+        </w:tc>
+        <w:tc>
+          <w:tcPr>
+            <w:tcW w:w="948" w:type="dxa"/>
+          </w:tcPr>
+          <w:p>
+            <w:r>
+              <w:t>-</w:t>
+            </w:r>
+          </w:p>
+        </w:tc>
+        <w:tc>
+          <w:tcPr>
+            <w:tcW w:w="938" w:type="dxa"/>
+          </w:tcPr>
+          <w:p>
+            <w:r>
+              <w:t>RG6</w:t>
+            </w:r>
+          </w:p>
+        </w:tc>
+        <w:tc>
+          <w:tcPr>
+            <w:tcW w:w="935" w:type="dxa"/>
+          </w:tcPr>
+          <w:p>
+            <w:r>
+              <w:t>SCK/24</w:t>
+            </w:r>
+          </w:p>
+        </w:tc>
+        <w:tc>
+          <w:tcPr>
+            <w:tcW w:w="3688" w:type="dxa"/>
+          </w:tcPr>
+          <w:p>
+            <w:r>
+              <w:t>SCK2/PMA5/CN8</w:t>
+            </w:r>
+          </w:p>
+        </w:tc>
+        <w:tc>
+          <w:tcPr>
+            <w:tcW w:w="1260" w:type="dxa"/>
+          </w:tcPr>
+          <w:p>
+            <w:r>
+              <w:t>Yes</w:t>
+            </w:r>
+          </w:p>
+        </w:tc>
+      </w:tr>
+      <w:tr>
+        <w:tc>
+          <w:tcPr>
+            <w:tcW w:w="1013" w:type="dxa"/>
+          </w:tcPr>
+          <w:p>
+            <w:r>
+              <w:t>J3-3</w:t>
+            </w:r>
+          </w:p>
+        </w:tc>
+        <w:tc>
+          <w:tcPr>
+            <w:tcW w:w="956" w:type="dxa"/>
+          </w:tcPr>
+          <w:p>
+            <w:r>
+              <w:t>Pin 25</w:t>
+            </w:r>
+          </w:p>
+        </w:tc>
+        <w:tc>
+          <w:tcPr>
+            <w:tcW w:w="948" w:type="dxa"/>
+          </w:tcPr>
+          <w:p>
+            <w:r>
+              <w:t>-</w:t>
+            </w:r>
+          </w:p>
+        </w:tc>
+        <w:tc>
+          <w:tcPr>
+            <w:tcW w:w="938" w:type="dxa"/>
+          </w:tcPr>
+          <w:p>
+            <w:r>
+              <w:t>RG7</w:t>
+            </w:r>
+          </w:p>
+        </w:tc>
+        <w:tc>
+          <w:tcPr>
+            <w:tcW w:w="935" w:type="dxa"/>
+          </w:tcPr>
+          <w:p>
+            <w:r>
+              <w:t>SDI/25</w:t>
+            </w:r>
+          </w:p>
+        </w:tc>
+        <w:tc>
+          <w:tcPr>
+            <w:tcW w:w="3688" w:type="dxa"/>
+          </w:tcPr>
+          <w:p>
+            <w:r>
+              <w:t>SDI2/PMA4/CN9</w:t>
+            </w:r>
+          </w:p>
+        </w:tc>
+        <w:tc>
+          <w:tcPr>
+            <w:tcW w:w="1260" w:type="dxa"/>
+          </w:tcPr>
+          <w:p>
+            <w:r>
+              <w:t>Yes</w:t>
+            </w:r>
+          </w:p>
+        </w:tc>
+      </w:tr>
+      <w:tr>
+        <w:tc>
+          <w:tcPr>
+            <w:tcW w:w="1013" w:type="dxa"/>
+          </w:tcPr>
+          <w:p>
+            <w:r>
+              <w:t>J3-4</w:t>
+            </w:r>
+          </w:p>
+        </w:tc>
+        <w:tc>
+          <w:tcPr>
+            <w:tcW w:w="956" w:type="dxa"/>
+          </w:tcPr>
+          <w:p>
+            <w:r>
+              <w:t>Pin 26</w:t>
+            </w:r>
+          </w:p>
+        </w:tc>
+        <w:tc>
+          <w:tcPr>
+            <w:tcW w:w="948" w:type="dxa"/>
+          </w:tcPr>
+          <w:p>
+            <w:r>
+              <w:t>-</w:t>
+            </w:r>
+          </w:p>
+        </w:tc>
+        <w:tc>
+          <w:tcPr>
+            <w:tcW w:w="938" w:type="dxa"/>
+          </w:tcPr>
+          <w:p>
+            <w:r>
+              <w:t>RG8</w:t>
+            </w:r>
+          </w:p>
+        </w:tc>
+        <w:tc>
+          <w:tcPr>
+            <w:tcW w:w="935" w:type="dxa"/>
+          </w:tcPr>
+          <w:p>
+            <w:r>
+              <w:t>SDO/26</w:t>
+            </w:r>
+          </w:p>
+        </w:tc>
+        <w:tc>
+          <w:tcPr>
+            <w:tcW w:w="3688" w:type="dxa"/>
+          </w:tcPr>
+          <w:p>
+            <w:r>
+              <w:t>SDO2/PMA3/CN10</w:t>
+            </w:r>
+          </w:p>
+        </w:tc>
+        <w:tc>
+          <w:tcPr>
+            <w:tcW w:w="1260" w:type="dxa"/>
+          </w:tcPr>
+          <w:p>
+            <w:r>
+              <w:t>Yes</w:t>
+            </w:r>
+          </w:p>
+        </w:tc>
+      </w:tr>
+      <w:tr>
+        <w:tc>
+          <w:tcPr>
+            <w:tcW w:w="1013" w:type="dxa"/>
+          </w:tcPr>
+          <w:p>
+            <w:r>
+              <w:t>J3-5</w:t>
+            </w:r>
+          </w:p>
+        </w:tc>
+        <w:tc>
+          <w:tcPr>
+            <w:tcW w:w="956" w:type="dxa"/>
+          </w:tcPr>
+          <w:p>
+            <w:r>
+              <w:t>Pin 27</w:t>
+            </w:r>
+          </w:p>
+        </w:tc>
+        <w:tc>
+          <w:tcPr>
+            <w:tcW w:w="948" w:type="dxa"/>
+          </w:tcPr>
+          <w:p>
+            <w:r>
+              <w:t>-</w:t>
+            </w:r>
+          </w:p>
+        </w:tc>
+        <w:tc>
+          <w:tcPr>
+            <w:tcW w:w="938" w:type="dxa"/>
+          </w:tcPr>
+          <w:p>
+            <w:r>
+              <w:t>RG9</w:t>
+            </w:r>
+          </w:p>
+        </w:tc>
+        <w:tc>
+          <w:tcPr>
+            <w:tcW w:w="935" w:type="dxa"/>
+          </w:tcPr>
+          <w:p>
+            <w:r>
+              <w:t>SCK/27</w:t>
+            </w:r>
+          </w:p>
+        </w:tc>
+        <w:tc>
+          <w:tcPr>
+            <w:tcW w:w="3688" w:type="dxa"/>
+          </w:tcPr>
+          <w:p>
+            <w:r>
+              <w:t>SS2/PMA2/CN11</w:t>
+            </w:r>
+          </w:p>
+        </w:tc>
+        <w:tc>
+          <w:tcPr>
+            <w:tcW w:w="1260" w:type="dxa"/>
+          </w:tcPr>
+          <w:p>
+            <w:r>
+              <w:t>Yes</w:t>
+            </w:r>
+          </w:p>
+        </w:tc>
+      </w:tr>
+      <w:tr>
+        <w:tc>
+          <w:tcPr>
+            <w:tcW w:w="1013" w:type="dxa"/>
+          </w:tcPr>
+          <w:p>
+            <w:r>
+              <w:t>J3-6</w:t>
+            </w:r>
+          </w:p>
+        </w:tc>
+        <w:tc>
+          <w:tcPr>
+            <w:tcW w:w="956" w:type="dxa"/>
+          </w:tcPr>
+          <w:p>
+            <w:r>
+              <w:t>Pin 30</w:t>
+            </w:r>
+          </w:p>
+        </w:tc>
+        <w:tc>
+          <w:tcPr>
+            <w:tcW w:w="948" w:type="dxa"/>
+          </w:tcPr>
+          <w:p>
+            <w:r>
+              <w:t>A14</w:t>
+            </w:r>
+          </w:p>
+        </w:tc>
+        <w:tc>
+          <w:tcPr>
+            <w:tcW w:w="938" w:type="dxa"/>
+          </w:tcPr>
+          <w:p>
+            <w:r>
+              <w:t>RB4</w:t>
+            </w:r>
+          </w:p>
+        </w:tc>
+        <w:tc>
+          <w:tcPr>
+            <w:tcW w:w="935" w:type="dxa"/>
+          </w:tcPr>
+          <w:p>
+            <w:r>
+              <w:t>A14</w:t>
+            </w:r>
+          </w:p>
+        </w:tc>
+        <w:tc>
+          <w:tcPr>
+            <w:tcW w:w="3688" w:type="dxa"/>
+          </w:tcPr>
+          <w:p>
+            <w:r>
+              <w:t>AN4/C1IN-/CN6</w:t>
+            </w:r>
+          </w:p>
+        </w:tc>
+        <w:tc>
+          <w:tcPr>
+            <w:tcW w:w="1260" w:type="dxa"/>
+          </w:tcPr>
+          <w:p>
+            <w:r>
+              <w:t>No</w:t>
+            </w:r>
+          </w:p>
+        </w:tc>
+      </w:tr>
+      <w:tr>
+        <w:tc>
+          <w:tcPr>
+            <w:tcW w:w="1013" w:type="dxa"/>
+          </w:tcPr>
+          <w:p>
+            <w:r>
+              <w:t>J3-7</w:t>
+            </w:r>
+          </w:p>
+        </w:tc>
+        <w:tc>
+          <w:tcPr>
+            <w:tcW w:w="956" w:type="dxa"/>
+          </w:tcPr>
+          <w:p>
+            <w:r>
+              <w:t>Pin 31</w:t>
+            </w:r>
+          </w:p>
+        </w:tc>
+        <w:tc>
+          <w:tcPr>
+            <w:tcW w:w="948" w:type="dxa"/>
+          </w:tcPr>
+          <w:p>
+            <w:r>
+              <w:t>A13</w:t>
+            </w:r>
+          </w:p>
+        </w:tc>
+        <w:tc>
+          <w:tcPr>
+            <w:tcW w:w="938" w:type="dxa"/>
+          </w:tcPr>
+          <w:p>
+            <w:r>
+              <w:t>RB3</w:t>
+            </w:r>
+          </w:p>
+        </w:tc>
+        <w:tc>
+          <w:tcPr>
+            <w:tcW w:w="935" w:type="dxa"/>
+          </w:tcPr>
+          <w:p>
+            <w:r>
+              <w:t>A13</w:t>
+            </w:r>
+          </w:p>
+        </w:tc>
+        <w:tc>
+          <w:tcPr>
+            <w:tcW w:w="3688" w:type="dxa"/>
+          </w:tcPr>
+          <w:p>
+            <w:r>
+              <w:t>AN3/C2IN+/CN5</w:t>
+            </w:r>
+          </w:p>
+        </w:tc>
+        <w:tc>
+          <w:tcPr>
+            <w:tcW w:w="1260" w:type="dxa"/>
+          </w:tcPr>
+          <w:p>
+            <w:r>
+              <w:t>No</w:t>
+            </w:r>
+          </w:p>
+        </w:tc>
+      </w:tr>
+      <w:tr>
+        <w:tc>
+          <w:tcPr>
+            <w:tcW w:w="1013" w:type="dxa"/>
+          </w:tcPr>
+          <w:p>
+            <w:r>
+              <w:t>J3-8</w:t>
+            </w:r>
+          </w:p>
+        </w:tc>
+        <w:tc>
+          <w:tcPr>
+            <w:tcW w:w="956" w:type="dxa"/>
+          </w:tcPr>
+          <w:p>
+            <w:r>
+              <w:t>Pin 32</w:t>
+            </w:r>
+          </w:p>
+        </w:tc>
+        <w:tc>
+          <w:tcPr>
+            <w:tcW w:w="948" w:type="dxa"/>
+          </w:tcPr>
+          <w:p>
+            <w:r>
+              <w:t>A12</w:t>
+            </w:r>
+          </w:p>
+        </w:tc>
+        <w:tc>
+          <w:tcPr>
+            <w:tcW w:w="938" w:type="dxa"/>
+          </w:tcPr>
+          <w:p>
+            <w:r>
+              <w:t>RB2</w:t>
+            </w:r>
+          </w:p>
+        </w:tc>
+        <w:tc>
+          <w:tcPr>
+            <w:tcW w:w="935" w:type="dxa"/>
+          </w:tcPr>
+          <w:p>
+            <w:r>
+              <w:t>A12</w:t>
+            </w:r>
+          </w:p>
+        </w:tc>
+        <w:tc>
+          <w:tcPr>
+            <w:tcW w:w="3688" w:type="dxa"/>
+          </w:tcPr>
+          <w:p>
+            <w:r>
+              <w:t>AN2/C2IN-/CN4</w:t>
+            </w:r>
+          </w:p>
+        </w:tc>
+        <w:tc>
+          <w:tcPr>
+            <w:tcW w:w="1260" w:type="dxa"/>
+          </w:tcPr>
+          <w:p>
+            <w:r>
+              <w:t>No</w:t>
+            </w:r>
+          </w:p>
+        </w:tc>
+      </w:tr>
+      <w:tr>
+        <w:tc>
+          <w:tcPr>
+            <w:tcW w:w="1013" w:type="dxa"/>
+          </w:tcPr>
+          <w:p>
+            <w:r>
+              <w:t>J3-9</w:t>
+            </w:r>
+          </w:p>
+        </w:tc>
+        <w:tc>
+          <w:tcPr>
+            <w:tcW w:w="956" w:type="dxa"/>
+          </w:tcPr>
+          <w:p>
+            <w:r>
+              <w:t>Pin 33</w:t>
+            </w:r>
+          </w:p>
+        </w:tc>
+        <w:tc>
+          <w:tcPr>
+            <w:tcW w:w="948" w:type="dxa"/>
+          </w:tcPr>
+          <w:p>
+            <w:r>
+              <w:t>A11</w:t>
+            </w:r>
+          </w:p>
+        </w:tc>
+        <w:tc>
+          <w:tcPr>
+            <w:tcW w:w="938" w:type="dxa"/>
+          </w:tcPr>
+          <w:p>
+            <w:r>
+              <w:t>RB1</w:t>
+            </w:r>
+          </w:p>
+        </w:tc>
+        <w:tc>
+          <w:tcPr>
+            <w:tcW w:w="935" w:type="dxa"/>
+          </w:tcPr>
+          <w:p>
+            <w:r>
+              <w:t>A11</w:t>
+            </w:r>
+          </w:p>
+        </w:tc>
+        <w:tc>
+          <w:tcPr>
+            <w:tcW w:w="3688" w:type="dxa"/>
+          </w:tcPr>
+          <w:p>
+            <w:r>
+              <w:t>PGEC1/AN1/VREF-/CVREF-/CN3</w:t>
+            </w:r>
+          </w:p>
+        </w:tc>
+        <w:tc>
+          <w:tcPr>
+            <w:tcW w:w="1260" w:type="dxa"/>
+          </w:tcPr>
+          <w:p>
+            <w:r>
+              <w:t>No</w:t>
+            </w:r>
+          </w:p>
+        </w:tc>
+      </w:tr>
+      <w:tr>
+        <w:tc>
+          <w:tcPr>
+            <w:tcW w:w="1013" w:type="dxa"/>
+          </w:tcPr>
+          <w:p>
+            <w:r>
+              <w:t>J3-10</w:t>
+            </w:r>
+          </w:p>
+        </w:tc>
+        <w:tc>
+          <w:tcPr>
+            <w:tcW w:w="956" w:type="dxa"/>
+          </w:tcPr>
+          <w:p>
+            <w:r>
+              <w:t>Pin 34</w:t>
+            </w:r>
+          </w:p>
+        </w:tc>
+        <w:tc>
+          <w:tcPr>
+            <w:tcW w:w="948" w:type="dxa"/>
+          </w:tcPr>
+          <w:p>
+            <w:r>
+              <w:t>A10</w:t>
+            </w:r>
+          </w:p>
+        </w:tc>
+        <w:tc>
+          <w:tcPr>
+            <w:tcW w:w="938" w:type="dxa"/>
+          </w:tcPr>
+          <w:p>
+            <w:r>
+              <w:t>RB0</w:t>
+            </w:r>
+          </w:p>
+        </w:tc>
+        <w:tc>
+          <w:tcPr>
+            <w:tcW w:w="935" w:type="dxa"/>
+          </w:tcPr>
+          <w:p>
+            <w:r>
+              <w:t>A10</w:t>
+            </w:r>
+          </w:p>
+        </w:tc>
+        <w:tc>
+          <w:tcPr>
+            <w:tcW w:w="3688" w:type="dxa"/>
+          </w:tcPr>
+          <w:p>
+            <w:r>
+              <w:t>PGED1/AN0/VREG+/CVREF+/PMA6/CN2</w:t>
+            </w:r>
+          </w:p>
+        </w:tc>
+        <w:tc>
+          <w:tcPr>
+            <w:tcW w:w="1260" w:type="dxa"/>
+          </w:tcPr>
+          <w:p>
+            <w:r>
+              <w:t>No</w:t>
+            </w:r>
+          </w:p>
+        </w:tc>
+      </w:tr>
+      <w:tr>
+        <w:tc>
+          <w:tcPr>
+            <w:tcW w:w="1013" w:type="dxa"/>
+          </w:tcPr>
+          <w:p>
+            <w:r>
+              <w:t>J3-11</w:t>
+            </w:r>
+          </w:p>
+        </w:tc>
+        <w:tc>
+          <w:tcPr>
+            <w:tcW w:w="956" w:type="dxa"/>
+          </w:tcPr>
+          <w:p>
+            <w:r>
+              <w:t>-</w:t>
+            </w:r>
+          </w:p>
+        </w:tc>
+        <w:tc>
+          <w:tcPr>
+            <w:tcW w:w="948" w:type="dxa"/>
+          </w:tcPr>
+          <w:p>
+            <w:r>
+              <w:t>-</w:t>
+            </w:r>
+          </w:p>
+        </w:tc>
+        <w:tc>
+          <w:tcPr>
+            <w:tcW w:w="938" w:type="dxa"/>
+          </w:tcPr>
+          <w:p>
+            <w:r>
+              <w:t>MCLR</w:t>
+            </w:r>
+          </w:p>
+        </w:tc>
+        <w:tc>
+          <w:tcPr>
+            <w:tcW w:w="935" w:type="dxa"/>
+          </w:tcPr>
+          <w:p>
+            <w:r>
+              <w:t>RST</w:t>
+            </w:r>
+          </w:p>
+        </w:tc>
+        <w:tc>
+          <w:tcPr>
+            <w:tcW w:w="3688" w:type="dxa"/>
+          </w:tcPr>
+          <w:p>
+            <w:r>
+              <w:t>MCLR</w:t>
+            </w:r>
+          </w:p>
+        </w:tc>
+        <w:tc>
+          <w:tcPr>
+            <w:tcW w:w="1260" w:type="dxa"/>
+          </w:tcPr>
+          <w:p>
+            <w:r>
+              <w:t>Yes</w:t>
+            </w:r>
+          </w:p>
+        </w:tc>
+      </w:tr>
+      <w:tr>
+        <w:tc>
+          <w:tcPr>
+            <w:tcW w:w="1013" w:type="dxa"/>
+          </w:tcPr>
+          <w:p>
+            <w:r>
+              <w:t>J3-12</w:t>
+            </w:r>
+          </w:p>
+        </w:tc>
+        <w:tc>
+          <w:tcPr>
+            <w:tcW w:w="956" w:type="dxa"/>
+          </w:tcPr>
+          <w:p>
+            <w:r>
+              <w:t>-</w:t>
+            </w:r>
+          </w:p>
+        </w:tc>
+        <w:tc>
+          <w:tcPr>
+            <w:tcW w:w="948" w:type="dxa"/>
+          </w:tcPr>
+          <w:p>
+            <w:r>
+              <w:t>-</w:t>
+            </w:r>
+          </w:p>
+        </w:tc>
+        <w:tc>
+          <w:tcPr>
+            <w:tcW w:w="938" w:type="dxa"/>
+          </w:tcPr>
+          <w:p>
+            <w:r>
+              <w:t>-</w:t>
+            </w:r>
+          </w:p>
+        </w:tc>
+        <w:tc>
+          <w:tcPr>
+            <w:tcW w:w="935" w:type="dxa"/>
+          </w:tcPr>
+          <w:p>
+            <w:r>
+              <w:t>3.3V</w:t>
+            </w:r>
+          </w:p>
+        </w:tc>
+        <w:tc>
+          <w:tcPr>
+            <w:tcW w:w="3688" w:type="dxa"/>
+          </w:tcPr>
+          <w:p>
+            <w:r>
+              <w:t>-</w:t>
+            </w:r>
+          </w:p>
+        </w:tc>
+        <w:tc>
+          <w:tcPr>
+            <w:tcW w:w="1260" w:type="dxa"/>
+          </w:tcPr>
+          <w:p>
+            <w:r>
+              <w:t>-</w:t>
+            </w:r>
+          </w:p>
+        </w:tc>
+      </w:tr>
+      <w:tr>
+        <w:tc>
+          <w:tcPr>
+            <w:tcW w:w="1013" w:type="dxa"/>
+          </w:tcPr>
+          <w:p>
+            <w:r>
+              <w:t>J3-13</w:t>
+            </w:r>
+          </w:p>
+        </w:tc>
+        <w:tc>
+          <w:tcPr>
+            <w:tcW w:w="956" w:type="dxa"/>
+          </w:tcPr>
+          <w:p>
+            <w:r>
+              <w:t>-</w:t>
+            </w:r>
+          </w:p>
+        </w:tc>
+        <w:tc>
+          <w:tcPr>
+            <w:tcW w:w="948" w:type="dxa"/>
+          </w:tcPr>
+          <w:p>
+            <w:r>
+              <w:t>-</w:t>
+            </w:r>
+          </w:p>
+        </w:tc>
+        <w:tc>
+          <w:tcPr>
+            <w:tcW w:w="938" w:type="dxa"/>
+          </w:tcPr>
+          <w:p>
+            <w:r>
+              <w:t>-</w:t>
+            </w:r>
+          </w:p>
+        </w:tc>
+        <w:tc>
+          <w:tcPr>
+            <w:tcW w:w="935" w:type="dxa"/>
+          </w:tcPr>
+          <w:p>
+            <w:r>
+              <w:t>GND</w:t>
+            </w:r>
+          </w:p>
+        </w:tc>
+        <w:tc>
+          <w:tcPr>
+            <w:tcW w:w="3688" w:type="dxa"/>
+          </w:tcPr>
+          <w:p>
+            <w:r>
+              <w:t>-</w:t>
+            </w:r>
+          </w:p>
+        </w:tc>
+        <w:tc>
+          <w:tcPr>
+            <w:tcW w:w="1260" w:type="dxa"/>
+          </w:tcPr>
+          <w:p>
+            <w:r>
+              <w:t>-</w:t>
+            </w:r>
+          </w:p>
+        </w:tc>
+      </w:tr>
+      <w:tr>
+        <w:tc>
+          <w:tcPr>
+            <w:tcW w:w="1013" w:type="dxa"/>
+          </w:tcPr>
+          <w:p>
+            <w:r>
+              <w:t>J3-14</w:t>
+            </w:r>
+          </w:p>
+        </w:tc>
+        <w:tc>
+          <w:tcPr>
+            <w:tcW w:w="956" w:type="dxa"/>
+          </w:tcPr>
+          <w:p>
+            <w:r>
+              <w:t>Pin 35</w:t>
+            </w:r>
+          </w:p>
+        </w:tc>
+        <w:tc>
+          <w:tcPr>
+            <w:tcW w:w="948" w:type="dxa"/>
+          </w:tcPr>
+          <w:p>
+            <w:r>
+              <w:t>A9</w:t>
+            </w:r>
+          </w:p>
+        </w:tc>
+        <w:tc>
+          <w:tcPr>
+            <w:tcW w:w="938" w:type="dxa"/>
+          </w:tcPr>
+          <w:p>
+            <w:r>
+              <w:t>RB7</w:t>
+            </w:r>
+          </w:p>
+        </w:tc>
+        <w:tc>
+          <w:tcPr>
+            <w:tcW w:w="935" w:type="dxa"/>
+          </w:tcPr>
+          <w:p>
+            <w:r>
+              <w:t>A9</w:t>
+            </w:r>
+          </w:p>
+        </w:tc>
+        <w:tc>
+          <w:tcPr>
+            <w:tcW w:w="3688" w:type="dxa"/>
+          </w:tcPr>
+          <w:p>
+            <w:r>
+              <w:t>PGED2/AN7</w:t>
+            </w:r>
+          </w:p>
+        </w:tc>
+        <w:tc>
+          <w:tcPr>
+            <w:tcW w:w="1260" w:type="dxa"/>
+          </w:tcPr>
+          <w:p>
+            <w:r>
+              <w:t>No</w:t>
+            </w:r>
+          </w:p>
+        </w:tc>
+      </w:tr>
+      <w:tr>
+        <w:tc>
+          <w:tcPr>
+            <w:tcW w:w="1013" w:type="dxa"/>
+          </w:tcPr>
+          <w:p>
+            <w:r>
+              <w:t>J3-15</w:t>
+            </w:r>
+          </w:p>
+        </w:tc>
+        <w:tc>
+          <w:tcPr>
+            <w:tcW w:w="956" w:type="dxa"/>
+          </w:tcPr>
+          <w:p>
+            <w:r>
+              <w:t>Pin 36</w:t>
+            </w:r>
+          </w:p>
+        </w:tc>
+        <w:tc>
+          <w:tcPr>
+            <w:tcW w:w="948" w:type="dxa"/>
+          </w:tcPr>
+          <w:p>
+            <w:r>
+              <w:t>A8</w:t>
+            </w:r>
+          </w:p>
+        </w:tc>
+        <w:tc>
+          <w:tcPr>
+            <w:tcW w:w="938" w:type="dxa"/>
+          </w:tcPr>
+          <w:p>
+            <w:r>
+              <w:t>RB6</w:t>
+            </w:r>
+          </w:p>
+        </w:tc>
+        <w:tc>
+          <w:tcPr>
+            <w:tcW w:w="935" w:type="dxa"/>
+          </w:tcPr>
+          <w:p>
+            <w:r>
+              <w:t>A8</w:t>
+            </w:r>
+          </w:p>
+        </w:tc>
+        <w:tc>
+          <w:tcPr>
+            <w:tcW w:w="3688" w:type="dxa"/>
+          </w:tcPr>
+          <w:p>
+            <w:r>
+              <w:t>PGEC2/AN6/OCFA</w:t>
+            </w:r>
+          </w:p>
+        </w:tc>
+        <w:tc>
+          <w:tcPr>
+            <w:tcW w:w="1260" w:type="dxa"/>
+          </w:tcPr>
+          <w:p>
+            <w:r>
+              <w:t>No</w:t>
+            </w:r>
+          </w:p>
+        </w:tc>
+      </w:tr>
+      <w:tr>
+        <w:tc>
+          <w:tcPr>
+            <w:tcW w:w="1013" w:type="dxa"/>
+          </w:tcPr>
+          <w:p>
+            <w:r>
+              <w:t>J3-16</w:t>
+            </w:r>
+          </w:p>
+        </w:tc>
+        <w:tc>
+          <w:tcPr>
+            <w:tcW w:w="956" w:type="dxa"/>
+          </w:tcPr>
+          <w:p>
+            <w:r>
+              <w:t xml:space="preserve">Pin </w:t>
+            </w:r>
+            <w:r>
+              <w:t>37</w:t>
+            </w:r>
+          </w:p>
+        </w:tc>
+        <w:tc>
+          <w:tcPr>
+            <w:tcW w:w="948" w:type="dxa"/>
+          </w:tcPr>
+          <w:p>
+            <w:r>
+              <w:t>A7</w:t>
+            </w:r>
+          </w:p>
+        </w:tc>
+        <w:tc>
+          <w:tcPr>
+            <w:tcW w:w="938" w:type="dxa"/>
+          </w:tcPr>
+          <w:p>
+            <w:r>
+              <w:t>RB8</w:t>
+            </w:r>
+          </w:p>
+        </w:tc>
+        <w:tc>
+          <w:tcPr>
+            <w:tcW w:w="935" w:type="dxa"/>
+          </w:tcPr>
+          <w:p>
+            <w:r>
+              <w:t>A7</w:t>
+            </w:r>
+          </w:p>
+        </w:tc>
+        <w:tc>
+          <w:tcPr>
+            <w:tcW w:w="3688" w:type="dxa"/>
+          </w:tcPr>
+          <w:p>
+            <w:r>
+              <w:t>AN8/U2CTS/C1OUT</w:t>
+            </w:r>
+          </w:p>
+        </w:tc>
+        <w:tc>
+          <w:tcPr>
+            <w:tcW w:w="1260" w:type="dxa"/>
+          </w:tcPr>
+          <w:p>
+            <w:r>
+              <w:t>No</w:t>
+            </w:r>
+          </w:p>
+        </w:tc>
+      </w:tr>
+      <w:tr>
+        <w:tc>
+          <w:tcPr>
+            <w:tcW w:w="1013" w:type="dxa"/>
+          </w:tcPr>
+          <w:p>
+            <w:r>
+              <w:lastRenderedPageBreak/>
+              <w:t>J3-17</w:t>
+            </w:r>
+          </w:p>
+        </w:tc>
+        <w:tc>
+          <w:tcPr>
+            <w:tcW w:w="956" w:type="dxa"/>
+          </w:tcPr>
+          <w:p>
+            <w:r>
+              <w:t>Pin 38</w:t>
+            </w:r>
+          </w:p>
+        </w:tc>
+        <w:tc>
+          <w:tcPr>
+            <w:tcW w:w="948" w:type="dxa"/>
+          </w:tcPr>
+          <w:p>
+            <w:r>
+              <w:t>A6</w:t>
+            </w:r>
+          </w:p>
+        </w:tc>
+        <w:tc>
+          <w:tcPr>
+            <w:tcW w:w="938" w:type="dxa"/>
+          </w:tcPr>
+          <w:p>
+            <w:r>
+              <w:t>RB9</w:t>
+            </w:r>
+          </w:p>
+        </w:tc>
+        <w:tc>
+          <w:tcPr>
+            <w:tcW w:w="935" w:type="dxa"/>
+          </w:tcPr>
+          <w:p>
+            <w:r>
+              <w:t>A6</w:t>
+            </w:r>
+          </w:p>
+        </w:tc>
+        <w:tc>
+          <w:tcPr>
+            <w:tcW w:w="3688" w:type="dxa"/>
+          </w:tcPr>
+          <w:p>
+            <w:r>
+              <w:t>AN9/C2OUT/PMA7</w:t>
+            </w:r>
+          </w:p>
+        </w:tc>
+        <w:tc>
+          <w:tcPr>
+            <w:tcW w:w="1260" w:type="dxa"/>
+          </w:tcPr>
+          <w:p>
+            <w:r>
+              <w:t>No</w:t>
+            </w:r>
+          </w:p>
+        </w:tc>
+      </w:tr>
+      <w:tr>
+        <w:tc>
+          <w:tcPr>
+            <w:tcW w:w="1013" w:type="dxa"/>
+          </w:tcPr>
+          <w:p>
+            <w:r>
+              <w:t>J3-18</w:t>
+            </w:r>
+          </w:p>
+        </w:tc>
+        <w:tc>
+          <w:tcPr>
+            <w:tcW w:w="956" w:type="dxa"/>
+          </w:tcPr>
+          <w:p>
+            <w:r>
+              <w:t>Pin 39</w:t>
+            </w:r>
+          </w:p>
+        </w:tc>
+        <w:tc>
+          <w:tcPr>
+            <w:tcW w:w="948" w:type="dxa"/>
+          </w:tcPr>
+          <w:p>
+            <w:r>
+              <w:t>A5</w:t>
+            </w:r>
+          </w:p>
+        </w:tc>
+        <w:tc>
+          <w:tcPr>
+            <w:tcW w:w="938" w:type="dxa"/>
+          </w:tcPr>
+          <w:p>
+            <w:r>
+              <w:t>RB10</w:t>
+            </w:r>
+          </w:p>
+        </w:tc>
+        <w:tc>
+          <w:tcPr>
+            <w:tcW w:w="935" w:type="dxa"/>
+          </w:tcPr>
+          <w:p>
+            <w:r>
+              <w:t>A5</w:t>
+            </w:r>
+          </w:p>
+        </w:tc>
+        <w:tc>
+          <w:tcPr>
+            <w:tcW w:w="3688" w:type="dxa"/>
+          </w:tcPr>
+          <w:p>
+            <w:r>
+              <w:t>TMS/AN10/CVREFOUT/PMA13</w:t>
+            </w:r>
+          </w:p>
+        </w:tc>
+        <w:tc>
+          <w:tcPr>
+            <w:tcW w:w="1260" w:type="dxa"/>
+          </w:tcPr>
+          <w:p>
+            <w:r>
+              <w:t>No</w:t>
+            </w:r>
+          </w:p>
+        </w:tc>
+      </w:tr>
+      <w:tr>
+        <w:tc>
+          <w:tcPr>
+            <w:tcW w:w="1013" w:type="dxa"/>
+          </w:tcPr>
+          <w:p>
+            <w:r>
+              <w:t>J3-19</w:t>
+            </w:r>
+          </w:p>
+        </w:tc>
+        <w:tc>
+          <w:tcPr>
+            <w:tcW w:w="956" w:type="dxa"/>
+          </w:tcPr>
+          <w:p>
+            <w:r>
+              <w:t>Pin 40</w:t>
+            </w:r>
+          </w:p>
+        </w:tc>
+        <w:tc>
+          <w:tcPr>
+            <w:tcW w:w="948" w:type="dxa"/>
+          </w:tcPr>
+          <w:p>
+            <w:r>
+              <w:t>A4</w:t>
+            </w:r>
+          </w:p>
+        </w:tc>
+        <w:tc>
+          <w:tcPr>
+            <w:tcW w:w="938" w:type="dxa"/>
+          </w:tcPr>
+          <w:p>
+            <w:r>
+              <w:t>RB11</w:t>
+            </w:r>
+          </w:p>
+        </w:tc>
+        <w:tc>
+          <w:tcPr>
+            <w:tcW w:w="935" w:type="dxa"/>
+          </w:tcPr>
+          <w:p>
+            <w:r>
+              <w:t>A4</w:t>
+            </w:r>
+          </w:p>
+        </w:tc>
+        <w:tc>
+          <w:tcPr>
+            <w:tcW w:w="3688" w:type="dxa"/>
+          </w:tcPr>
+          <w:p>
+            <w:r>
+              <w:t>TDO/AN11/PMA12/RB11</w:t>
+            </w:r>
+          </w:p>
+        </w:tc>
+        <w:tc>
+          <w:tcPr>
+            <w:tcW w:w="1260" w:type="dxa"/>
+          </w:tcPr>
+          <w:p>
+            <w:r>
+              <w:t>No</w:t>
+            </w:r>
+          </w:p>
+        </w:tc>
+      </w:tr>
+      <w:tr>
+        <w:tc>
+          <w:tcPr>
+            <w:tcW w:w="1013" w:type="dxa"/>
+          </w:tcPr>
+          <w:p>
+            <w:r>
+              <w:t>J3-20</w:t>
+            </w:r>
+          </w:p>
+        </w:tc>
+        <w:tc>
+          <w:tcPr>
+            <w:tcW w:w="956" w:type="dxa"/>
+          </w:tcPr>
+          <w:p>
+            <w:r>
+              <w:t>Pin 41</w:t>
+            </w:r>
+          </w:p>
+        </w:tc>
+        <w:tc>
+          <w:tcPr>
+            <w:tcW w:w="948" w:type="dxa"/>
+          </w:tcPr>
+          <w:p>
+            <w:r>
+              <w:t>A3</w:t>
+            </w:r>
+          </w:p>
+        </w:tc>
+        <w:tc>
+          <w:tcPr>
+            <w:tcW w:w="938" w:type="dxa"/>
+          </w:tcPr>
+          <w:p>
+            <w:r>
+              <w:t>RB12</w:t>
+            </w:r>
+          </w:p>
+        </w:tc>
+        <w:tc>
+          <w:tcPr>
+            <w:tcW w:w="935" w:type="dxa"/>
+          </w:tcPr>
+          <w:p>
+            <w:r>
+              <w:t>A3</w:t>
+            </w:r>
+          </w:p>
+        </w:tc>
+        <w:tc>
+          <w:tcPr>
+            <w:tcW w:w="3688" w:type="dxa"/>
+          </w:tcPr>
+          <w:p>
+            <w:r>
+              <w:t>TCK/AN12/PMA11</w:t>
+            </w:r>
+          </w:p>
+        </w:tc>
+        <w:tc>
+          <w:tcPr>
+            <w:tcW w:w="1260" w:type="dxa"/>
+          </w:tcPr>
+          <w:p>
+            <w:r>
+              <w:t>No</w:t>
+            </w:r>
+          </w:p>
+        </w:tc>
+      </w:tr>
+      <w:tr>
+        <w:tc>
+          <w:tcPr>
+            <w:tcW w:w="1013" w:type="dxa"/>
+          </w:tcPr>
+          <w:p>
+            <w:r>
+              <w:t>J3-21</w:t>
+            </w:r>
+          </w:p>
+        </w:tc>
+        <w:tc>
+          <w:tcPr>
+            <w:tcW w:w="956" w:type="dxa"/>
+          </w:tcPr>
+          <w:p>
+            <w:r>
+              <w:t>Pin 42</w:t>
+            </w:r>
+          </w:p>
+        </w:tc>
+        <w:tc>
+          <w:tcPr>
+            <w:tcW w:w="948" w:type="dxa"/>
+          </w:tcPr>
+          <w:p>
+            <w:r>
+              <w:t>A2</w:t>
+            </w:r>
+          </w:p>
+        </w:tc>
+        <w:tc>
+          <w:tcPr>
+            <w:tcW w:w="938" w:type="dxa"/>
+          </w:tcPr>
+          <w:p>
+            <w:r>
+              <w:t>RB13</w:t>
+            </w:r>
+          </w:p>
+        </w:tc>
+        <w:tc>
+          <w:tcPr>
+            <w:tcW w:w="935" w:type="dxa"/>
+          </w:tcPr>
+          <w:p>
+            <w:r>
+              <w:t>A2</w:t>
+            </w:r>
+          </w:p>
+        </w:tc>
+        <w:tc>
+          <w:tcPr>
+            <w:tcW w:w="3688" w:type="dxa"/>
+          </w:tcPr>
+          <w:p>
+            <w:r>
+              <w:t>TDI/AN13/PMA10</w:t>
+            </w:r>
+          </w:p>
+        </w:tc>
+        <w:tc>
+          <w:tcPr>
+            <w:tcW w:w="1260" w:type="dxa"/>
+          </w:tcPr>
+          <w:p>
+            <w:r>
+              <w:t>No</w:t>
+            </w:r>
+          </w:p>
+        </w:tc>
+      </w:tr>
+      <w:tr>
+        <w:tc>
+          <w:tcPr>
+            <w:tcW w:w="1013" w:type="dxa"/>
+          </w:tcPr>
+          <w:p>
+            <w:r>
+              <w:t>J3-22</w:t>
+            </w:r>
+          </w:p>
+        </w:tc>
+        <w:tc>
+          <w:tcPr>
+            <w:tcW w:w="956" w:type="dxa"/>
+          </w:tcPr>
+          <w:p>
+            <w:r>
+              <w:t>Pin 43</w:t>
+            </w:r>
+          </w:p>
+        </w:tc>
+        <w:tc>
+          <w:tcPr>
+            <w:tcW w:w="948" w:type="dxa"/>
+          </w:tcPr>
+          <w:p>
+            <w:r>
+              <w:t>A1</w:t>
+            </w:r>
+          </w:p>
+        </w:tc>
+        <w:tc>
+          <w:tcPr>
+            <w:tcW w:w="938" w:type="dxa"/>
+          </w:tcPr>
+          <w:p>
+            <w:r>
+              <w:t>RB14</w:t>
+            </w:r>
+          </w:p>
+        </w:tc>
+        <w:tc>
+          <w:tcPr>
+            <w:tcW w:w="935" w:type="dxa"/>
+          </w:tcPr>
+          <w:p>
+            <w:r>
+              <w:t>A1</w:t>
+            </w:r>
+          </w:p>
+        </w:tc>
+        <w:tc>
+          <w:tcPr>
+            <w:tcW w:w="3688" w:type="dxa"/>
+          </w:tcPr>
+          <w:p>
+            <w:r>
+              <w:t>AN14/U2RTS/PMALH/PMA1</w:t>
+            </w:r>
+          </w:p>
+        </w:tc>
+        <w:tc>
+          <w:tcPr>
+            <w:tcW w:w="1260" w:type="dxa"/>
+          </w:tcPr>
+          <w:p>
+            <w:r>
+              <w:t>No</w:t>
+            </w:r>
+          </w:p>
+        </w:tc>
+      </w:tr>
+      <w:tr>
+        <w:tc>
+          <w:tcPr>
+            <w:tcW w:w="1013" w:type="dxa"/>
+          </w:tcPr>
+          <w:p>
+            <w:r>
+              <w:t>J3-23</w:t>
+            </w:r>
+          </w:p>
+        </w:tc>
+        <w:tc>
+          <w:tcPr>
+            <w:tcW w:w="956" w:type="dxa"/>
+          </w:tcPr>
+          <w:p>
+            <w:r>
+              <w:t>Pin 44</w:t>
+            </w:r>
+          </w:p>
+        </w:tc>
+        <w:tc>
+          <w:tcPr>
+            <w:tcW w:w="948" w:type="dxa"/>
+          </w:tcPr>
+          <w:p>
+            <w:r>
+              <w:t>A0</w:t>
+            </w:r>
+          </w:p>
+        </w:tc>
+        <w:tc>
+          <w:tcPr>
+            <w:tcW w:w="938" w:type="dxa"/>
+          </w:tcPr>
+          <w:p>
+            <w:r>
+              <w:t>RB15</w:t>
+            </w:r>
+          </w:p>
+        </w:tc>
+        <w:tc>
+          <w:tcPr>
+            <w:tcW w:w="935" w:type="dxa"/>
+          </w:tcPr>
+          <w:p>
+            <w:r>
+              <w:t>A0</w:t>
+            </w:r>
+          </w:p>
+        </w:tc>
+        <w:tc>
+          <w:tcPr>
+            <w:tcW w:w="3688" w:type="dxa"/>
+          </w:tcPr>
+          <w:p>
+            <w:r>
+              <w:t>AN15/OCFB/PMALL/PMA0/CN12</w:t>
+            </w:r>
+          </w:p>
+        </w:tc>
+        <w:tc>
+          <w:tcPr>
+            <w:tcW w:w="1260" w:type="dxa"/>
+          </w:tcPr>
+          <w:p>
+            <w:r>
+              <w:t>No</w:t>
+            </w:r>
+          </w:p>
+        </w:tc>
+      </w:tr>
+      <w:tr>
+        <w:tc>
+          <w:tcPr>
+            <w:tcW w:w="1013" w:type="dxa"/>
+          </w:tcPr>
+          <w:p>
+            <w:r>
+              <w:t>J3-24</w:t>
+            </w:r>
+          </w:p>
+        </w:tc>
+        <w:tc>
+          <w:tcPr>
+            <w:tcW w:w="956" w:type="dxa"/>
+          </w:tcPr>
+          <w:p>
+            <w:r>
+              <w:t>Pin 28</w:t>
+            </w:r>
+          </w:p>
+        </w:tc>
+        <w:tc>
+          <w:tcPr>
+            <w:tcW w:w="948" w:type="dxa"/>
+          </w:tcPr>
+          <w:p>
+            <w:r>
+              <w:t>-</w:t>
+            </w:r>
+          </w:p>
+        </w:tc>
+        <w:tc>
+          <w:tcPr>
+            <w:tcW w:w="938" w:type="dxa"/>
+          </w:tcPr>
+          <w:p>
+            <w:r>
+              <w:t>RF4</w:t>
+            </w:r>
+          </w:p>
+        </w:tc>
+        <w:tc>
+          <w:tcPr>
+            <w:tcW w:w="935" w:type="dxa"/>
+          </w:tcPr>
+          <w:p>
+            <w:r>
+              <w:t>RX/28</w:t>
+            </w:r>
+          </w:p>
+        </w:tc>
+        <w:tc>
+          <w:tcPr>
+            <w:tcW w:w="3688" w:type="dxa"/>
+          </w:tcPr>
+          <w:p>
+            <w:r>
+              <w:t>SDA2/U2RC/PMA9/CN17</w:t>
+            </w:r>
+          </w:p>
+        </w:tc>
+        <w:tc>
+          <w:tcPr>
+            <w:tcW w:w="1260" w:type="dxa"/>
+          </w:tcPr>
+          <w:p>
+            <w:r>
+              <w:t>Yes</w:t>
+            </w:r>
+          </w:p>
+        </w:tc>
+      </w:tr>
+      <w:tr>
+        <w:tc>
+          <w:tcPr>
+            <w:tcW w:w="1013" w:type="dxa"/>
+          </w:tcPr>
+          <w:p>
+            <w:r>
+              <w:t>J3-25</w:t>
+            </w:r>
+          </w:p>
+        </w:tc>
+        <w:tc>
+          <w:tcPr>
+            <w:tcW w:w="956" w:type="dxa"/>
+          </w:tcPr>
+          <w:p>
+            <w:r>
+              <w:t>Pin 29</w:t>
+            </w:r>
+          </w:p>
+        </w:tc>
+        <w:tc>
+          <w:tcPr>
+            <w:tcW w:w="948" w:type="dxa"/>
+          </w:tcPr>
+          <w:p>
+            <w:r>
+              <w:t>-</w:t>
+            </w:r>
+          </w:p>
+        </w:tc>
+        <w:tc>
+          <w:tcPr>
+            <w:tcW w:w="938" w:type="dxa"/>
+          </w:tcPr>
+          <w:p>
+            <w:r>
+              <w:t>RF5</w:t>
+            </w:r>
+          </w:p>
+        </w:tc>
+        <w:tc>
+          <w:tcPr>
+            <w:tcW w:w="935" w:type="dxa"/>
+          </w:tcPr>
+          <w:p>
+            <w:r>
+              <w:t>TX/29</w:t>
+            </w:r>
+          </w:p>
+        </w:tc>
+        <w:tc>
+          <w:tcPr>
+            <w:tcW w:w="3688" w:type="dxa"/>
+          </w:tcPr>
+          <w:p>
+            <w:r>
+              <w:t>SCL2/U2TX/PMA8/CN18</w:t>
+            </w:r>
+          </w:p>
+        </w:tc>
+        <w:tc>
+          <w:tcPr>
+            <w:tcW w:w="1260" w:type="dxa"/>
+          </w:tcPr>
+          <w:p>
+            <w:r>
+              <w:t>Yes</w:t>
+            </w:r>
+          </w:p>
+        </w:tc>
+      </w:tr>
+      <w:tr>
+        <w:tc>
+          <w:tcPr>
+            <w:tcW w:w="1013" w:type="dxa"/>
+          </w:tcPr>
+          <w:p>
+            <w:r>
+              <w:t>J3-26</w:t>
+            </w:r>
+          </w:p>
+        </w:tc>
+        <w:tc>
+          <w:tcPr>
+            <w:tcW w:w="956" w:type="dxa"/>
+          </w:tcPr>
+          <w:p>
+            <w:r>
+              <w:t>-</w:t>
+            </w:r>
+          </w:p>
+        </w:tc>
+        <w:tc>
+          <w:tcPr>
+            <w:tcW w:w="948" w:type="dxa"/>
+          </w:tcPr>
+          <w:p>
+            <w:r>
+              <w:t>-</w:t>
+            </w:r>
+          </w:p>
+        </w:tc>
+        <w:tc>
+          <w:tcPr>
+            <w:tcW w:w="938" w:type="dxa"/>
+          </w:tcPr>
+          <w:p>
+            <w:r>
+              <w:t>-</w:t>
+            </w:r>
+          </w:p>
+        </w:tc>
+        <w:tc>
+          <w:tcPr>
+            <w:tcW w:w="935" w:type="dxa"/>
+          </w:tcPr>
+          <w:p>
+            <w:r>
+              <w:t>3.3V</w:t>
+            </w:r>
+          </w:p>
+        </w:tc>
+        <w:tc>
+          <w:tcPr>
+            <w:tcW w:w="3688" w:type="dxa"/>
+          </w:tcPr>
+          <w:p>
+            <w:r>
+              <w:t>-</w:t>
+            </w:r>
+          </w:p>
+        </w:tc>
+        <w:tc>
+          <w:tcPr>
+            <w:tcW w:w="1260" w:type="dxa"/>
+          </w:tcPr>
+          <w:p>
+            <w:r>
+              <w:t>-</w:t>
+            </w:r>
+          </w:p>
+        </w:tc>
+      </w:tr>
+      <w:tr>
+        <w:tc>
+          <w:tcPr>
+            <w:tcW w:w="1013" w:type="dxa"/>
+          </w:tcPr>
+          <w:p>
+            <w:r>
+              <w:t>J3-27</w:t>
+            </w:r>
+          </w:p>
+        </w:tc>
+        <w:tc>
+          <w:tcPr>
+            <w:tcW w:w="956" w:type="dxa"/>
+          </w:tcPr>
+          <w:p>
+            <w:r>
+              <w:t>-</w:t>
+            </w:r>
+          </w:p>
+        </w:tc>
+        <w:tc>
+          <w:tcPr>
+            <w:tcW w:w="948" w:type="dxa"/>
+          </w:tcPr>
+          <w:p>
+            <w:r>
+              <w:t>-</w:t>
+            </w:r>
+          </w:p>
+        </w:tc>
+        <w:tc>
+          <w:tcPr>
+            <w:tcW w:w="938" w:type="dxa"/>
+          </w:tcPr>
+          <w:p>
+            <w:r>
+              <w:t>-</w:t>
+            </w:r>
+          </w:p>
+        </w:tc>
+        <w:tc>
+          <w:tcPr>
+            <w:tcW w:w="935" w:type="dxa"/>
+          </w:tcPr>
+          <w:p>
+            <w:r>
+              <w:t>GND</w:t>
+            </w:r>
+          </w:p>
+        </w:tc>
+        <w:tc>
+          <w:tcPr>
+            <w:tcW w:w="3688" w:type="dxa"/>
+          </w:tcPr>
+          <w:p>
+            <w:r>
+              <w:t>-</w:t>
+            </w:r>
+          </w:p>
+        </w:tc>
+        <w:tc>
+          <w:tcPr>
+            <w:tcW w:w="1260" w:type="dxa"/>
+          </w:tcPr>
+          <w:p>
+            <w:r>
+              <w:t>-</w:t>
+            </w:r>
+          </w:p>
+        </w:tc>
+      </w:tr>
+      <w:tr>
+        <w:tc>
+          <w:tcPr>
+            <w:tcW w:w="1013" w:type="dxa"/>
+          </w:tcPr>
+          <w:p>
+            <w:r>
+              <w:t>J3-28</w:t>
+            </w:r>
+          </w:p>
+        </w:tc>
+        <w:tc>
+          <w:tcPr>
+            <w:tcW w:w="956" w:type="dxa"/>
+          </w:tcPr>
+          <w:p>
+            <w:r>
+              <w:t>-</w:t>
+            </w:r>
+          </w:p>
+        </w:tc>
+        <w:tc>
+          <w:tcPr>
+            <w:tcW w:w="948" w:type="dxa"/>
+          </w:tcPr>
+          <w:p>
+            <w:r>
+              <w:t>-</w:t>
+            </w:r>
+          </w:p>
+        </w:tc>
+        <w:tc>
+          <w:tcPr>
+            <w:tcW w:w="938" w:type="dxa"/>
+          </w:tcPr>
+          <w:p>
+            <w:r>
+              <w:t>-</w:t>
+            </w:r>
+          </w:p>
+        </w:tc>
+        <w:tc>
+          <w:tcPr>
+            <w:tcW w:w="935" w:type="dxa"/>
+          </w:tcPr>
+          <w:p>
+            <w:r>
+              <w:t>Vin</w:t>
+            </w:r>
+          </w:p>
+        </w:tc>
+        <w:tc>
+          <w:tcPr>
+            <w:tcW w:w="3688" w:type="dxa"/>
+          </w:tcPr>
+          <w:p>
+            <w:r>
+              <w:t>-</w:t>
+            </w:r>
+          </w:p>
+        </w:tc>
+        <w:tc>
+          <w:tcPr>
+            <w:tcW w:w="1260" w:type="dxa"/>
+          </w:tcPr>
+          <w:p>
+            <w:r>
+              <w:t>-</w:t>
+            </w:r>
+          </w:p>
+        </w:tc>
+      </w:tr>
+    </w:tbl>
+    <w:p/>
     <w:p>
       <w:pPr>
         <w:pStyle w:val="Heading2"/>
@@ -541,6 +4848,8 @@
       <w:r>
         <w:t>For the schematic, please see the Fubarino_SD_v14_sch.pdf file on the FubarinoSD website.</w:t>
       </w:r>
+      <w:bookmarkStart w:id="0" w:name="_GoBack"/>
+      <w:bookmarkEnd w:id="0"/>
     </w:p>
     <w:sectPr>
       <w:pgSz w:w="12240" w:h="15840"/>
@@ -1121,6 +5430,32 @@
       <w:szCs w:val="28"/>
     </w:rPr>
   </w:style>
+  <w:style w:type="table" w:styleId="TableGrid">
+    <w:name w:val="Table Grid"/>
+    <w:basedOn w:val="TableNormal"/>
+    <w:uiPriority w:val="59"/>
+    <w:rsid w:val="006736F3"/>
+    <w:pPr>
+      <w:spacing w:after="0" w:line="240" w:lineRule="auto"/>
+    </w:pPr>
+    <w:tblPr>
+      <w:tblInd w:w="0" w:type="dxa"/>
+      <w:tblBorders>
+        <w:top w:val="single" w:sz="4" w:space="0" w:color="auto"/>
+        <w:left w:val="single" w:sz="4" w:space="0" w:color="auto"/>
+        <w:bottom w:val="single" w:sz="4" w:space="0" w:color="auto"/>
+        <w:right w:val="single" w:sz="4" w:space="0" w:color="auto"/>
+        <w:insideH w:val="single" w:sz="4" w:space="0" w:color="auto"/>
+        <w:insideV w:val="single" w:sz="4" w:space="0" w:color="auto"/>
+      </w:tblBorders>
+      <w:tblCellMar>
+        <w:top w:w="0" w:type="dxa"/>
+        <w:left w:w="108" w:type="dxa"/>
+        <w:bottom w:w="0" w:type="dxa"/>
+        <w:right w:w="108" w:type="dxa"/>
+      </w:tblCellMar>
+    </w:tblPr>
+  </w:style>
 </w:styles>
 </file>
 
@@ -1483,6 +5818,32 @@
       <w:szCs w:val="28"/>
     </w:rPr>
   </w:style>
+  <w:style w:type="table" w:styleId="TableGrid">
+    <w:name w:val="Table Grid"/>
+    <w:basedOn w:val="TableNormal"/>
+    <w:uiPriority w:val="59"/>
+    <w:rsid w:val="006736F3"/>
+    <w:pPr>
+      <w:spacing w:after="0" w:line="240" w:lineRule="auto"/>
+    </w:pPr>
+    <w:tblPr>
+      <w:tblInd w:w="0" w:type="dxa"/>
+      <w:tblBorders>
+        <w:top w:val="single" w:sz="4" w:space="0" w:color="auto"/>
+        <w:left w:val="single" w:sz="4" w:space="0" w:color="auto"/>
+        <w:bottom w:val="single" w:sz="4" w:space="0" w:color="auto"/>
+        <w:right w:val="single" w:sz="4" w:space="0" w:color="auto"/>
+        <w:insideH w:val="single" w:sz="4" w:space="0" w:color="auto"/>
+        <w:insideV w:val="single" w:sz="4" w:space="0" w:color="auto"/>
+      </w:tblBorders>
+      <w:tblCellMar>
+        <w:top w:w="0" w:type="dxa"/>
+        <w:left w:w="108" w:type="dxa"/>
+        <w:bottom w:w="0" w:type="dxa"/>
+        <w:right w:w="108" w:type="dxa"/>
+      </w:tblCellMar>
+    </w:tblPr>
+  </w:style>
 </w:styles>
 </file>
 

</xml_diff>

<commit_message>
Updated ref manual with Rick's changes.
</commit_message>
<xml_diff>
--- a/sd/docs/FubarinoSDURefManual.docx
+++ b/sd/docs/FubarinoSDURefManual.docx
@@ -17,13 +17,7 @@
     <w:p/>
     <w:p>
       <w:r>
-        <w:t>Last Revision: September 24</w:t>
-      </w:r>
-      <w:r>
-        <w:rPr>
-          <w:vertAlign w:val="superscript"/>
-        </w:rPr>
-        <w:t>rd</w:t>
+        <w:t>Last Revision: September 25th</w:t>
       </w:r>
       <w:r>
         <w:t>, 2012 – App</w:t>
@@ -205,7 +199,7 @@
         </w:rPr>
         <w:lastRenderedPageBreak/>
         <w:drawing>
-          <wp:inline distT="0" distB="0" distL="0" distR="0" wp14:anchorId="5D9CACFD" wp14:editId="5EA5606B">
+          <wp:inline distT="0" distB="0" distL="0" distR="0" wp14:anchorId="1C12B5E4" wp14:editId="14D8B569">
             <wp:extent cx="6328052" cy="5476875"/>
             <wp:effectExtent l="0" t="0" r="0" b="0"/>
             <wp:docPr id="3" name="Picture 3"/>
@@ -292,7 +286,19 @@
     </w:p>
     <w:p>
       <w:r>
-        <w:t>To enter bootloader mode (also called programming mode) simply press the PRG button while pressing and releasing the RESET button. As long as the PRG button is held down when the part comes out of reset, the bootloader will start waiting for a new program to be downloaded over USB.</w:t>
+        <w:t xml:space="preserve">To enter bootloader mode (also called programming mode) simply press the PRG button while pressing and releasing the RESET button. As long as the PRG button is held down when the </w:t>
+      </w:r>
+      <w:r>
+        <w:t>BUTTON button</w:t>
+      </w:r>
+      <w:r>
+        <w:t xml:space="preserve"> comes out of </w:t>
+      </w:r>
+      <w:r>
+        <w:t>is released</w:t>
+      </w:r>
+      <w:r>
+        <w:t>, the bootloader will start waiting for a new program to be downloaded over USB.</w:t>
       </w:r>
       <w:r>
         <w:t xml:space="preserve"> It will wait indefinitely.</w:t>
@@ -349,7 +355,13 @@
         <w:t>program the Fubarino</w:t>
       </w:r>
       <w:r>
-        <w:t xml:space="preserve">SD board from within MPIDE, simply download the latest MPIDE version, unzip </w:t>
+        <w:t>SD board from within MPIDE, simply download the latest MPIDE version</w:t>
+      </w:r>
+      <w:r>
+        <w:t>, http://bit.ly/getmpide</w:t>
+      </w:r>
+      <w:r>
+        <w:t xml:space="preserve">, unzip </w:t>
       </w:r>
       <w:r>
         <w:t>and run it, and select Fubarino</w:t>
@@ -386,6 +398,9 @@
       <w:r>
         <w:t>After you enter your sketch and click the Upload button, MPIDE will compile your sketch and then upload it to the FubarinoSD. After the upload is complete, the FubarinoSD will automatically reset and immediately begin running your sketch code.</w:t>
       </w:r>
+      <w:r>
+        <w:t xml:space="preserve"> This includes sending information to the USB serial, UART1, and UART2. </w:t>
+      </w:r>
     </w:p>
     <w:p>
       <w:pPr>
@@ -394,6 +409,8 @@
       <w:r>
         <w:t>Serial communications</w:t>
       </w:r>
+      <w:bookmarkStart w:id="0" w:name="_GoBack"/>
+      <w:bookmarkEnd w:id="0"/>
     </w:p>
     <w:p>
       <w:r>
@@ -402,6 +419,148 @@
       <w:r>
         <w:t>board has two hardware serial ports: UART2 on pins 29 (TX) and 28 (RX), and UART1 on pins 9 (TX) and 8 (RX). It also has a USB serial port that operates as the default serial port. See the Code Examples wiki page on the FubarinoSD website for example sketch code on how to uses the three serial ports.</w:t>
       </w:r>
+    </w:p>
+    <w:p>
+      <w:pPr>
+        <w:numPr>
+          <w:ilvl w:val="0"/>
+          <w:numId w:val="6"/>
+        </w:numPr>
+        <w:shd w:val="clear" w:color="auto" w:fill="FFFFFF"/>
+        <w:spacing w:after="0" w:line="367" w:lineRule="atLeast"/>
+        <w:rPr>
+          <w:rFonts w:ascii="Helvetica" w:eastAsia="Times New Roman" w:hAnsi="Helvetica" w:cs="Times New Roman"/>
+          <w:color w:val="333333"/>
+        </w:rPr>
+      </w:pPr>
+      <w:r>
+        <w:rPr>
+          <w:rFonts w:ascii="Helvetica" w:eastAsia="Times New Roman" w:hAnsi="Helvetica" w:cs="Times New Roman"/>
+          <w:color w:val="333333"/>
+        </w:rPr>
+        <w:t xml:space="preserve">USB serial </w:t>
+      </w:r>
+      <w:proofErr w:type="spellStart"/>
+      <w:r>
+        <w:rPr>
+          <w:rFonts w:ascii="Helvetica" w:eastAsia="Times New Roman" w:hAnsi="Helvetica" w:cs="Times New Roman"/>
+          <w:color w:val="333333"/>
+        </w:rPr>
+        <w:t>init</w:t>
+      </w:r>
+      <w:proofErr w:type="spellEnd"/>
+      <w:r>
+        <w:rPr>
+          <w:rFonts w:ascii="Helvetica" w:eastAsia="Times New Roman" w:hAnsi="Helvetica" w:cs="Times New Roman"/>
+          <w:color w:val="333333"/>
+        </w:rPr>
+        <w:t xml:space="preserve">: </w:t>
+      </w:r>
+      <w:proofErr w:type="spellStart"/>
+      <w:r>
+        <w:rPr>
+          <w:rFonts w:ascii="Helvetica" w:eastAsia="Times New Roman" w:hAnsi="Helvetica" w:cs="Times New Roman"/>
+          <w:color w:val="333333"/>
+        </w:rPr>
+        <w:t>Serial.begin</w:t>
+      </w:r>
+      <w:proofErr w:type="spellEnd"/>
+      <w:r>
+        <w:rPr>
+          <w:rFonts w:ascii="Helvetica" w:eastAsia="Times New Roman" w:hAnsi="Helvetica" w:cs="Times New Roman"/>
+          <w:color w:val="333333"/>
+        </w:rPr>
+        <w:t>()</w:t>
+      </w:r>
+    </w:p>
+    <w:p>
+      <w:pPr>
+        <w:numPr>
+          <w:ilvl w:val="0"/>
+          <w:numId w:val="6"/>
+        </w:numPr>
+        <w:shd w:val="clear" w:color="auto" w:fill="FFFFFF"/>
+        <w:spacing w:after="0" w:line="367" w:lineRule="atLeast"/>
+        <w:rPr>
+          <w:rFonts w:ascii="Helvetica" w:eastAsia="Times New Roman" w:hAnsi="Helvetica" w:cs="Times New Roman"/>
+          <w:color w:val="333333"/>
+        </w:rPr>
+      </w:pPr>
+      <w:r>
+        <w:rPr>
+          <w:rFonts w:ascii="Helvetica" w:eastAsia="Times New Roman" w:hAnsi="Helvetica" w:cs="Times New Roman"/>
+          <w:color w:val="333333"/>
+        </w:rPr>
+        <w:t>On board serial1 pins 8</w:t>
+      </w:r>
+      <w:r>
+        <w:rPr>
+          <w:rFonts w:ascii="Helvetica" w:eastAsia="Times New Roman" w:hAnsi="Helvetica" w:cs="Times New Roman"/>
+          <w:color w:val="333333"/>
+        </w:rPr>
+        <w:t xml:space="preserve"> (RX)</w:t>
+      </w:r>
+      <w:r>
+        <w:rPr>
+          <w:rFonts w:ascii="Helvetica" w:eastAsia="Times New Roman" w:hAnsi="Helvetica" w:cs="Times New Roman"/>
+          <w:color w:val="333333"/>
+        </w:rPr>
+        <w:t>, 9</w:t>
+      </w:r>
+      <w:r>
+        <w:rPr>
+          <w:rFonts w:ascii="Helvetica" w:eastAsia="Times New Roman" w:hAnsi="Helvetica" w:cs="Times New Roman"/>
+          <w:color w:val="333333"/>
+        </w:rPr>
+        <w:t xml:space="preserve"> (TX)</w:t>
+      </w:r>
+      <w:r>
+        <w:rPr>
+          <w:rFonts w:ascii="Helvetica" w:eastAsia="Times New Roman" w:hAnsi="Helvetica" w:cs="Times New Roman"/>
+          <w:color w:val="333333"/>
+        </w:rPr>
+        <w:t>: Serial0.begin()</w:t>
+      </w:r>
+    </w:p>
+    <w:p>
+      <w:pPr>
+        <w:numPr>
+          <w:ilvl w:val="0"/>
+          <w:numId w:val="6"/>
+        </w:numPr>
+        <w:shd w:val="clear" w:color="auto" w:fill="FFFFFF"/>
+        <w:spacing w:after="0" w:line="367" w:lineRule="atLeast"/>
+        <w:rPr>
+          <w:rFonts w:ascii="Helvetica" w:eastAsia="Times New Roman" w:hAnsi="Helvetica" w:cs="Times New Roman"/>
+          <w:color w:val="333333"/>
+        </w:rPr>
+      </w:pPr>
+      <w:r>
+        <w:rPr>
+          <w:rFonts w:ascii="Helvetica" w:eastAsia="Times New Roman" w:hAnsi="Helvetica" w:cs="Times New Roman"/>
+          <w:color w:val="333333"/>
+        </w:rPr>
+        <w:t>On board serial2 p</w:t>
+      </w:r>
+      <w:r>
+        <w:rPr>
+          <w:rFonts w:ascii="Helvetica" w:eastAsia="Times New Roman" w:hAnsi="Helvetica" w:cs="Times New Roman"/>
+          <w:color w:val="333333"/>
+        </w:rPr>
+        <w:t>ins 28 (RX), 29 (TX)</w:t>
+      </w:r>
+      <w:r>
+        <w:rPr>
+          <w:rFonts w:ascii="Helvetica" w:eastAsia="Times New Roman" w:hAnsi="Helvetica" w:cs="Times New Roman"/>
+          <w:color w:val="333333"/>
+        </w:rPr>
+        <w:t>: Serial1.begin()</w:t>
+      </w:r>
+    </w:p>
+    <w:p>
+      <w:pPr>
+        <w:pStyle w:val="ListParagraph"/>
+      </w:pPr>
     </w:p>
     <w:p>
       <w:pPr>
@@ -435,6 +594,9 @@
       <w:proofErr w:type="spellEnd"/>
       <w:r>
         <w:t xml:space="preserve"> slot without modifications.</w:t>
+      </w:r>
+      <w:r>
+        <w:t xml:space="preserve"> </w:t>
       </w:r>
     </w:p>
     <w:p>
@@ -458,21 +620,8 @@
           <w:numId w:val="2"/>
         </w:numPr>
       </w:pPr>
-      <w:proofErr w:type="gramStart"/>
-      <w:r>
-        <w:t>USB :</w:t>
-      </w:r>
-      <w:proofErr w:type="gramEnd"/>
-      <w:r>
-        <w:t xml:space="preserve"> When 5V are present on the USB connector (from a PC or a powered hub for example), the FubarinoSD will use this power source. This power source has a reverse protection diode connection to the 3.3V regulator. If both USB and </w:t>
-      </w:r>
-      <w:proofErr w:type="gramStart"/>
-      <w:r>
-        <w:t>Vin</w:t>
-      </w:r>
-      <w:proofErr w:type="gramEnd"/>
-      <w:r>
-        <w:t xml:space="preserve"> are powered, whichever is higher will end up providing the power to the regulator.</w:t>
+      <w:r>
+        <w:t>USB : When 5V are present on the USB connector (from a PC or a powered hub for example), the FubarinoSD will use this power source. This power source has a reverse protection diode connection to the 3.3V regulator. If both USB and Vin are powered, whichever is higher will end up providing the power to the regulator.</w:t>
       </w:r>
     </w:p>
     <w:p>
@@ -483,21 +632,8 @@
           <w:numId w:val="2"/>
         </w:numPr>
       </w:pPr>
-      <w:proofErr w:type="gramStart"/>
-      <w:r>
-        <w:t>Vin</w:t>
-      </w:r>
-      <w:proofErr w:type="gramEnd"/>
-      <w:r>
-        <w:t xml:space="preserve"> pin: You can also place 2.8V to 13.2V on the Vin pin to power it from an external power source. This power source has a reverse protection diode connection to the 3.3V regulator. If both USB and </w:t>
-      </w:r>
-      <w:proofErr w:type="gramStart"/>
-      <w:r>
-        <w:t>Vin</w:t>
-      </w:r>
-      <w:proofErr w:type="gramEnd"/>
-      <w:r>
-        <w:t xml:space="preserve"> are powered, whichever is higher in voltage will power the device.</w:t>
+      <w:r>
+        <w:t>Vin pin: You can also place 2.8V to 13.2V on the Vin pin to power it from an external power source. This power source has a reverse protection diode connection to the 3.3V regulator. If both USB and Vin are powered, whichever is higher in voltage will power the device.</w:t>
       </w:r>
     </w:p>
     <w:p>
@@ -517,6 +653,7 @@
         <w:pStyle w:val="Heading2"/>
       </w:pPr>
       <w:r>
+        <w:lastRenderedPageBreak/>
         <w:t>Pin Reference</w:t>
       </w:r>
     </w:p>
@@ -575,7 +712,6 @@
               <w:rPr>
                 <w:b/>
               </w:rPr>
-              <w:lastRenderedPageBreak/>
               <w:t>Fubarino Pin</w:t>
             </w:r>
           </w:p>
@@ -1147,10 +1283,7 @@
           </w:tcPr>
           <w:p>
             <w:r>
-              <w:t>Pin</w:t>
-            </w:r>
-            <w:r>
-              <w:t xml:space="preserve"> 2</w:t>
+              <w:t>Pin 2</w:t>
             </w:r>
           </w:p>
         </w:tc>
@@ -1222,10 +1355,7 @@
           </w:tcPr>
           <w:p>
             <w:r>
-              <w:t>Pin</w:t>
-            </w:r>
-            <w:r>
-              <w:t xml:space="preserve"> 3</w:t>
+              <w:t>Pin 3</w:t>
             </w:r>
           </w:p>
         </w:tc>
@@ -1297,10 +1427,7 @@
           </w:tcPr>
           <w:p>
             <w:r>
-              <w:t>Pin</w:t>
-            </w:r>
-            <w:r>
-              <w:t xml:space="preserve"> 4</w:t>
+              <w:t>Pin 4</w:t>
             </w:r>
           </w:p>
         </w:tc>
@@ -1372,10 +1499,7 @@
           </w:tcPr>
           <w:p>
             <w:r>
-              <w:t>Pin</w:t>
-            </w:r>
-            <w:r>
-              <w:t xml:space="preserve"> 5</w:t>
+              <w:t>Pin 5</w:t>
             </w:r>
           </w:p>
         </w:tc>
@@ -1447,10 +1571,7 @@
           </w:tcPr>
           <w:p>
             <w:r>
-              <w:t>Pin</w:t>
-            </w:r>
-            <w:r>
-              <w:t xml:space="preserve"> 6</w:t>
+              <w:t>Pin 6</w:t>
             </w:r>
           </w:p>
         </w:tc>
@@ -1522,10 +1643,7 @@
           </w:tcPr>
           <w:p>
             <w:r>
-              <w:t>Pin</w:t>
-            </w:r>
-            <w:r>
-              <w:t xml:space="preserve"> 7</w:t>
+              <w:t>Pin 7</w:t>
             </w:r>
           </w:p>
         </w:tc>
@@ -1597,10 +1715,7 @@
           </w:tcPr>
           <w:p>
             <w:r>
-              <w:t>Pin</w:t>
-            </w:r>
-            <w:r>
-              <w:t xml:space="preserve"> 8</w:t>
+              <w:t>Pin 8</w:t>
             </w:r>
           </w:p>
         </w:tc>
@@ -1672,10 +1787,7 @@
           </w:tcPr>
           <w:p>
             <w:r>
-              <w:t>Pin</w:t>
-            </w:r>
-            <w:r>
-              <w:t xml:space="preserve"> 9</w:t>
+              <w:t>Pin 9</w:t>
             </w:r>
           </w:p>
         </w:tc>
@@ -1747,10 +1859,7 @@
           </w:tcPr>
           <w:p>
             <w:r>
-              <w:t>Pin</w:t>
-            </w:r>
-            <w:r>
-              <w:t xml:space="preserve"> 10</w:t>
+              <w:t>Pin 10</w:t>
             </w:r>
           </w:p>
         </w:tc>
@@ -1822,10 +1931,7 @@
           </w:tcPr>
           <w:p>
             <w:r>
-              <w:t>Pin</w:t>
-            </w:r>
-            <w:r>
-              <w:t xml:space="preserve"> 11</w:t>
+              <w:t>Pin 11</w:t>
             </w:r>
           </w:p>
         </w:tc>
@@ -1897,10 +2003,7 @@
           </w:tcPr>
           <w:p>
             <w:r>
-              <w:t>Pin</w:t>
-            </w:r>
-            <w:r>
-              <w:t xml:space="preserve"> 12</w:t>
+              <w:t>Pin 12</w:t>
             </w:r>
           </w:p>
         </w:tc>
@@ -1972,10 +2075,7 @@
           </w:tcPr>
           <w:p>
             <w:r>
-              <w:t>Pin</w:t>
-            </w:r>
-            <w:r>
-              <w:t xml:space="preserve"> 13</w:t>
+              <w:t>Pin 13</w:t>
             </w:r>
           </w:p>
         </w:tc>
@@ -3253,6 +3353,7 @@
           </w:tcPr>
           <w:p>
             <w:r>
+              <w:lastRenderedPageBreak/>
               <w:t>J3-7</w:t>
             </w:r>
           </w:p>
@@ -3976,7 +4077,6 @@
           </w:tcPr>
           <w:p>
             <w:r>
-              <w:lastRenderedPageBreak/>
               <w:t>J3-17</w:t>
             </w:r>
           </w:p>
@@ -4848,8 +4948,12 @@
       <w:r>
         <w:t>For the schematic, please see the Fubarino_SD_v14_sch.pdf file on the FubarinoSD website.</w:t>
       </w:r>
-      <w:bookmarkStart w:id="0" w:name="_GoBack"/>
-      <w:bookmarkEnd w:id="0"/>
+      <w:r>
+        <w:t xml:space="preserve"> </w:t>
+      </w:r>
+      <w:r>
+        <w:t>https://github.com/fubarino/fubarino.github.com/tree/master/sd/v1.4</w:t>
+      </w:r>
     </w:p>
     <w:sectPr>
       <w:pgSz w:w="12240" w:h="15840"/>
@@ -4864,9 +4968,9 @@
 <file path=word/numbering.xml><?xml version="1.0" encoding="utf-8"?>
 <w:numbering xmlns:wpc="http://schemas.microsoft.com/office/word/2010/wordprocessingCanvas" xmlns:mc="http://schemas.openxmlformats.org/markup-compatibility/2006" xmlns:o="urn:schemas-microsoft-com:office:office" xmlns:r="http://schemas.openxmlformats.org/officeDocument/2006/relationships" xmlns:m="http://schemas.openxmlformats.org/officeDocument/2006/math" xmlns:v="urn:schemas-microsoft-com:vml" xmlns:wp14="http://schemas.microsoft.com/office/word/2010/wordprocessingDrawing" xmlns:wp="http://schemas.openxmlformats.org/drawingml/2006/wordprocessingDrawing" xmlns:w10="urn:schemas-microsoft-com:office:word" xmlns:w="http://schemas.openxmlformats.org/wordprocessingml/2006/main" xmlns:w14="http://schemas.microsoft.com/office/word/2010/wordml" xmlns:wpg="http://schemas.microsoft.com/office/word/2010/wordprocessingGroup" xmlns:wpi="http://schemas.microsoft.com/office/word/2010/wordprocessingInk" xmlns:wne="http://schemas.microsoft.com/office/word/2006/wordml" xmlns:wps="http://schemas.microsoft.com/office/word/2010/wordprocessingShape" mc:Ignorable="w14 wp14">
   <w:abstractNum w:abstractNumId="0">
-    <w:nsid w:val="3F816D22"/>
+    <w:nsid w:val="37DB7D9E"/>
     <w:multiLevelType w:val="hybridMultilevel"/>
-    <w:tmpl w:val="F336E712"/>
+    <w:tmpl w:val="F6E8D702"/>
     <w:lvl w:ilvl="0" w:tplc="04090001">
       <w:start w:val="1"/>
       <w:numFmt w:val="bullet"/>
@@ -4977,6 +5081,354 @@
     </w:lvl>
   </w:abstractNum>
   <w:abstractNum w:abstractNumId="1">
+    <w:nsid w:val="3F816D22"/>
+    <w:multiLevelType w:val="hybridMultilevel"/>
+    <w:tmpl w:val="F336E712"/>
+    <w:lvl w:ilvl="0" w:tplc="04090001">
+      <w:start w:val="1"/>
+      <w:numFmt w:val="bullet"/>
+      <w:lvlText w:val=""/>
+      <w:lvlJc w:val="left"/>
+      <w:pPr>
+        <w:ind w:left="720" w:hanging="360"/>
+      </w:pPr>
+      <w:rPr>
+        <w:rFonts w:ascii="Symbol" w:hAnsi="Symbol" w:hint="default"/>
+      </w:rPr>
+    </w:lvl>
+    <w:lvl w:ilvl="1" w:tplc="04090003" w:tentative="1">
+      <w:start w:val="1"/>
+      <w:numFmt w:val="bullet"/>
+      <w:lvlText w:val="o"/>
+      <w:lvlJc w:val="left"/>
+      <w:pPr>
+        <w:ind w:left="1440" w:hanging="360"/>
+      </w:pPr>
+      <w:rPr>
+        <w:rFonts w:ascii="Courier New" w:hAnsi="Courier New" w:cs="Courier New" w:hint="default"/>
+      </w:rPr>
+    </w:lvl>
+    <w:lvl w:ilvl="2" w:tplc="04090005" w:tentative="1">
+      <w:start w:val="1"/>
+      <w:numFmt w:val="bullet"/>
+      <w:lvlText w:val=""/>
+      <w:lvlJc w:val="left"/>
+      <w:pPr>
+        <w:ind w:left="2160" w:hanging="360"/>
+      </w:pPr>
+      <w:rPr>
+        <w:rFonts w:ascii="Wingdings" w:hAnsi="Wingdings" w:hint="default"/>
+      </w:rPr>
+    </w:lvl>
+    <w:lvl w:ilvl="3" w:tplc="04090001" w:tentative="1">
+      <w:start w:val="1"/>
+      <w:numFmt w:val="bullet"/>
+      <w:lvlText w:val=""/>
+      <w:lvlJc w:val="left"/>
+      <w:pPr>
+        <w:ind w:left="2880" w:hanging="360"/>
+      </w:pPr>
+      <w:rPr>
+        <w:rFonts w:ascii="Symbol" w:hAnsi="Symbol" w:hint="default"/>
+      </w:rPr>
+    </w:lvl>
+    <w:lvl w:ilvl="4" w:tplc="04090003" w:tentative="1">
+      <w:start w:val="1"/>
+      <w:numFmt w:val="bullet"/>
+      <w:lvlText w:val="o"/>
+      <w:lvlJc w:val="left"/>
+      <w:pPr>
+        <w:ind w:left="3600" w:hanging="360"/>
+      </w:pPr>
+      <w:rPr>
+        <w:rFonts w:ascii="Courier New" w:hAnsi="Courier New" w:cs="Courier New" w:hint="default"/>
+      </w:rPr>
+    </w:lvl>
+    <w:lvl w:ilvl="5" w:tplc="04090005" w:tentative="1">
+      <w:start w:val="1"/>
+      <w:numFmt w:val="bullet"/>
+      <w:lvlText w:val=""/>
+      <w:lvlJc w:val="left"/>
+      <w:pPr>
+        <w:ind w:left="4320" w:hanging="360"/>
+      </w:pPr>
+      <w:rPr>
+        <w:rFonts w:ascii="Wingdings" w:hAnsi="Wingdings" w:hint="default"/>
+      </w:rPr>
+    </w:lvl>
+    <w:lvl w:ilvl="6" w:tplc="04090001" w:tentative="1">
+      <w:start w:val="1"/>
+      <w:numFmt w:val="bullet"/>
+      <w:lvlText w:val=""/>
+      <w:lvlJc w:val="left"/>
+      <w:pPr>
+        <w:ind w:left="5040" w:hanging="360"/>
+      </w:pPr>
+      <w:rPr>
+        <w:rFonts w:ascii="Symbol" w:hAnsi="Symbol" w:hint="default"/>
+      </w:rPr>
+    </w:lvl>
+    <w:lvl w:ilvl="7" w:tplc="04090003" w:tentative="1">
+      <w:start w:val="1"/>
+      <w:numFmt w:val="bullet"/>
+      <w:lvlText w:val="o"/>
+      <w:lvlJc w:val="left"/>
+      <w:pPr>
+        <w:ind w:left="5760" w:hanging="360"/>
+      </w:pPr>
+      <w:rPr>
+        <w:rFonts w:ascii="Courier New" w:hAnsi="Courier New" w:cs="Courier New" w:hint="default"/>
+      </w:rPr>
+    </w:lvl>
+    <w:lvl w:ilvl="8" w:tplc="04090005" w:tentative="1">
+      <w:start w:val="1"/>
+      <w:numFmt w:val="bullet"/>
+      <w:lvlText w:val=""/>
+      <w:lvlJc w:val="left"/>
+      <w:pPr>
+        <w:ind w:left="6480" w:hanging="360"/>
+      </w:pPr>
+      <w:rPr>
+        <w:rFonts w:ascii="Wingdings" w:hAnsi="Wingdings" w:hint="default"/>
+      </w:rPr>
+    </w:lvl>
+  </w:abstractNum>
+  <w:abstractNum w:abstractNumId="2">
+    <w:nsid w:val="48B63E70"/>
+    <w:multiLevelType w:val="hybridMultilevel"/>
+    <w:tmpl w:val="1D92F086"/>
+    <w:lvl w:ilvl="0" w:tplc="0409000F">
+      <w:start w:val="1"/>
+      <w:numFmt w:val="decimal"/>
+      <w:lvlText w:val="%1."/>
+      <w:lvlJc w:val="left"/>
+      <w:pPr>
+        <w:ind w:left="720" w:hanging="360"/>
+      </w:pPr>
+    </w:lvl>
+    <w:lvl w:ilvl="1" w:tplc="04090019" w:tentative="1">
+      <w:start w:val="1"/>
+      <w:numFmt w:val="lowerLetter"/>
+      <w:lvlText w:val="%2."/>
+      <w:lvlJc w:val="left"/>
+      <w:pPr>
+        <w:ind w:left="1440" w:hanging="360"/>
+      </w:pPr>
+    </w:lvl>
+    <w:lvl w:ilvl="2" w:tplc="0409001B" w:tentative="1">
+      <w:start w:val="1"/>
+      <w:numFmt w:val="lowerRoman"/>
+      <w:lvlText w:val="%3."/>
+      <w:lvlJc w:val="right"/>
+      <w:pPr>
+        <w:ind w:left="2160" w:hanging="180"/>
+      </w:pPr>
+    </w:lvl>
+    <w:lvl w:ilvl="3" w:tplc="0409000F" w:tentative="1">
+      <w:start w:val="1"/>
+      <w:numFmt w:val="decimal"/>
+      <w:lvlText w:val="%4."/>
+      <w:lvlJc w:val="left"/>
+      <w:pPr>
+        <w:ind w:left="2880" w:hanging="360"/>
+      </w:pPr>
+    </w:lvl>
+    <w:lvl w:ilvl="4" w:tplc="04090019" w:tentative="1">
+      <w:start w:val="1"/>
+      <w:numFmt w:val="lowerLetter"/>
+      <w:lvlText w:val="%5."/>
+      <w:lvlJc w:val="left"/>
+      <w:pPr>
+        <w:ind w:left="3600" w:hanging="360"/>
+      </w:pPr>
+    </w:lvl>
+    <w:lvl w:ilvl="5" w:tplc="0409001B" w:tentative="1">
+      <w:start w:val="1"/>
+      <w:numFmt w:val="lowerRoman"/>
+      <w:lvlText w:val="%6."/>
+      <w:lvlJc w:val="right"/>
+      <w:pPr>
+        <w:ind w:left="4320" w:hanging="180"/>
+      </w:pPr>
+    </w:lvl>
+    <w:lvl w:ilvl="6" w:tplc="0409000F" w:tentative="1">
+      <w:start w:val="1"/>
+      <w:numFmt w:val="decimal"/>
+      <w:lvlText w:val="%7."/>
+      <w:lvlJc w:val="left"/>
+      <w:pPr>
+        <w:ind w:left="5040" w:hanging="360"/>
+      </w:pPr>
+    </w:lvl>
+    <w:lvl w:ilvl="7" w:tplc="04090019" w:tentative="1">
+      <w:start w:val="1"/>
+      <w:numFmt w:val="lowerLetter"/>
+      <w:lvlText w:val="%8."/>
+      <w:lvlJc w:val="left"/>
+      <w:pPr>
+        <w:ind w:left="5760" w:hanging="360"/>
+      </w:pPr>
+    </w:lvl>
+    <w:lvl w:ilvl="8" w:tplc="0409001B" w:tentative="1">
+      <w:start w:val="1"/>
+      <w:numFmt w:val="lowerRoman"/>
+      <w:lvlText w:val="%9."/>
+      <w:lvlJc w:val="right"/>
+      <w:pPr>
+        <w:ind w:left="6480" w:hanging="180"/>
+      </w:pPr>
+    </w:lvl>
+  </w:abstractNum>
+  <w:abstractNum w:abstractNumId="3">
+    <w:nsid w:val="59590724"/>
+    <w:multiLevelType w:val="multilevel"/>
+    <w:tmpl w:val="302C62DE"/>
+    <w:lvl w:ilvl="0">
+      <w:start w:val="1"/>
+      <w:numFmt w:val="bullet"/>
+      <w:lvlText w:val=""/>
+      <w:lvlJc w:val="left"/>
+      <w:pPr>
+        <w:tabs>
+          <w:tab w:val="num" w:pos="720"/>
+        </w:tabs>
+        <w:ind w:left="720" w:hanging="360"/>
+      </w:pPr>
+      <w:rPr>
+        <w:rFonts w:ascii="Symbol" w:hAnsi="Symbol" w:hint="default"/>
+        <w:sz w:val="20"/>
+      </w:rPr>
+    </w:lvl>
+    <w:lvl w:ilvl="1" w:tentative="1">
+      <w:start w:val="1"/>
+      <w:numFmt w:val="bullet"/>
+      <w:lvlText w:val="o"/>
+      <w:lvlJc w:val="left"/>
+      <w:pPr>
+        <w:tabs>
+          <w:tab w:val="num" w:pos="1440"/>
+        </w:tabs>
+        <w:ind w:left="1440" w:hanging="360"/>
+      </w:pPr>
+      <w:rPr>
+        <w:rFonts w:ascii="Courier New" w:hAnsi="Courier New" w:hint="default"/>
+        <w:sz w:val="20"/>
+      </w:rPr>
+    </w:lvl>
+    <w:lvl w:ilvl="2" w:tentative="1">
+      <w:start w:val="1"/>
+      <w:numFmt w:val="bullet"/>
+      <w:lvlText w:val=""/>
+      <w:lvlJc w:val="left"/>
+      <w:pPr>
+        <w:tabs>
+          <w:tab w:val="num" w:pos="2160"/>
+        </w:tabs>
+        <w:ind w:left="2160" w:hanging="360"/>
+      </w:pPr>
+      <w:rPr>
+        <w:rFonts w:ascii="Wingdings" w:hAnsi="Wingdings" w:hint="default"/>
+        <w:sz w:val="20"/>
+      </w:rPr>
+    </w:lvl>
+    <w:lvl w:ilvl="3" w:tentative="1">
+      <w:start w:val="1"/>
+      <w:numFmt w:val="bullet"/>
+      <w:lvlText w:val=""/>
+      <w:lvlJc w:val="left"/>
+      <w:pPr>
+        <w:tabs>
+          <w:tab w:val="num" w:pos="2880"/>
+        </w:tabs>
+        <w:ind w:left="2880" w:hanging="360"/>
+      </w:pPr>
+      <w:rPr>
+        <w:rFonts w:ascii="Wingdings" w:hAnsi="Wingdings" w:hint="default"/>
+        <w:sz w:val="20"/>
+      </w:rPr>
+    </w:lvl>
+    <w:lvl w:ilvl="4" w:tentative="1">
+      <w:start w:val="1"/>
+      <w:numFmt w:val="bullet"/>
+      <w:lvlText w:val=""/>
+      <w:lvlJc w:val="left"/>
+      <w:pPr>
+        <w:tabs>
+          <w:tab w:val="num" w:pos="3600"/>
+        </w:tabs>
+        <w:ind w:left="3600" w:hanging="360"/>
+      </w:pPr>
+      <w:rPr>
+        <w:rFonts w:ascii="Wingdings" w:hAnsi="Wingdings" w:hint="default"/>
+        <w:sz w:val="20"/>
+      </w:rPr>
+    </w:lvl>
+    <w:lvl w:ilvl="5" w:tentative="1">
+      <w:start w:val="1"/>
+      <w:numFmt w:val="bullet"/>
+      <w:lvlText w:val=""/>
+      <w:lvlJc w:val="left"/>
+      <w:pPr>
+        <w:tabs>
+          <w:tab w:val="num" w:pos="4320"/>
+        </w:tabs>
+        <w:ind w:left="4320" w:hanging="360"/>
+      </w:pPr>
+      <w:rPr>
+        <w:rFonts w:ascii="Wingdings" w:hAnsi="Wingdings" w:hint="default"/>
+        <w:sz w:val="20"/>
+      </w:rPr>
+    </w:lvl>
+    <w:lvl w:ilvl="6" w:tentative="1">
+      <w:start w:val="1"/>
+      <w:numFmt w:val="bullet"/>
+      <w:lvlText w:val=""/>
+      <w:lvlJc w:val="left"/>
+      <w:pPr>
+        <w:tabs>
+          <w:tab w:val="num" w:pos="5040"/>
+        </w:tabs>
+        <w:ind w:left="5040" w:hanging="360"/>
+      </w:pPr>
+      <w:rPr>
+        <w:rFonts w:ascii="Wingdings" w:hAnsi="Wingdings" w:hint="default"/>
+        <w:sz w:val="20"/>
+      </w:rPr>
+    </w:lvl>
+    <w:lvl w:ilvl="7" w:tentative="1">
+      <w:start w:val="1"/>
+      <w:numFmt w:val="bullet"/>
+      <w:lvlText w:val=""/>
+      <w:lvlJc w:val="left"/>
+      <w:pPr>
+        <w:tabs>
+          <w:tab w:val="num" w:pos="5760"/>
+        </w:tabs>
+        <w:ind w:left="5760" w:hanging="360"/>
+      </w:pPr>
+      <w:rPr>
+        <w:rFonts w:ascii="Wingdings" w:hAnsi="Wingdings" w:hint="default"/>
+        <w:sz w:val="20"/>
+      </w:rPr>
+    </w:lvl>
+    <w:lvl w:ilvl="8" w:tentative="1">
+      <w:start w:val="1"/>
+      <w:numFmt w:val="bullet"/>
+      <w:lvlText w:val=""/>
+      <w:lvlJc w:val="left"/>
+      <w:pPr>
+        <w:tabs>
+          <w:tab w:val="num" w:pos="6480"/>
+        </w:tabs>
+        <w:ind w:left="6480" w:hanging="360"/>
+      </w:pPr>
+      <w:rPr>
+        <w:rFonts w:ascii="Wingdings" w:hAnsi="Wingdings" w:hint="default"/>
+        <w:sz w:val="20"/>
+      </w:rPr>
+    </w:lvl>
+  </w:abstractNum>
+  <w:abstractNum w:abstractNumId="4">
     <w:nsid w:val="6A5460F3"/>
     <w:multiLevelType w:val="hybridMultilevel"/>
     <w:tmpl w:val="215AF6AC"/>
@@ -5062,11 +5514,112 @@
       </w:pPr>
     </w:lvl>
   </w:abstractNum>
+  <w:abstractNum w:abstractNumId="5">
+    <w:nsid w:val="7A6003D5"/>
+    <w:multiLevelType w:val="hybridMultilevel"/>
+    <w:tmpl w:val="80F2478E"/>
+    <w:lvl w:ilvl="0" w:tplc="04090001">
+      <w:start w:val="1"/>
+      <w:numFmt w:val="bullet"/>
+      <w:lvlText w:val=""/>
+      <w:lvlJc w:val="left"/>
+      <w:pPr>
+        <w:ind w:left="720" w:hanging="360"/>
+      </w:pPr>
+      <w:rPr>
+        <w:rFonts w:ascii="Symbol" w:hAnsi="Symbol" w:hint="default"/>
+      </w:rPr>
+    </w:lvl>
+    <w:lvl w:ilvl="1" w:tplc="04090019" w:tentative="1">
+      <w:start w:val="1"/>
+      <w:numFmt w:val="lowerLetter"/>
+      <w:lvlText w:val="%2."/>
+      <w:lvlJc w:val="left"/>
+      <w:pPr>
+        <w:ind w:left="1440" w:hanging="360"/>
+      </w:pPr>
+    </w:lvl>
+    <w:lvl w:ilvl="2" w:tplc="0409001B" w:tentative="1">
+      <w:start w:val="1"/>
+      <w:numFmt w:val="lowerRoman"/>
+      <w:lvlText w:val="%3."/>
+      <w:lvlJc w:val="right"/>
+      <w:pPr>
+        <w:ind w:left="2160" w:hanging="180"/>
+      </w:pPr>
+    </w:lvl>
+    <w:lvl w:ilvl="3" w:tplc="0409000F" w:tentative="1">
+      <w:start w:val="1"/>
+      <w:numFmt w:val="decimal"/>
+      <w:lvlText w:val="%4."/>
+      <w:lvlJc w:val="left"/>
+      <w:pPr>
+        <w:ind w:left="2880" w:hanging="360"/>
+      </w:pPr>
+    </w:lvl>
+    <w:lvl w:ilvl="4" w:tplc="04090019" w:tentative="1">
+      <w:start w:val="1"/>
+      <w:numFmt w:val="lowerLetter"/>
+      <w:lvlText w:val="%5."/>
+      <w:lvlJc w:val="left"/>
+      <w:pPr>
+        <w:ind w:left="3600" w:hanging="360"/>
+      </w:pPr>
+    </w:lvl>
+    <w:lvl w:ilvl="5" w:tplc="0409001B" w:tentative="1">
+      <w:start w:val="1"/>
+      <w:numFmt w:val="lowerRoman"/>
+      <w:lvlText w:val="%6."/>
+      <w:lvlJc w:val="right"/>
+      <w:pPr>
+        <w:ind w:left="4320" w:hanging="180"/>
+      </w:pPr>
+    </w:lvl>
+    <w:lvl w:ilvl="6" w:tplc="0409000F" w:tentative="1">
+      <w:start w:val="1"/>
+      <w:numFmt w:val="decimal"/>
+      <w:lvlText w:val="%7."/>
+      <w:lvlJc w:val="left"/>
+      <w:pPr>
+        <w:ind w:left="5040" w:hanging="360"/>
+      </w:pPr>
+    </w:lvl>
+    <w:lvl w:ilvl="7" w:tplc="04090019" w:tentative="1">
+      <w:start w:val="1"/>
+      <w:numFmt w:val="lowerLetter"/>
+      <w:lvlText w:val="%8."/>
+      <w:lvlJc w:val="left"/>
+      <w:pPr>
+        <w:ind w:left="5760" w:hanging="360"/>
+      </w:pPr>
+    </w:lvl>
+    <w:lvl w:ilvl="8" w:tplc="0409001B" w:tentative="1">
+      <w:start w:val="1"/>
+      <w:numFmt w:val="lowerRoman"/>
+      <w:lvlText w:val="%9."/>
+      <w:lvlJc w:val="right"/>
+      <w:pPr>
+        <w:ind w:left="6480" w:hanging="180"/>
+      </w:pPr>
+    </w:lvl>
+  </w:abstractNum>
   <w:num w:numId="1">
+    <w:abstractNumId w:val="1"/>
+  </w:num>
+  <w:num w:numId="2">
+    <w:abstractNumId w:val="4"/>
+  </w:num>
+  <w:num w:numId="3">
     <w:abstractNumId w:val="0"/>
   </w:num>
-  <w:num w:numId="2">
-    <w:abstractNumId w:val="1"/>
+  <w:num w:numId="4">
+    <w:abstractNumId w:val="3"/>
+  </w:num>
+  <w:num w:numId="5">
+    <w:abstractNumId w:val="2"/>
+  </w:num>
+  <w:num w:numId="6">
+    <w:abstractNumId w:val="5"/>
   </w:num>
 </w:numbering>
 </file>

</xml_diff>

<commit_message>
Fixed reference to UART in diagrams for pins 8,9
</commit_message>
<xml_diff>
--- a/sd/docs/FubarinoSDURefManual.docx
+++ b/sd/docs/FubarinoSDURefManual.docx
@@ -199,10 +199,10 @@
         </w:rPr>
         <w:lastRenderedPageBreak/>
         <w:drawing>
-          <wp:inline distT="0" distB="0" distL="0" distR="0" wp14:anchorId="1C12B5E4" wp14:editId="14D8B569">
-            <wp:extent cx="6328052" cy="5476875"/>
+          <wp:inline distT="0" distB="0" distL="0" distR="0" wp14:anchorId="5351168E" wp14:editId="3BB88E98">
+            <wp:extent cx="5943600" cy="5144135"/>
             <wp:effectExtent l="0" t="0" r="0" b="0"/>
-            <wp:docPr id="3" name="Picture 3"/>
+            <wp:docPr id="1" name="Picture 1"/>
             <wp:cNvGraphicFramePr>
               <a:graphicFrameLocks xmlns:a="http://schemas.openxmlformats.org/drawingml/2006/main" noChangeAspect="1"/>
             </wp:cNvGraphicFramePr>
@@ -214,7 +214,7 @@
                     <pic:cNvPicPr/>
                   </pic:nvPicPr>
                   <pic:blipFill>
-                    <a:blip r:embed="rId6" cstate="print">
+                    <a:blip r:embed="rId6">
                       <a:extLst>
                         <a:ext uri="{28A0092B-C50C-407E-A947-70E740481C1C}">
                           <a14:useLocalDpi xmlns:a14="http://schemas.microsoft.com/office/drawing/2010/main" val="0"/>
@@ -228,7 +228,7 @@
                   <pic:spPr>
                     <a:xfrm>
                       <a:off x="0" y="0"/>
-                      <a:ext cx="6329965" cy="5478531"/>
+                      <a:ext cx="5943600" cy="5144135"/>
                     </a:xfrm>
                     <a:prstGeom prst="rect">
                       <a:avLst/>
@@ -240,6 +240,8 @@
           </wp:inline>
         </w:drawing>
       </w:r>
+      <w:bookmarkStart w:id="0" w:name="_GoBack"/>
+      <w:bookmarkEnd w:id="0"/>
     </w:p>
     <w:p>
       <w:pPr>
@@ -249,27 +251,14 @@
       <w:r>
         <w:t xml:space="preserve">Figure </w:t>
       </w:r>
-      <w:r>
-        <w:fldChar w:fldCharType="begin"/>
-      </w:r>
-      <w:r>
-        <w:instrText xml:space="preserve"> SEQ Figure \* ARABIC </w:instrText>
-      </w:r>
-      <w:r>
-        <w:fldChar w:fldCharType="separate"/>
-      </w:r>
-      <w:r>
-        <w:rPr>
-          <w:noProof/>
-        </w:rPr>
-        <w:t>1</w:t>
-      </w:r>
-      <w:r>
-        <w:rPr>
-          <w:noProof/>
-        </w:rPr>
-        <w:fldChar w:fldCharType="end"/>
-      </w:r>
+      <w:fldSimple w:instr=" SEQ Figure \* ARABIC ">
+        <w:r>
+          <w:rPr>
+            <w:noProof/>
+          </w:rPr>
+          <w:t>1</w:t>
+        </w:r>
+      </w:fldSimple>
       <w:r>
         <w:t xml:space="preserve"> : FubarinoSD Pin Map</w:t>
       </w:r>
@@ -306,10 +295,18 @@
     </w:p>
     <w:p>
       <w:r>
-        <w:t>The bootloader on the Fubarino</w:t>
-      </w:r>
-      <w:r>
-        <w:t xml:space="preserve">SD implements the </w:t>
+        <w:t xml:space="preserve">The bootloader on the </w:t>
+      </w:r>
+      <w:proofErr w:type="spellStart"/>
+      <w:r>
+        <w:t>Fubarino</w:t>
+      </w:r>
+      <w:r>
+        <w:t>SD</w:t>
+      </w:r>
+      <w:proofErr w:type="spellEnd"/>
+      <w:r>
+        <w:t xml:space="preserve"> implements the </w:t>
       </w:r>
       <w:proofErr w:type="spellStart"/>
       <w:r>
@@ -344,6 +341,7 @@
         <w:pStyle w:val="Heading2"/>
       </w:pPr>
       <w:r>
+        <w:lastRenderedPageBreak/>
         <w:t>Programming in MPIDE</w:t>
       </w:r>
     </w:p>
@@ -409,8 +407,6 @@
       <w:r>
         <w:t>Serial communications</w:t>
       </w:r>
-      <w:bookmarkStart w:id="0" w:name="_GoBack"/>
-      <w:bookmarkEnd w:id="0"/>
     </w:p>
     <w:p>
       <w:r>
@@ -585,7 +581,15 @@
       </w:r>
       <w:proofErr w:type="spellEnd"/>
       <w:r>
-        <w:t xml:space="preserve"> memory card slot as well as pins 24 through 27. The standard SD library that comes with MPIDE will work with the FubarinoSD </w:t>
+        <w:t xml:space="preserve"> memory card slot as well as pins 24 through 27. The standard SD library that comes with MPIDE will work with the </w:t>
+      </w:r>
+      <w:proofErr w:type="spellStart"/>
+      <w:r>
+        <w:t>FubarinoSD</w:t>
+      </w:r>
+      <w:proofErr w:type="spellEnd"/>
+      <w:r>
+        <w:t xml:space="preserve"> </w:t>
       </w:r>
       <w:proofErr w:type="spellStart"/>
       <w:r>
@@ -653,7 +657,6 @@
         <w:pStyle w:val="Heading2"/>
       </w:pPr>
       <w:r>
-        <w:lastRenderedPageBreak/>
         <w:t>Pin Reference</w:t>
       </w:r>
     </w:p>
@@ -667,7 +670,11 @@
       </w:r>
       <w:proofErr w:type="spellEnd"/>
       <w:r>
-        <w:t xml:space="preserve"> and correspond to the J2 and J3 pin numbers in the schematic</w:t>
+        <w:t xml:space="preserve"> and correspond to </w:t>
+      </w:r>
+      <w:r>
+        <w:lastRenderedPageBreak/>
+        <w:t>the J2 and J3 pin numbers in the schematic</w:t>
       </w:r>
       <w:r>
         <w:t>. The ‘Arduino Pin’ is the pin number you use in your code, and is what is listed on the silk screen of the board.</w:t>
@@ -3353,7 +3360,6 @@
           </w:tcPr>
           <w:p>
             <w:r>
-              <w:lastRenderedPageBreak/>
               <w:t>J3-7</w:t>
             </w:r>
           </w:p>
@@ -3570,6 +3576,7 @@
           </w:tcPr>
           <w:p>
             <w:r>
+              <w:lastRenderedPageBreak/>
               <w:t>J3-10</w:t>
             </w:r>
           </w:p>

</xml_diff>

<commit_message>
Updated SVG diagram as per Jacob's suggestion (A8/A7 mistake) Updated reference manual with updated diagram. Updated schematic to 1.4.1, with 5V net renamed to Vout as per Jaocb's suggestion.
</commit_message>
<xml_diff>
--- a/sd/docs/FubarinoSDURefManual.docx
+++ b/sd/docs/FubarinoSDURefManual.docx
@@ -1,6 +1,6 @@
 
 <file path=word/document.xml><?xml version="1.0" encoding="utf-8"?>
-<w:document xmlns:wpc="http://schemas.microsoft.com/office/word/2010/wordprocessingCanvas" xmlns:mc="http://schemas.openxmlformats.org/markup-compatibility/2006" xmlns:o="urn:schemas-microsoft-com:office:office" xmlns:r="http://schemas.openxmlformats.org/officeDocument/2006/relationships" xmlns:m="http://schemas.openxmlformats.org/officeDocument/2006/math" xmlns:v="urn:schemas-microsoft-com:vml" xmlns:wp14="http://schemas.microsoft.com/office/word/2010/wordprocessingDrawing" xmlns:wp="http://schemas.openxmlformats.org/drawingml/2006/wordprocessingDrawing" xmlns:w10="urn:schemas-microsoft-com:office:word" xmlns:w="http://schemas.openxmlformats.org/wordprocessingml/2006/main" xmlns:w14="http://schemas.microsoft.com/office/word/2010/wordml" xmlns:wpg="http://schemas.microsoft.com/office/word/2010/wordprocessingGroup" xmlns:wpi="http://schemas.microsoft.com/office/word/2010/wordprocessingInk" xmlns:wne="http://schemas.microsoft.com/office/word/2006/wordml" xmlns:wps="http://schemas.microsoft.com/office/word/2010/wordprocessingShape" mc:Ignorable="w14 wp14">
+<w:document xmlns:wpc="http://schemas.microsoft.com/office/word/2010/wordprocessingCanvas" xmlns:mc="http://schemas.openxmlformats.org/markup-compatibility/2006" xmlns:o="urn:schemas-microsoft-com:office:office" xmlns:r="http://schemas.openxmlformats.org/officeDocument/2006/relationships" xmlns:m="http://schemas.openxmlformats.org/officeDocument/2006/math" xmlns:v="urn:schemas-microsoft-com:vml" xmlns:wp14="http://schemas.microsoft.com/office/word/2010/wordprocessingDrawing" xmlns:wp="http://schemas.openxmlformats.org/drawingml/2006/wordprocessingDrawing" xmlns:w10="urn:schemas-microsoft-com:office:word" xmlns:w="http://schemas.openxmlformats.org/wordprocessingml/2006/main" xmlns:w14="http://schemas.microsoft.com/office/word/2010/wordml" xmlns:w15="http://schemas.microsoft.com/office/word/2012/wordml" xmlns:wpg="http://schemas.microsoft.com/office/word/2010/wordprocessingGroup" xmlns:wpi="http://schemas.microsoft.com/office/word/2010/wordprocessingInk" xmlns:wne="http://schemas.microsoft.com/office/word/2006/wordml" xmlns:wps="http://schemas.microsoft.com/office/word/2010/wordprocessingShape" mc:Ignorable="w14 w15 wp14">
   <w:body>
     <w:p>
       <w:pPr>
@@ -193,15 +193,16 @@
         <w:keepNext/>
         <w:jc w:val="center"/>
       </w:pPr>
+      <w:bookmarkStart w:id="0" w:name="_GoBack"/>
       <w:r>
         <w:rPr>
           <w:noProof/>
         </w:rPr>
         <w:lastRenderedPageBreak/>
         <w:drawing>
-          <wp:inline distT="0" distB="0" distL="0" distR="0" wp14:anchorId="5351168E" wp14:editId="3BB88E98">
-            <wp:extent cx="5943600" cy="5144135"/>
-            <wp:effectExtent l="0" t="0" r="0" b="0"/>
+          <wp:inline distT="0" distB="0" distL="0" distR="0" wp14:anchorId="5351168E" wp14:editId="6B8FB3E9">
+            <wp:extent cx="5943317" cy="5144135"/>
+            <wp:effectExtent l="0" t="0" r="635" b="0"/>
             <wp:docPr id="1" name="Picture 1"/>
             <wp:cNvGraphicFramePr>
               <a:graphicFrameLocks xmlns:a="http://schemas.openxmlformats.org/drawingml/2006/main" noChangeAspect="1"/>
@@ -214,7 +215,7 @@
                     <pic:cNvPicPr/>
                   </pic:nvPicPr>
                   <pic:blipFill>
-                    <a:blip r:embed="rId6">
+                    <a:blip r:embed="rId5">
                       <a:extLst>
                         <a:ext uri="{28A0092B-C50C-407E-A947-70E740481C1C}">
                           <a14:useLocalDpi xmlns:a14="http://schemas.microsoft.com/office/drawing/2010/main" val="0"/>
@@ -228,7 +229,7 @@
                   <pic:spPr>
                     <a:xfrm>
                       <a:off x="0" y="0"/>
-                      <a:ext cx="5943600" cy="5144135"/>
+                      <a:ext cx="5943317" cy="5144135"/>
                     </a:xfrm>
                     <a:prstGeom prst="rect">
                       <a:avLst/>
@@ -240,7 +241,6 @@
           </wp:inline>
         </w:drawing>
       </w:r>
-      <w:bookmarkStart w:id="0" w:name="_GoBack"/>
       <w:bookmarkEnd w:id="0"/>
     </w:p>
     <w:p>
@@ -251,14 +251,27 @@
       <w:r>
         <w:t xml:space="preserve">Figure </w:t>
       </w:r>
-      <w:fldSimple w:instr=" SEQ Figure \* ARABIC ">
-        <w:r>
-          <w:rPr>
-            <w:noProof/>
-          </w:rPr>
-          <w:t>1</w:t>
-        </w:r>
-      </w:fldSimple>
+      <w:r>
+        <w:fldChar w:fldCharType="begin"/>
+      </w:r>
+      <w:r>
+        <w:instrText xml:space="preserve"> SEQ Figure \* ARABIC </w:instrText>
+      </w:r>
+      <w:r>
+        <w:fldChar w:fldCharType="separate"/>
+      </w:r>
+      <w:r>
+        <w:rPr>
+          <w:noProof/>
+        </w:rPr>
+        <w:t>1</w:t>
+      </w:r>
+      <w:r>
+        <w:rPr>
+          <w:noProof/>
+        </w:rPr>
+        <w:fldChar w:fldCharType="end"/>
+      </w:r>
       <w:r>
         <w:t xml:space="preserve"> : FubarinoSD Pin Map</w:t>
       </w:r>
@@ -295,7 +308,15 @@
     </w:p>
     <w:p>
       <w:r>
-        <w:t xml:space="preserve">The bootloader on the </w:t>
+        <w:t xml:space="preserve">The </w:t>
+      </w:r>
+      <w:proofErr w:type="spellStart"/>
+      <w:r>
+        <w:t>bootloader</w:t>
+      </w:r>
+      <w:proofErr w:type="spellEnd"/>
+      <w:r>
+        <w:t xml:space="preserve"> on the </w:t>
       </w:r>
       <w:proofErr w:type="spellStart"/>
       <w:r>
@@ -4973,7 +4994,7 @@
 </file>
 
 <file path=word/numbering.xml><?xml version="1.0" encoding="utf-8"?>
-<w:numbering xmlns:wpc="http://schemas.microsoft.com/office/word/2010/wordprocessingCanvas" xmlns:mc="http://schemas.openxmlformats.org/markup-compatibility/2006" xmlns:o="urn:schemas-microsoft-com:office:office" xmlns:r="http://schemas.openxmlformats.org/officeDocument/2006/relationships" xmlns:m="http://schemas.openxmlformats.org/officeDocument/2006/math" xmlns:v="urn:schemas-microsoft-com:vml" xmlns:wp14="http://schemas.microsoft.com/office/word/2010/wordprocessingDrawing" xmlns:wp="http://schemas.openxmlformats.org/drawingml/2006/wordprocessingDrawing" xmlns:w10="urn:schemas-microsoft-com:office:word" xmlns:w="http://schemas.openxmlformats.org/wordprocessingml/2006/main" xmlns:w14="http://schemas.microsoft.com/office/word/2010/wordml" xmlns:wpg="http://schemas.microsoft.com/office/word/2010/wordprocessingGroup" xmlns:wpi="http://schemas.microsoft.com/office/word/2010/wordprocessingInk" xmlns:wne="http://schemas.microsoft.com/office/word/2006/wordml" xmlns:wps="http://schemas.microsoft.com/office/word/2010/wordprocessingShape" mc:Ignorable="w14 wp14">
+<w:numbering xmlns:wpc="http://schemas.microsoft.com/office/word/2010/wordprocessingCanvas" xmlns:mc="http://schemas.openxmlformats.org/markup-compatibility/2006" xmlns:o="urn:schemas-microsoft-com:office:office" xmlns:r="http://schemas.openxmlformats.org/officeDocument/2006/relationships" xmlns:m="http://schemas.openxmlformats.org/officeDocument/2006/math" xmlns:v="urn:schemas-microsoft-com:vml" xmlns:wp14="http://schemas.microsoft.com/office/word/2010/wordprocessingDrawing" xmlns:wp="http://schemas.openxmlformats.org/drawingml/2006/wordprocessingDrawing" xmlns:w10="urn:schemas-microsoft-com:office:word" xmlns:w="http://schemas.openxmlformats.org/wordprocessingml/2006/main" xmlns:w14="http://schemas.microsoft.com/office/word/2010/wordml" xmlns:w15="http://schemas.microsoft.com/office/word/2012/wordml" xmlns:wpg="http://schemas.microsoft.com/office/word/2010/wordprocessingGroup" xmlns:wpi="http://schemas.microsoft.com/office/word/2010/wordprocessingInk" xmlns:wne="http://schemas.microsoft.com/office/word/2006/wordml" xmlns:wps="http://schemas.microsoft.com/office/word/2010/wordprocessingShape" mc:Ignorable="w14 w15 wp14">
   <w:abstractNum w:abstractNumId="0">
     <w:nsid w:val="37DB7D9E"/>
     <w:multiLevelType w:val="hybridMultilevel"/>
@@ -5632,7 +5653,7 @@
 </file>
 
 <file path=word/styles.xml><?xml version="1.0" encoding="utf-8"?>
-<w:styles xmlns:mc="http://schemas.openxmlformats.org/markup-compatibility/2006" xmlns:r="http://schemas.openxmlformats.org/officeDocument/2006/relationships" xmlns:w="http://schemas.openxmlformats.org/wordprocessingml/2006/main" xmlns:w14="http://schemas.microsoft.com/office/word/2010/wordml" mc:Ignorable="w14">
+<w:styles xmlns:mc="http://schemas.openxmlformats.org/markup-compatibility/2006" xmlns:r="http://schemas.openxmlformats.org/officeDocument/2006/relationships" xmlns:w="http://schemas.openxmlformats.org/wordprocessingml/2006/main" xmlns:w14="http://schemas.microsoft.com/office/word/2010/wordml" xmlns:w15="http://schemas.microsoft.com/office/word/2012/wordml" mc:Ignorable="w14 w15">
   <w:docDefaults>
     <w:rPrDefault>
       <w:rPr>
@@ -5648,532 +5669,378 @@
       </w:pPr>
     </w:pPrDefault>
   </w:docDefaults>
-  <w:latentStyles w:defLockedState="0" w:defUIPriority="99" w:defSemiHidden="1" w:defUnhideWhenUsed="1" w:defQFormat="0" w:count="267">
-    <w:lsdException w:name="Normal" w:semiHidden="0" w:uiPriority="0" w:unhideWhenUsed="0" w:qFormat="1"/>
-    <w:lsdException w:name="heading 1" w:semiHidden="0" w:uiPriority="9" w:unhideWhenUsed="0" w:qFormat="1"/>
-    <w:lsdException w:name="heading 2" w:uiPriority="9" w:qFormat="1"/>
-    <w:lsdException w:name="heading 3" w:uiPriority="9" w:qFormat="1"/>
-    <w:lsdException w:name="heading 4" w:uiPriority="9" w:qFormat="1"/>
-    <w:lsdException w:name="heading 5" w:uiPriority="9" w:qFormat="1"/>
-    <w:lsdException w:name="heading 6" w:uiPriority="9" w:qFormat="1"/>
-    <w:lsdException w:name="heading 7" w:uiPriority="9" w:qFormat="1"/>
-    <w:lsdException w:name="heading 8" w:uiPriority="9" w:qFormat="1"/>
-    <w:lsdException w:name="heading 9" w:uiPriority="9" w:qFormat="1"/>
-    <w:lsdException w:name="toc 1" w:uiPriority="39"/>
-    <w:lsdException w:name="toc 2" w:uiPriority="39"/>
-    <w:lsdException w:name="toc 3" w:uiPriority="39"/>
-    <w:lsdException w:name="toc 4" w:uiPriority="39"/>
-    <w:lsdException w:name="toc 5" w:uiPriority="39"/>
-    <w:lsdException w:name="toc 6" w:uiPriority="39"/>
-    <w:lsdException w:name="toc 7" w:uiPriority="39"/>
-    <w:lsdException w:name="toc 8" w:uiPriority="39"/>
-    <w:lsdException w:name="toc 9" w:uiPriority="39"/>
-    <w:lsdException w:name="caption" w:uiPriority="35" w:qFormat="1"/>
-    <w:lsdException w:name="Title" w:semiHidden="0" w:uiPriority="10" w:unhideWhenUsed="0" w:qFormat="1"/>
-    <w:lsdException w:name="Default Paragraph Font" w:uiPriority="1"/>
-    <w:lsdException w:name="Subtitle" w:semiHidden="0" w:uiPriority="11" w:unhideWhenUsed="0" w:qFormat="1"/>
-    <w:lsdException w:name="Strong" w:semiHidden="0" w:uiPriority="22" w:unhideWhenUsed="0" w:qFormat="1"/>
-    <w:lsdException w:name="Emphasis" w:semiHidden="0" w:uiPriority="20" w:unhideWhenUsed="0" w:qFormat="1"/>
-    <w:lsdException w:name="Table Grid" w:semiHidden="0" w:uiPriority="59" w:unhideWhenUsed="0"/>
-    <w:lsdException w:name="Placeholder Text" w:unhideWhenUsed="0"/>
-    <w:lsdException w:name="No Spacing" w:semiHidden="0" w:uiPriority="1" w:unhideWhenUsed="0" w:qFormat="1"/>
-    <w:lsdException w:name="Light Shading" w:semiHidden="0" w:uiPriority="60" w:unhideWhenUsed="0"/>
-    <w:lsdException w:name="Light List" w:semiHidden="0" w:uiPriority="61" w:unhideWhenUsed="0"/>
-    <w:lsdException w:name="Light Grid" w:semiHidden="0" w:uiPriority="62" w:unhideWhenUsed="0"/>
-    <w:lsdException w:name="Medium Shading 1" w:semiHidden="0" w:uiPriority="63" w:unhideWhenUsed="0"/>
-    <w:lsdException w:name="Medium Shading 2" w:semiHidden="0" w:uiPriority="64" w:unhideWhenUsed="0"/>
-    <w:lsdException w:name="Medium List 1" w:semiHidden="0" w:uiPriority="65" w:unhideWhenUsed="0"/>
-    <w:lsdException w:name="Medium List 2" w:semiHidden="0" w:uiPriority="66" w:unhideWhenUsed="0"/>
-    <w:lsdException w:name="Medium Grid 1" w:semiHidden="0" w:uiPriority="67" w:unhideWhenUsed="0"/>
-    <w:lsdException w:name="Medium Grid 2" w:semiHidden="0" w:uiPriority="68" w:unhideWhenUsed="0"/>
-    <w:lsdException w:name="Medium Grid 3" w:semiHidden="0" w:uiPriority="69" w:unhideWhenUsed="0"/>
-    <w:lsdException w:name="Dark List" w:semiHidden="0" w:uiPriority="70" w:unhideWhenUsed="0"/>
-    <w:lsdException w:name="Colorful Shading" w:semiHidden="0" w:uiPriority="71" w:unhideWhenUsed="0"/>
-    <w:lsdException w:name="Colorful List" w:semiHidden="0" w:uiPriority="72" w:unhideWhenUsed="0"/>
-    <w:lsdException w:name="Colorful Grid" w:semiHidden="0" w:uiPriority="73" w:unhideWhenUsed="0"/>
-    <w:lsdException w:name="Light Shading Accent 1" w:semiHidden="0" w:uiPriority="60" w:unhideWhenUsed="0"/>
-    <w:lsdException w:name="Light List Accent 1" w:semiHidden="0" w:uiPriority="61" w:unhideWhenUsed="0"/>
-    <w:lsdException w:name="Light Grid Accent 1" w:semiHidden="0" w:uiPriority="62" w:unhideWhenUsed="0"/>
-    <w:lsdException w:name="Medium Shading 1 Accent 1" w:semiHidden="0" w:uiPriority="63" w:unhideWhenUsed="0"/>
-    <w:lsdException w:name="Medium Shading 2 Accent 1" w:semiHidden="0" w:uiPriority="64" w:unhideWhenUsed="0"/>
-    <w:lsdException w:name="Medium List 1 Accent 1" w:semiHidden="0" w:uiPriority="65" w:unhideWhenUsed="0"/>
-    <w:lsdException w:name="Revision" w:unhideWhenUsed="0"/>
-    <w:lsdException w:name="List Paragraph" w:semiHidden="0" w:uiPriority="34" w:unhideWhenUsed="0" w:qFormat="1"/>
-    <w:lsdException w:name="Quote" w:semiHidden="0" w:uiPriority="29" w:unhideWhenUsed="0" w:qFormat="1"/>
-    <w:lsdException w:name="Intense Quote" w:semiHidden="0" w:uiPriority="30" w:unhideWhenUsed="0" w:qFormat="1"/>
-    <w:lsdException w:name="Medium List 2 Accent 1" w:semiHidden="0" w:uiPriority="66" w:unhideWhenUsed="0"/>
-    <w:lsdException w:name="Medium Grid 1 Accent 1" w:semiHidden="0" w:uiPriority="67" w:unhideWhenUsed="0"/>
-    <w:lsdException w:name="Medium Grid 2 Accent 1" w:semiHidden="0" w:uiPriority="68" w:unhideWhenUsed="0"/>
-    <w:lsdException w:name="Medium Grid 3 Accent 1" w:semiHidden="0" w:uiPriority="69" w:unhideWhenUsed="0"/>
-    <w:lsdException w:name="Dark List Accent 1" w:semiHidden="0" w:uiPriority="70" w:unhideWhenUsed="0"/>
-    <w:lsdException w:name="Colorful Shading Accent 1" w:semiHidden="0" w:uiPriority="71" w:unhideWhenUsed="0"/>
-    <w:lsdException w:name="Colorful List Accent 1" w:semiHidden="0" w:uiPriority="72" w:unhideWhenUsed="0"/>
-    <w:lsdException w:name="Colorful Grid Accent 1" w:semiHidden="0" w:uiPriority="73" w:unhideWhenUsed="0"/>
-    <w:lsdException w:name="Light Shading Accent 2" w:semiHidden="0" w:uiPriority="60" w:unhideWhenUsed="0"/>
-    <w:lsdException w:name="Light List Accent 2" w:semiHidden="0" w:uiPriority="61" w:unhideWhenUsed="0"/>
-    <w:lsdException w:name="Light Grid Accent 2" w:semiHidden="0" w:uiPriority="62" w:unhideWhenUsed="0"/>
-    <w:lsdException w:name="Medium Shading 1 Accent 2" w:semiHidden="0" w:uiPriority="63" w:unhideWhenUsed="0"/>
-    <w:lsdException w:name="Medium Shading 2 Accent 2" w:semiHidden="0" w:uiPriority="64" w:unhideWhenUsed="0"/>
-    <w:lsdException w:name="Medium List 1 Accent 2" w:semiHidden="0" w:uiPriority="65" w:unhideWhenUsed="0"/>
-    <w:lsdException w:name="Medium List 2 Accent 2" w:semiHidden="0" w:uiPriority="66" w:unhideWhenUsed="0"/>
-    <w:lsdException w:name="Medium Grid 1 Accent 2" w:semiHidden="0" w:uiPriority="67" w:unhideWhenUsed="0"/>
-    <w:lsdException w:name="Medium Grid 2 Accent 2" w:semiHidden="0" w:uiPriority="68" w:unhideWhenUsed="0"/>
-    <w:lsdException w:name="Medium Grid 3 Accent 2" w:semiHidden="0" w:uiPriority="69" w:unhideWhenUsed="0"/>
-    <w:lsdException w:name="Dark List Accent 2" w:semiHidden="0" w:uiPriority="70" w:unhideWhenUsed="0"/>
-    <w:lsdException w:name="Colorful Shading Accent 2" w:semiHidden="0" w:uiPriority="71" w:unhideWhenUsed="0"/>
-    <w:lsdException w:name="Colorful List Accent 2" w:semiHidden="0" w:uiPriority="72" w:unhideWhenUsed="0"/>
-    <w:lsdException w:name="Colorful Grid Accent 2" w:semiHidden="0" w:uiPriority="73" w:unhideWhenUsed="0"/>
-    <w:lsdException w:name="Light Shading Accent 3" w:semiHidden="0" w:uiPriority="60" w:unhideWhenUsed="0"/>
-    <w:lsdException w:name="Light List Accent 3" w:semiHidden="0" w:uiPriority="61" w:unhideWhenUsed="0"/>
-    <w:lsdException w:name="Light Grid Accent 3" w:semiHidden="0" w:uiPriority="62" w:unhideWhenUsed="0"/>
-    <w:lsdException w:name="Medium Shading 1 Accent 3" w:semiHidden="0" w:uiPriority="63" w:unhideWhenUsed="0"/>
-    <w:lsdException w:name="Medium Shading 2 Accent 3" w:semiHidden="0" w:uiPriority="64" w:unhideWhenUsed="0"/>
-    <w:lsdException w:name="Medium List 1 Accent 3" w:semiHidden="0" w:uiPriority="65" w:unhideWhenUsed="0"/>
-    <w:lsdException w:name="Medium List 2 Accent 3" w:semiHidden="0" w:uiPriority="66" w:unhideWhenUsed="0"/>
-    <w:lsdException w:name="Medium Grid 1 Accent 3" w:semiHidden="0" w:uiPriority="67" w:unhideWhenUsed="0"/>
-    <w:lsdException w:name="Medium Grid 2 Accent 3" w:semiHidden="0" w:uiPriority="68" w:unhideWhenUsed="0"/>
-    <w:lsdException w:name="Medium Grid 3 Accent 3" w:semiHidden="0" w:uiPriority="69" w:unhideWhenUsed="0"/>
-    <w:lsdException w:name="Dark List Accent 3" w:semiHidden="0" w:uiPriority="70" w:unhideWhenUsed="0"/>
-    <w:lsdException w:name="Colorful Shading Accent 3" w:semiHidden="0" w:uiPriority="71" w:unhideWhenUsed="0"/>
-    <w:lsdException w:name="Colorful List Accent 3" w:semiHidden="0" w:uiPriority="72" w:unhideWhenUsed="0"/>
-    <w:lsdException w:name="Colorful Grid Accent 3" w:semiHidden="0" w:uiPriority="73" w:unhideWhenUsed="0"/>
-    <w:lsdException w:name="Light Shading Accent 4" w:semiHidden="0" w:uiPriority="60" w:unhideWhenUsed="0"/>
-    <w:lsdException w:name="Light List Accent 4" w:semiHidden="0" w:uiPriority="61" w:unhideWhenUsed="0"/>
-    <w:lsdException w:name="Light Grid Accent 4" w:semiHidden="0" w:uiPriority="62" w:unhideWhenUsed="0"/>
-    <w:lsdException w:name="Medium Shading 1 Accent 4" w:semiHidden="0" w:uiPriority="63" w:unhideWhenUsed="0"/>
-    <w:lsdException w:name="Medium Shading 2 Accent 4" w:semiHidden="0" w:uiPriority="64" w:unhideWhenUsed="0"/>
-    <w:lsdException w:name="Medium List 1 Accent 4" w:semiHidden="0" w:uiPriority="65" w:unhideWhenUsed="0"/>
-    <w:lsdException w:name="Medium List 2 Accent 4" w:semiHidden="0" w:uiPriority="66" w:unhideWhenUsed="0"/>
-    <w:lsdException w:name="Medium Grid 1 Accent 4" w:semiHidden="0" w:uiPriority="67" w:unhideWhenUsed="0"/>
-    <w:lsdException w:name="Medium Grid 2 Accent 4" w:semiHidden="0" w:uiPriority="68" w:unhideWhenUsed="0"/>
-    <w:lsdException w:name="Medium Grid 3 Accent 4" w:semiHidden="0" w:uiPriority="69" w:unhideWhenUsed="0"/>
-    <w:lsdException w:name="Dark List Accent 4" w:semiHidden="0" w:uiPriority="70" w:unhideWhenUsed="0"/>
-    <w:lsdException w:name="Colorful Shading Accent 4" w:semiHidden="0" w:uiPriority="71" w:unhideWhenUsed="0"/>
-    <w:lsdException w:name="Colorful List Accent 4" w:semiHidden="0" w:uiPriority="72" w:unhideWhenUsed="0"/>
-    <w:lsdException w:name="Colorful Grid Accent 4" w:semiHidden="0" w:uiPriority="73" w:unhideWhenUsed="0"/>
-    <w:lsdException w:name="Light Shading Accent 5" w:semiHidden="0" w:uiPriority="60" w:unhideWhenUsed="0"/>
-    <w:lsdException w:name="Light List Accent 5" w:semiHidden="0" w:uiPriority="61" w:unhideWhenUsed="0"/>
-    <w:lsdException w:name="Light Grid Accent 5" w:semiHidden="0" w:uiPriority="62" w:unhideWhenUsed="0"/>
-    <w:lsdException w:name="Medium Shading 1 Accent 5" w:semiHidden="0" w:uiPriority="63" w:unhideWhenUsed="0"/>
-    <w:lsdException w:name="Medium Shading 2 Accent 5" w:semiHidden="0" w:uiPriority="64" w:unhideWhenUsed="0"/>
-    <w:lsdException w:name="Medium List 1 Accent 5" w:semiHidden="0" w:uiPriority="65" w:unhideWhenUsed="0"/>
-    <w:lsdException w:name="Medium List 2 Accent 5" w:semiHidden="0" w:uiPriority="66" w:unhideWhenUsed="0"/>
-    <w:lsdException w:name="Medium Grid 1 Accent 5" w:semiHidden="0" w:uiPriority="67" w:unhideWhenUsed="0"/>
-    <w:lsdException w:name="Medium Grid 2 Accent 5" w:semiHidden="0" w:uiPriority="68" w:unhideWhenUsed="0"/>
-    <w:lsdException w:name="Medium Grid 3 Accent 5" w:semiHidden="0" w:uiPriority="69" w:unhideWhenUsed="0"/>
-    <w:lsdException w:name="Dark List Accent 5" w:semiHidden="0" w:uiPriority="70" w:unhideWhenUsed="0"/>
-    <w:lsdException w:name="Colorful Shading Accent 5" w:semiHidden="0" w:uiPriority="71" w:unhideWhenUsed="0"/>
-    <w:lsdException w:name="Colorful List Accent 5" w:semiHidden="0" w:uiPriority="72" w:unhideWhenUsed="0"/>
-    <w:lsdException w:name="Colorful Grid Accent 5" w:semiHidden="0" w:uiPriority="73" w:unhideWhenUsed="0"/>
-    <w:lsdException w:name="Light Shading Accent 6" w:semiHidden="0" w:uiPriority="60" w:unhideWhenUsed="0"/>
-    <w:lsdException w:name="Light List Accent 6" w:semiHidden="0" w:uiPriority="61" w:unhideWhenUsed="0"/>
-    <w:lsdException w:name="Light Grid Accent 6" w:semiHidden="0" w:uiPriority="62" w:unhideWhenUsed="0"/>
-    <w:lsdException w:name="Medium Shading 1 Accent 6" w:semiHidden="0" w:uiPriority="63" w:unhideWhenUsed="0"/>
-    <w:lsdException w:name="Medium Shading 2 Accent 6" w:semiHidden="0" w:uiPriority="64" w:unhideWhenUsed="0"/>
-    <w:lsdException w:name="Medium List 1 Accent 6" w:semiHidden="0" w:uiPriority="65" w:unhideWhenUsed="0"/>
-    <w:lsdException w:name="Medium List 2 Accent 6" w:semiHidden="0" w:uiPriority="66" w:unhideWhenUsed="0"/>
-    <w:lsdException w:name="Medium Grid 1 Accent 6" w:semiHidden="0" w:uiPriority="67" w:unhideWhenUsed="0"/>
-    <w:lsdException w:name="Medium Grid 2 Accent 6" w:semiHidden="0" w:uiPriority="68" w:unhideWhenUsed="0"/>
-    <w:lsdException w:name="Medium Grid 3 Accent 6" w:semiHidden="0" w:uiPriority="69" w:unhideWhenUsed="0"/>
-    <w:lsdException w:name="Dark List Accent 6" w:semiHidden="0" w:uiPriority="70" w:unhideWhenUsed="0"/>
-    <w:lsdException w:name="Colorful Shading Accent 6" w:semiHidden="0" w:uiPriority="71" w:unhideWhenUsed="0"/>
-    <w:lsdException w:name="Colorful List Accent 6" w:semiHidden="0" w:uiPriority="72" w:unhideWhenUsed="0"/>
-    <w:lsdException w:name="Colorful Grid Accent 6" w:semiHidden="0" w:uiPriority="73" w:unhideWhenUsed="0"/>
-    <w:lsdException w:name="Subtle Emphasis" w:semiHidden="0" w:uiPriority="19" w:unhideWhenUsed="0" w:qFormat="1"/>
-    <w:lsdException w:name="Intense Emphasis" w:semiHidden="0" w:uiPriority="21" w:unhideWhenUsed="0" w:qFormat="1"/>
-    <w:lsdException w:name="Subtle Reference" w:semiHidden="0" w:uiPriority="31" w:unhideWhenUsed="0" w:qFormat="1"/>
-    <w:lsdException w:name="Intense Reference" w:semiHidden="0" w:uiPriority="32" w:unhideWhenUsed="0" w:qFormat="1"/>
-    <w:lsdException w:name="Book Title" w:semiHidden="0" w:uiPriority="33" w:unhideWhenUsed="0" w:qFormat="1"/>
-    <w:lsdException w:name="Bibliography" w:uiPriority="37"/>
-    <w:lsdException w:name="TOC Heading" w:uiPriority="39" w:qFormat="1"/>
-  </w:latentStyles>
-  <w:style w:type="paragraph" w:default="1" w:styleId="Normal">
-    <w:name w:val="Normal"/>
-    <w:qFormat/>
-  </w:style>
-  <w:style w:type="paragraph" w:styleId="Heading1">
-    <w:name w:val="heading 1"/>
-    <w:basedOn w:val="Normal"/>
-    <w:next w:val="Normal"/>
-    <w:link w:val="Heading1Char"/>
-    <w:uiPriority w:val="9"/>
-    <w:qFormat/>
-    <w:rsid w:val="008476F5"/>
-    <w:pPr>
-      <w:keepNext/>
-      <w:keepLines/>
-      <w:spacing w:before="480" w:after="0"/>
-      <w:outlineLvl w:val="0"/>
-    </w:pPr>
-    <w:rPr>
-      <w:rFonts w:asciiTheme="majorHAnsi" w:eastAsiaTheme="majorEastAsia" w:hAnsiTheme="majorHAnsi" w:cstheme="majorBidi"/>
-      <w:b/>
-      <w:bCs/>
-      <w:color w:val="365F91" w:themeColor="accent1" w:themeShade="BF"/>
-      <w:sz w:val="28"/>
-      <w:szCs w:val="28"/>
-    </w:rPr>
-  </w:style>
-  <w:style w:type="paragraph" w:styleId="Heading2">
-    <w:name w:val="heading 2"/>
-    <w:basedOn w:val="Normal"/>
-    <w:next w:val="Normal"/>
-    <w:link w:val="Heading2Char"/>
-    <w:uiPriority w:val="9"/>
-    <w:unhideWhenUsed/>
-    <w:qFormat/>
-    <w:rsid w:val="002A1863"/>
-    <w:pPr>
-      <w:keepNext/>
-      <w:keepLines/>
-      <w:spacing w:before="200" w:after="0"/>
-      <w:outlineLvl w:val="1"/>
-    </w:pPr>
-    <w:rPr>
-      <w:rFonts w:asciiTheme="majorHAnsi" w:eastAsiaTheme="majorEastAsia" w:hAnsiTheme="majorHAnsi" w:cstheme="majorBidi"/>
-      <w:b/>
-      <w:bCs/>
-      <w:color w:val="4F81BD" w:themeColor="accent1"/>
-      <w:sz w:val="26"/>
-      <w:szCs w:val="26"/>
-    </w:rPr>
-  </w:style>
-  <w:style w:type="paragraph" w:styleId="Heading3">
-    <w:name w:val="heading 3"/>
-    <w:basedOn w:val="Normal"/>
-    <w:next w:val="Normal"/>
-    <w:link w:val="Heading3Char"/>
-    <w:uiPriority w:val="9"/>
-    <w:unhideWhenUsed/>
-    <w:qFormat/>
-    <w:rsid w:val="00AE7315"/>
-    <w:pPr>
-      <w:keepNext/>
-      <w:keepLines/>
-      <w:spacing w:before="200" w:after="0"/>
-      <w:outlineLvl w:val="2"/>
-    </w:pPr>
-    <w:rPr>
-      <w:rFonts w:asciiTheme="majorHAnsi" w:eastAsiaTheme="majorEastAsia" w:hAnsiTheme="majorHAnsi" w:cstheme="majorBidi"/>
-      <w:b/>
-      <w:bCs/>
-      <w:color w:val="4F81BD" w:themeColor="accent1"/>
-    </w:rPr>
-  </w:style>
-  <w:style w:type="character" w:default="1" w:styleId="DefaultParagraphFont">
-    <w:name w:val="Default Paragraph Font"/>
-    <w:uiPriority w:val="1"/>
-    <w:semiHidden/>
-    <w:unhideWhenUsed/>
-  </w:style>
-  <w:style w:type="table" w:default="1" w:styleId="TableNormal">
-    <w:name w:val="Normal Table"/>
-    <w:uiPriority w:val="99"/>
-    <w:semiHidden/>
-    <w:unhideWhenUsed/>
-    <w:tblPr>
-      <w:tblInd w:w="0" w:type="dxa"/>
-      <w:tblCellMar>
-        <w:top w:w="0" w:type="dxa"/>
-        <w:left w:w="108" w:type="dxa"/>
-        <w:bottom w:w="0" w:type="dxa"/>
-        <w:right w:w="108" w:type="dxa"/>
-      </w:tblCellMar>
-    </w:tblPr>
-  </w:style>
-  <w:style w:type="numbering" w:default="1" w:styleId="NoList">
-    <w:name w:val="No List"/>
-    <w:uiPriority w:val="99"/>
-    <w:semiHidden/>
-    <w:unhideWhenUsed/>
-  </w:style>
-  <w:style w:type="paragraph" w:styleId="ListParagraph">
-    <w:name w:val="List Paragraph"/>
-    <w:basedOn w:val="Normal"/>
-    <w:uiPriority w:val="34"/>
-    <w:qFormat/>
-    <w:rsid w:val="00687EB0"/>
-    <w:pPr>
-      <w:ind w:left="720"/>
-      <w:contextualSpacing/>
-    </w:pPr>
-  </w:style>
-  <w:style w:type="paragraph" w:styleId="BalloonText">
-    <w:name w:val="Balloon Text"/>
-    <w:basedOn w:val="Normal"/>
-    <w:link w:val="BalloonTextChar"/>
-    <w:uiPriority w:val="99"/>
-    <w:semiHidden/>
-    <w:unhideWhenUsed/>
-    <w:rsid w:val="001E7F28"/>
-    <w:pPr>
-      <w:spacing w:after="0" w:line="240" w:lineRule="auto"/>
-    </w:pPr>
-    <w:rPr>
-      <w:rFonts w:ascii="Tahoma" w:hAnsi="Tahoma" w:cs="Tahoma"/>
-      <w:sz w:val="16"/>
-      <w:szCs w:val="16"/>
-    </w:rPr>
-  </w:style>
-  <w:style w:type="character" w:customStyle="1" w:styleId="BalloonTextChar">
-    <w:name w:val="Balloon Text Char"/>
-    <w:basedOn w:val="DefaultParagraphFont"/>
-    <w:link w:val="BalloonText"/>
-    <w:uiPriority w:val="99"/>
-    <w:semiHidden/>
-    <w:rsid w:val="001E7F28"/>
-    <w:rPr>
-      <w:rFonts w:ascii="Tahoma" w:hAnsi="Tahoma" w:cs="Tahoma"/>
-      <w:sz w:val="16"/>
-      <w:szCs w:val="16"/>
-    </w:rPr>
-  </w:style>
-  <w:style w:type="character" w:customStyle="1" w:styleId="Heading2Char">
-    <w:name w:val="Heading 2 Char"/>
-    <w:basedOn w:val="DefaultParagraphFont"/>
-    <w:link w:val="Heading2"/>
-    <w:uiPriority w:val="9"/>
-    <w:rsid w:val="002A1863"/>
-    <w:rPr>
-      <w:rFonts w:asciiTheme="majorHAnsi" w:eastAsiaTheme="majorEastAsia" w:hAnsiTheme="majorHAnsi" w:cstheme="majorBidi"/>
-      <w:b/>
-      <w:bCs/>
-      <w:color w:val="4F81BD" w:themeColor="accent1"/>
-      <w:sz w:val="26"/>
-      <w:szCs w:val="26"/>
-    </w:rPr>
-  </w:style>
-  <w:style w:type="paragraph" w:styleId="Caption">
-    <w:name w:val="caption"/>
-    <w:basedOn w:val="Normal"/>
-    <w:next w:val="Normal"/>
-    <w:uiPriority w:val="35"/>
-    <w:unhideWhenUsed/>
-    <w:qFormat/>
-    <w:rsid w:val="00160DE0"/>
-    <w:pPr>
-      <w:spacing w:line="240" w:lineRule="auto"/>
-    </w:pPr>
-    <w:rPr>
-      <w:b/>
-      <w:bCs/>
-      <w:color w:val="4F81BD" w:themeColor="accent1"/>
-      <w:sz w:val="18"/>
-      <w:szCs w:val="18"/>
-    </w:rPr>
-  </w:style>
-  <w:style w:type="character" w:customStyle="1" w:styleId="Heading3Char">
-    <w:name w:val="Heading 3 Char"/>
-    <w:basedOn w:val="DefaultParagraphFont"/>
-    <w:link w:val="Heading3"/>
-    <w:uiPriority w:val="9"/>
-    <w:rsid w:val="00AE7315"/>
-    <w:rPr>
-      <w:rFonts w:asciiTheme="majorHAnsi" w:eastAsiaTheme="majorEastAsia" w:hAnsiTheme="majorHAnsi" w:cstheme="majorBidi"/>
-      <w:b/>
-      <w:bCs/>
-      <w:color w:val="4F81BD" w:themeColor="accent1"/>
-    </w:rPr>
-  </w:style>
-  <w:style w:type="character" w:customStyle="1" w:styleId="Heading1Char">
-    <w:name w:val="Heading 1 Char"/>
-    <w:basedOn w:val="DefaultParagraphFont"/>
-    <w:link w:val="Heading1"/>
-    <w:uiPriority w:val="9"/>
-    <w:rsid w:val="008476F5"/>
-    <w:rPr>
-      <w:rFonts w:asciiTheme="majorHAnsi" w:eastAsiaTheme="majorEastAsia" w:hAnsiTheme="majorHAnsi" w:cstheme="majorBidi"/>
-      <w:b/>
-      <w:bCs/>
-      <w:color w:val="365F91" w:themeColor="accent1" w:themeShade="BF"/>
-      <w:sz w:val="28"/>
-      <w:szCs w:val="28"/>
-    </w:rPr>
-  </w:style>
-  <w:style w:type="table" w:styleId="TableGrid">
-    <w:name w:val="Table Grid"/>
-    <w:basedOn w:val="TableNormal"/>
-    <w:uiPriority w:val="59"/>
-    <w:rsid w:val="006736F3"/>
-    <w:pPr>
-      <w:spacing w:after="0" w:line="240" w:lineRule="auto"/>
-    </w:pPr>
-    <w:tblPr>
-      <w:tblInd w:w="0" w:type="dxa"/>
-      <w:tblBorders>
-        <w:top w:val="single" w:sz="4" w:space="0" w:color="auto"/>
-        <w:left w:val="single" w:sz="4" w:space="0" w:color="auto"/>
-        <w:bottom w:val="single" w:sz="4" w:space="0" w:color="auto"/>
-        <w:right w:val="single" w:sz="4" w:space="0" w:color="auto"/>
-        <w:insideH w:val="single" w:sz="4" w:space="0" w:color="auto"/>
-        <w:insideV w:val="single" w:sz="4" w:space="0" w:color="auto"/>
-      </w:tblBorders>
-      <w:tblCellMar>
-        <w:top w:w="0" w:type="dxa"/>
-        <w:left w:w="108" w:type="dxa"/>
-        <w:bottom w:w="0" w:type="dxa"/>
-        <w:right w:w="108" w:type="dxa"/>
-      </w:tblCellMar>
-    </w:tblPr>
-  </w:style>
-</w:styles>
-</file>
-
-<file path=word/stylesWithEffects.xml><?xml version="1.0" encoding="utf-8"?>
-<w:styles xmlns:wpc="http://schemas.microsoft.com/office/word/2010/wordprocessingCanvas" xmlns:mc="http://schemas.openxmlformats.org/markup-compatibility/2006" xmlns:o="urn:schemas-microsoft-com:office:office" xmlns:r="http://schemas.openxmlformats.org/officeDocument/2006/relationships" xmlns:m="http://schemas.openxmlformats.org/officeDocument/2006/math" xmlns:v="urn:schemas-microsoft-com:vml" xmlns:wp14="http://schemas.microsoft.com/office/word/2010/wordprocessingDrawing" xmlns:wp="http://schemas.openxmlformats.org/drawingml/2006/wordprocessingDrawing" xmlns:w10="urn:schemas-microsoft-com:office:word" xmlns:w="http://schemas.openxmlformats.org/wordprocessingml/2006/main" xmlns:w14="http://schemas.microsoft.com/office/word/2010/wordml" xmlns:wpg="http://schemas.microsoft.com/office/word/2010/wordprocessingGroup" xmlns:wpi="http://schemas.microsoft.com/office/word/2010/wordprocessingInk" xmlns:wne="http://schemas.microsoft.com/office/word/2006/wordml" xmlns:wps="http://schemas.microsoft.com/office/word/2010/wordprocessingShape" mc:Ignorable="w14 wp14">
-  <w:docDefaults>
-    <w:rPrDefault>
-      <w:rPr>
-        <w:rFonts w:asciiTheme="minorHAnsi" w:eastAsiaTheme="minorHAnsi" w:hAnsiTheme="minorHAnsi" w:cstheme="minorBidi"/>
-        <w:sz w:val="22"/>
-        <w:szCs w:val="22"/>
-        <w:lang w:val="en-US" w:eastAsia="en-US" w:bidi="ar-SA"/>
-      </w:rPr>
-    </w:rPrDefault>
-    <w:pPrDefault>
-      <w:pPr>
-        <w:spacing w:after="200" w:line="276" w:lineRule="auto"/>
-      </w:pPr>
-    </w:pPrDefault>
-  </w:docDefaults>
-  <w:latentStyles w:defLockedState="0" w:defUIPriority="99" w:defSemiHidden="1" w:defUnhideWhenUsed="1" w:defQFormat="0" w:count="267">
-    <w:lsdException w:name="Normal" w:semiHidden="0" w:uiPriority="0" w:unhideWhenUsed="0" w:qFormat="1"/>
-    <w:lsdException w:name="heading 1" w:semiHidden="0" w:uiPriority="9" w:unhideWhenUsed="0" w:qFormat="1"/>
-    <w:lsdException w:name="heading 2" w:uiPriority="9" w:qFormat="1"/>
-    <w:lsdException w:name="heading 3" w:uiPriority="9" w:qFormat="1"/>
-    <w:lsdException w:name="heading 4" w:uiPriority="9" w:qFormat="1"/>
-    <w:lsdException w:name="heading 5" w:uiPriority="9" w:qFormat="1"/>
-    <w:lsdException w:name="heading 6" w:uiPriority="9" w:qFormat="1"/>
-    <w:lsdException w:name="heading 7" w:uiPriority="9" w:qFormat="1"/>
-    <w:lsdException w:name="heading 8" w:uiPriority="9" w:qFormat="1"/>
-    <w:lsdException w:name="heading 9" w:uiPriority="9" w:qFormat="1"/>
-    <w:lsdException w:name="toc 1" w:uiPriority="39"/>
-    <w:lsdException w:name="toc 2" w:uiPriority="39"/>
-    <w:lsdException w:name="toc 3" w:uiPriority="39"/>
-    <w:lsdException w:name="toc 4" w:uiPriority="39"/>
-    <w:lsdException w:name="toc 5" w:uiPriority="39"/>
-    <w:lsdException w:name="toc 6" w:uiPriority="39"/>
-    <w:lsdException w:name="toc 7" w:uiPriority="39"/>
-    <w:lsdException w:name="toc 8" w:uiPriority="39"/>
-    <w:lsdException w:name="toc 9" w:uiPriority="39"/>
-    <w:lsdException w:name="caption" w:uiPriority="35" w:qFormat="1"/>
-    <w:lsdException w:name="Title" w:semiHidden="0" w:uiPriority="10" w:unhideWhenUsed="0" w:qFormat="1"/>
-    <w:lsdException w:name="Default Paragraph Font" w:uiPriority="1"/>
-    <w:lsdException w:name="Subtitle" w:semiHidden="0" w:uiPriority="11" w:unhideWhenUsed="0" w:qFormat="1"/>
-    <w:lsdException w:name="Strong" w:semiHidden="0" w:uiPriority="22" w:unhideWhenUsed="0" w:qFormat="1"/>
-    <w:lsdException w:name="Emphasis" w:semiHidden="0" w:uiPriority="20" w:unhideWhenUsed="0" w:qFormat="1"/>
-    <w:lsdException w:name="Table Grid" w:semiHidden="0" w:uiPriority="59" w:unhideWhenUsed="0"/>
-    <w:lsdException w:name="Placeholder Text" w:unhideWhenUsed="0"/>
-    <w:lsdException w:name="No Spacing" w:semiHidden="0" w:uiPriority="1" w:unhideWhenUsed="0" w:qFormat="1"/>
-    <w:lsdException w:name="Light Shading" w:semiHidden="0" w:uiPriority="60" w:unhideWhenUsed="0"/>
-    <w:lsdException w:name="Light List" w:semiHidden="0" w:uiPriority="61" w:unhideWhenUsed="0"/>
-    <w:lsdException w:name="Light Grid" w:semiHidden="0" w:uiPriority="62" w:unhideWhenUsed="0"/>
-    <w:lsdException w:name="Medium Shading 1" w:semiHidden="0" w:uiPriority="63" w:unhideWhenUsed="0"/>
-    <w:lsdException w:name="Medium Shading 2" w:semiHidden="0" w:uiPriority="64" w:unhideWhenUsed="0"/>
-    <w:lsdException w:name="Medium List 1" w:semiHidden="0" w:uiPriority="65" w:unhideWhenUsed="0"/>
-    <w:lsdException w:name="Medium List 2" w:semiHidden="0" w:uiPriority="66" w:unhideWhenUsed="0"/>
-    <w:lsdException w:name="Medium Grid 1" w:semiHidden="0" w:uiPriority="67" w:unhideWhenUsed="0"/>
-    <w:lsdException w:name="Medium Grid 2" w:semiHidden="0" w:uiPriority="68" w:unhideWhenUsed="0"/>
-    <w:lsdException w:name="Medium Grid 3" w:semiHidden="0" w:uiPriority="69" w:unhideWhenUsed="0"/>
-    <w:lsdException w:name="Dark List" w:semiHidden="0" w:uiPriority="70" w:unhideWhenUsed="0"/>
-    <w:lsdException w:name="Colorful Shading" w:semiHidden="0" w:uiPriority="71" w:unhideWhenUsed="0"/>
-    <w:lsdException w:name="Colorful List" w:semiHidden="0" w:uiPriority="72" w:unhideWhenUsed="0"/>
-    <w:lsdException w:name="Colorful Grid" w:semiHidden="0" w:uiPriority="73" w:unhideWhenUsed="0"/>
-    <w:lsdException w:name="Light Shading Accent 1" w:semiHidden="0" w:uiPriority="60" w:unhideWhenUsed="0"/>
-    <w:lsdException w:name="Light List Accent 1" w:semiHidden="0" w:uiPriority="61" w:unhideWhenUsed="0"/>
-    <w:lsdException w:name="Light Grid Accent 1" w:semiHidden="0" w:uiPriority="62" w:unhideWhenUsed="0"/>
-    <w:lsdException w:name="Medium Shading 1 Accent 1" w:semiHidden="0" w:uiPriority="63" w:unhideWhenUsed="0"/>
-    <w:lsdException w:name="Medium Shading 2 Accent 1" w:semiHidden="0" w:uiPriority="64" w:unhideWhenUsed="0"/>
-    <w:lsdException w:name="Medium List 1 Accent 1" w:semiHidden="0" w:uiPriority="65" w:unhideWhenUsed="0"/>
-    <w:lsdException w:name="Revision" w:unhideWhenUsed="0"/>
-    <w:lsdException w:name="List Paragraph" w:semiHidden="0" w:uiPriority="34" w:unhideWhenUsed="0" w:qFormat="1"/>
-    <w:lsdException w:name="Quote" w:semiHidden="0" w:uiPriority="29" w:unhideWhenUsed="0" w:qFormat="1"/>
-    <w:lsdException w:name="Intense Quote" w:semiHidden="0" w:uiPriority="30" w:unhideWhenUsed="0" w:qFormat="1"/>
-    <w:lsdException w:name="Medium List 2 Accent 1" w:semiHidden="0" w:uiPriority="66" w:unhideWhenUsed="0"/>
-    <w:lsdException w:name="Medium Grid 1 Accent 1" w:semiHidden="0" w:uiPriority="67" w:unhideWhenUsed="0"/>
-    <w:lsdException w:name="Medium Grid 2 Accent 1" w:semiHidden="0" w:uiPriority="68" w:unhideWhenUsed="0"/>
-    <w:lsdException w:name="Medium Grid 3 Accent 1" w:semiHidden="0" w:uiPriority="69" w:unhideWhenUsed="0"/>
-    <w:lsdException w:name="Dark List Accent 1" w:semiHidden="0" w:uiPriority="70" w:unhideWhenUsed="0"/>
-    <w:lsdException w:name="Colorful Shading Accent 1" w:semiHidden="0" w:uiPriority="71" w:unhideWhenUsed="0"/>
-    <w:lsdException w:name="Colorful List Accent 1" w:semiHidden="0" w:uiPriority="72" w:unhideWhenUsed="0"/>
-    <w:lsdException w:name="Colorful Grid Accent 1" w:semiHidden="0" w:uiPriority="73" w:unhideWhenUsed="0"/>
-    <w:lsdException w:name="Light Shading Accent 2" w:semiHidden="0" w:uiPriority="60" w:unhideWhenUsed="0"/>
-    <w:lsdException w:name="Light List Accent 2" w:semiHidden="0" w:uiPriority="61" w:unhideWhenUsed="0"/>
-    <w:lsdException w:name="Light Grid Accent 2" w:semiHidden="0" w:uiPriority="62" w:unhideWhenUsed="0"/>
-    <w:lsdException w:name="Medium Shading 1 Accent 2" w:semiHidden="0" w:uiPriority="63" w:unhideWhenUsed="0"/>
-    <w:lsdException w:name="Medium Shading 2 Accent 2" w:semiHidden="0" w:uiPriority="64" w:unhideWhenUsed="0"/>
-    <w:lsdException w:name="Medium List 1 Accent 2" w:semiHidden="0" w:uiPriority="65" w:unhideWhenUsed="0"/>
-    <w:lsdException w:name="Medium List 2 Accent 2" w:semiHidden="0" w:uiPriority="66" w:unhideWhenUsed="0"/>
-    <w:lsdException w:name="Medium Grid 1 Accent 2" w:semiHidden="0" w:uiPriority="67" w:unhideWhenUsed="0"/>
-    <w:lsdException w:name="Medium Grid 2 Accent 2" w:semiHidden="0" w:uiPriority="68" w:unhideWhenUsed="0"/>
-    <w:lsdException w:name="Medium Grid 3 Accent 2" w:semiHidden="0" w:uiPriority="69" w:unhideWhenUsed="0"/>
-    <w:lsdException w:name="Dark List Accent 2" w:semiHidden="0" w:uiPriority="70" w:unhideWhenUsed="0"/>
-    <w:lsdException w:name="Colorful Shading Accent 2" w:semiHidden="0" w:uiPriority="71" w:unhideWhenUsed="0"/>
-    <w:lsdException w:name="Colorful List Accent 2" w:semiHidden="0" w:uiPriority="72" w:unhideWhenUsed="0"/>
-    <w:lsdException w:name="Colorful Grid Accent 2" w:semiHidden="0" w:uiPriority="73" w:unhideWhenUsed="0"/>
-    <w:lsdException w:name="Light Shading Accent 3" w:semiHidden="0" w:uiPriority="60" w:unhideWhenUsed="0"/>
-    <w:lsdException w:name="Light List Accent 3" w:semiHidden="0" w:uiPriority="61" w:unhideWhenUsed="0"/>
-    <w:lsdException w:name="Light Grid Accent 3" w:semiHidden="0" w:uiPriority="62" w:unhideWhenUsed="0"/>
-    <w:lsdException w:name="Medium Shading 1 Accent 3" w:semiHidden="0" w:uiPriority="63" w:unhideWhenUsed="0"/>
-    <w:lsdException w:name="Medium Shading 2 Accent 3" w:semiHidden="0" w:uiPriority="64" w:unhideWhenUsed="0"/>
-    <w:lsdException w:name="Medium List 1 Accent 3" w:semiHidden="0" w:uiPriority="65" w:unhideWhenUsed="0"/>
-    <w:lsdException w:name="Medium List 2 Accent 3" w:semiHidden="0" w:uiPriority="66" w:unhideWhenUsed="0"/>
-    <w:lsdException w:name="Medium Grid 1 Accent 3" w:semiHidden="0" w:uiPriority="67" w:unhideWhenUsed="0"/>
-    <w:lsdException w:name="Medium Grid 2 Accent 3" w:semiHidden="0" w:uiPriority="68" w:unhideWhenUsed="0"/>
-    <w:lsdException w:name="Medium Grid 3 Accent 3" w:semiHidden="0" w:uiPriority="69" w:unhideWhenUsed="0"/>
-    <w:lsdException w:name="Dark List Accent 3" w:semiHidden="0" w:uiPriority="70" w:unhideWhenUsed="0"/>
-    <w:lsdException w:name="Colorful Shading Accent 3" w:semiHidden="0" w:uiPriority="71" w:unhideWhenUsed="0"/>
-    <w:lsdException w:name="Colorful List Accent 3" w:semiHidden="0" w:uiPriority="72" w:unhideWhenUsed="0"/>
-    <w:lsdException w:name="Colorful Grid Accent 3" w:semiHidden="0" w:uiPriority="73" w:unhideWhenUsed="0"/>
-    <w:lsdException w:name="Light Shading Accent 4" w:semiHidden="0" w:uiPriority="60" w:unhideWhenUsed="0"/>
-    <w:lsdException w:name="Light List Accent 4" w:semiHidden="0" w:uiPriority="61" w:unhideWhenUsed="0"/>
-    <w:lsdException w:name="Light Grid Accent 4" w:semiHidden="0" w:uiPriority="62" w:unhideWhenUsed="0"/>
-    <w:lsdException w:name="Medium Shading 1 Accent 4" w:semiHidden="0" w:uiPriority="63" w:unhideWhenUsed="0"/>
-    <w:lsdException w:name="Medium Shading 2 Accent 4" w:semiHidden="0" w:uiPriority="64" w:unhideWhenUsed="0"/>
-    <w:lsdException w:name="Medium List 1 Accent 4" w:semiHidden="0" w:uiPriority="65" w:unhideWhenUsed="0"/>
-    <w:lsdException w:name="Medium List 2 Accent 4" w:semiHidden="0" w:uiPriority="66" w:unhideWhenUsed="0"/>
-    <w:lsdException w:name="Medium Grid 1 Accent 4" w:semiHidden="0" w:uiPriority="67" w:unhideWhenUsed="0"/>
-    <w:lsdException w:name="Medium Grid 2 Accent 4" w:semiHidden="0" w:uiPriority="68" w:unhideWhenUsed="0"/>
-    <w:lsdException w:name="Medium Grid 3 Accent 4" w:semiHidden="0" w:uiPriority="69" w:unhideWhenUsed="0"/>
-    <w:lsdException w:name="Dark List Accent 4" w:semiHidden="0" w:uiPriority="70" w:unhideWhenUsed="0"/>
-    <w:lsdException w:name="Colorful Shading Accent 4" w:semiHidden="0" w:uiPriority="71" w:unhideWhenUsed="0"/>
-    <w:lsdException w:name="Colorful List Accent 4" w:semiHidden="0" w:uiPriority="72" w:unhideWhenUsed="0"/>
-    <w:lsdException w:name="Colorful Grid Accent 4" w:semiHidden="0" w:uiPriority="73" w:unhideWhenUsed="0"/>
-    <w:lsdException w:name="Light Shading Accent 5" w:semiHidden="0" w:uiPriority="60" w:unhideWhenUsed="0"/>
-    <w:lsdException w:name="Light List Accent 5" w:semiHidden="0" w:uiPriority="61" w:unhideWhenUsed="0"/>
-    <w:lsdException w:name="Light Grid Accent 5" w:semiHidden="0" w:uiPriority="62" w:unhideWhenUsed="0"/>
-    <w:lsdException w:name="Medium Shading 1 Accent 5" w:semiHidden="0" w:uiPriority="63" w:unhideWhenUsed="0"/>
-    <w:lsdException w:name="Medium Shading 2 Accent 5" w:semiHidden="0" w:uiPriority="64" w:unhideWhenUsed="0"/>
-    <w:lsdException w:name="Medium List 1 Accent 5" w:semiHidden="0" w:uiPriority="65" w:unhideWhenUsed="0"/>
-    <w:lsdException w:name="Medium List 2 Accent 5" w:semiHidden="0" w:uiPriority="66" w:unhideWhenUsed="0"/>
-    <w:lsdException w:name="Medium Grid 1 Accent 5" w:semiHidden="0" w:uiPriority="67" w:unhideWhenUsed="0"/>
-    <w:lsdException w:name="Medium Grid 2 Accent 5" w:semiHidden="0" w:uiPriority="68" w:unhideWhenUsed="0"/>
-    <w:lsdException w:name="Medium Grid 3 Accent 5" w:semiHidden="0" w:uiPriority="69" w:unhideWhenUsed="0"/>
-    <w:lsdException w:name="Dark List Accent 5" w:semiHidden="0" w:uiPriority="70" w:unhideWhenUsed="0"/>
-    <w:lsdException w:name="Colorful Shading Accent 5" w:semiHidden="0" w:uiPriority="71" w:unhideWhenUsed="0"/>
-    <w:lsdException w:name="Colorful List Accent 5" w:semiHidden="0" w:uiPriority="72" w:unhideWhenUsed="0"/>
-    <w:lsdException w:name="Colorful Grid Accent 5" w:semiHidden="0" w:uiPriority="73" w:unhideWhenUsed="0"/>
-    <w:lsdException w:name="Light Shading Accent 6" w:semiHidden="0" w:uiPriority="60" w:unhideWhenUsed="0"/>
-    <w:lsdException w:name="Light List Accent 6" w:semiHidden="0" w:uiPriority="61" w:unhideWhenUsed="0"/>
-    <w:lsdException w:name="Light Grid Accent 6" w:semiHidden="0" w:uiPriority="62" w:unhideWhenUsed="0"/>
-    <w:lsdException w:name="Medium Shading 1 Accent 6" w:semiHidden="0" w:uiPriority="63" w:unhideWhenUsed="0"/>
-    <w:lsdException w:name="Medium Shading 2 Accent 6" w:semiHidden="0" w:uiPriority="64" w:unhideWhenUsed="0"/>
-    <w:lsdException w:name="Medium List 1 Accent 6" w:semiHidden="0" w:uiPriority="65" w:unhideWhenUsed="0"/>
-    <w:lsdException w:name="Medium List 2 Accent 6" w:semiHidden="0" w:uiPriority="66" w:unhideWhenUsed="0"/>
-    <w:lsdException w:name="Medium Grid 1 Accent 6" w:semiHidden="0" w:uiPriority="67" w:unhideWhenUsed="0"/>
-    <w:lsdException w:name="Medium Grid 2 Accent 6" w:semiHidden="0" w:uiPriority="68" w:unhideWhenUsed="0"/>
-    <w:lsdException w:name="Medium Grid 3 Accent 6" w:semiHidden="0" w:uiPriority="69" w:unhideWhenUsed="0"/>
-    <w:lsdException w:name="Dark List Accent 6" w:semiHidden="0" w:uiPriority="70" w:unhideWhenUsed="0"/>
-    <w:lsdException w:name="Colorful Shading Accent 6" w:semiHidden="0" w:uiPriority="71" w:unhideWhenUsed="0"/>
-    <w:lsdException w:name="Colorful List Accent 6" w:semiHidden="0" w:uiPriority="72" w:unhideWhenUsed="0"/>
-    <w:lsdException w:name="Colorful Grid Accent 6" w:semiHidden="0" w:uiPriority="73" w:unhideWhenUsed="0"/>
-    <w:lsdException w:name="Subtle Emphasis" w:semiHidden="0" w:uiPriority="19" w:unhideWhenUsed="0" w:qFormat="1"/>
-    <w:lsdException w:name="Intense Emphasis" w:semiHidden="0" w:uiPriority="21" w:unhideWhenUsed="0" w:qFormat="1"/>
-    <w:lsdException w:name="Subtle Reference" w:semiHidden="0" w:uiPriority="31" w:unhideWhenUsed="0" w:qFormat="1"/>
-    <w:lsdException w:name="Intense Reference" w:semiHidden="0" w:uiPriority="32" w:unhideWhenUsed="0" w:qFormat="1"/>
-    <w:lsdException w:name="Book Title" w:semiHidden="0" w:uiPriority="33" w:unhideWhenUsed="0" w:qFormat="1"/>
-    <w:lsdException w:name="Bibliography" w:uiPriority="37"/>
-    <w:lsdException w:name="TOC Heading" w:uiPriority="39" w:qFormat="1"/>
+  <w:latentStyles w:defLockedState="0" w:defUIPriority="99" w:defSemiHidden="0" w:defUnhideWhenUsed="0" w:defQFormat="0" w:count="371">
+    <w:lsdException w:name="Normal" w:uiPriority="0" w:qFormat="1"/>
+    <w:lsdException w:name="heading 1" w:uiPriority="9" w:qFormat="1"/>
+    <w:lsdException w:name="heading 2" w:semiHidden="1" w:uiPriority="9" w:unhideWhenUsed="1" w:qFormat="1"/>
+    <w:lsdException w:name="heading 3" w:semiHidden="1" w:uiPriority="9" w:unhideWhenUsed="1" w:qFormat="1"/>
+    <w:lsdException w:name="heading 4" w:semiHidden="1" w:uiPriority="9" w:unhideWhenUsed="1" w:qFormat="1"/>
+    <w:lsdException w:name="heading 5" w:semiHidden="1" w:uiPriority="9" w:unhideWhenUsed="1" w:qFormat="1"/>
+    <w:lsdException w:name="heading 6" w:semiHidden="1" w:uiPriority="9" w:unhideWhenUsed="1" w:qFormat="1"/>
+    <w:lsdException w:name="heading 7" w:semiHidden="1" w:uiPriority="9" w:unhideWhenUsed="1" w:qFormat="1"/>
+    <w:lsdException w:name="heading 8" w:semiHidden="1" w:uiPriority="9" w:unhideWhenUsed="1" w:qFormat="1"/>
+    <w:lsdException w:name="heading 9" w:semiHidden="1" w:uiPriority="9" w:unhideWhenUsed="1" w:qFormat="1"/>
+    <w:lsdException w:name="index 1" w:semiHidden="1" w:unhideWhenUsed="1"/>
+    <w:lsdException w:name="index 2" w:semiHidden="1" w:unhideWhenUsed="1"/>
+    <w:lsdException w:name="index 3" w:semiHidden="1" w:unhideWhenUsed="1"/>
+    <w:lsdException w:name="index 4" w:semiHidden="1" w:unhideWhenUsed="1"/>
+    <w:lsdException w:name="index 5" w:semiHidden="1" w:unhideWhenUsed="1"/>
+    <w:lsdException w:name="index 6" w:semiHidden="1" w:unhideWhenUsed="1"/>
+    <w:lsdException w:name="index 7" w:semiHidden="1" w:unhideWhenUsed="1"/>
+    <w:lsdException w:name="index 8" w:semiHidden="1" w:unhideWhenUsed="1"/>
+    <w:lsdException w:name="index 9" w:semiHidden="1" w:unhideWhenUsed="1"/>
+    <w:lsdException w:name="toc 1" w:semiHidden="1" w:uiPriority="39" w:unhideWhenUsed="1"/>
+    <w:lsdException w:name="toc 2" w:semiHidden="1" w:uiPriority="39" w:unhideWhenUsed="1"/>
+    <w:lsdException w:name="toc 3" w:semiHidden="1" w:uiPriority="39" w:unhideWhenUsed="1"/>
+    <w:lsdException w:name="toc 4" w:semiHidden="1" w:uiPriority="39" w:unhideWhenUsed="1"/>
+    <w:lsdException w:name="toc 5" w:semiHidden="1" w:uiPriority="39" w:unhideWhenUsed="1"/>
+    <w:lsdException w:name="toc 6" w:semiHidden="1" w:uiPriority="39" w:unhideWhenUsed="1"/>
+    <w:lsdException w:name="toc 7" w:semiHidden="1" w:uiPriority="39" w:unhideWhenUsed="1"/>
+    <w:lsdException w:name="toc 8" w:semiHidden="1" w:uiPriority="39" w:unhideWhenUsed="1"/>
+    <w:lsdException w:name="toc 9" w:semiHidden="1" w:uiPriority="39" w:unhideWhenUsed="1"/>
+    <w:lsdException w:name="Normal Indent" w:semiHidden="1" w:unhideWhenUsed="1"/>
+    <w:lsdException w:name="footnote text" w:semiHidden="1" w:unhideWhenUsed="1"/>
+    <w:lsdException w:name="annotation text" w:semiHidden="1" w:unhideWhenUsed="1"/>
+    <w:lsdException w:name="header" w:semiHidden="1" w:unhideWhenUsed="1"/>
+    <w:lsdException w:name="footer" w:semiHidden="1" w:unhideWhenUsed="1"/>
+    <w:lsdException w:name="index heading" w:semiHidden="1" w:unhideWhenUsed="1"/>
+    <w:lsdException w:name="caption" w:semiHidden="1" w:uiPriority="35" w:unhideWhenUsed="1" w:qFormat="1"/>
+    <w:lsdException w:name="table of figures" w:semiHidden="1" w:unhideWhenUsed="1"/>
+    <w:lsdException w:name="envelope address" w:semiHidden="1" w:unhideWhenUsed="1"/>
+    <w:lsdException w:name="envelope return" w:semiHidden="1" w:unhideWhenUsed="1"/>
+    <w:lsdException w:name="footnote reference" w:semiHidden="1" w:unhideWhenUsed="1"/>
+    <w:lsdException w:name="annotation reference" w:semiHidden="1" w:unhideWhenUsed="1"/>
+    <w:lsdException w:name="line number" w:semiHidden="1" w:unhideWhenUsed="1"/>
+    <w:lsdException w:name="page number" w:semiHidden="1" w:unhideWhenUsed="1"/>
+    <w:lsdException w:name="endnote reference" w:semiHidden="1" w:unhideWhenUsed="1"/>
+    <w:lsdException w:name="endnote text" w:semiHidden="1" w:unhideWhenUsed="1"/>
+    <w:lsdException w:name="table of authorities" w:semiHidden="1" w:unhideWhenUsed="1"/>
+    <w:lsdException w:name="macro" w:semiHidden="1" w:unhideWhenUsed="1"/>
+    <w:lsdException w:name="toa heading" w:semiHidden="1" w:unhideWhenUsed="1"/>
+    <w:lsdException w:name="List" w:semiHidden="1" w:unhideWhenUsed="1"/>
+    <w:lsdException w:name="List Bullet" w:semiHidden="1" w:unhideWhenUsed="1"/>
+    <w:lsdException w:name="List Number" w:semiHidden="1" w:unhideWhenUsed="1"/>
+    <w:lsdException w:name="List 2" w:semiHidden="1" w:unhideWhenUsed="1"/>
+    <w:lsdException w:name="List 3" w:semiHidden="1" w:unhideWhenUsed="1"/>
+    <w:lsdException w:name="List 4" w:semiHidden="1" w:unhideWhenUsed="1"/>
+    <w:lsdException w:name="List 5" w:semiHidden="1" w:unhideWhenUsed="1"/>
+    <w:lsdException w:name="List Bullet 2" w:semiHidden="1" w:unhideWhenUsed="1"/>
+    <w:lsdException w:name="List Bullet 3" w:semiHidden="1" w:unhideWhenUsed="1"/>
+    <w:lsdException w:name="List Bullet 4" w:semiHidden="1" w:unhideWhenUsed="1"/>
+    <w:lsdException w:name="List Bullet 5" w:semiHidden="1" w:unhideWhenUsed="1"/>
+    <w:lsdException w:name="List Number 2" w:semiHidden="1" w:unhideWhenUsed="1"/>
+    <w:lsdException w:name="List Number 3" w:semiHidden="1" w:unhideWhenUsed="1"/>
+    <w:lsdException w:name="List Number 4" w:semiHidden="1" w:unhideWhenUsed="1"/>
+    <w:lsdException w:name="List Number 5" w:semiHidden="1" w:unhideWhenUsed="1"/>
+    <w:lsdException w:name="Title" w:uiPriority="10" w:qFormat="1"/>
+    <w:lsdException w:name="Closing" w:semiHidden="1" w:unhideWhenUsed="1"/>
+    <w:lsdException w:name="Signature" w:semiHidden="1" w:unhideWhenUsed="1"/>
+    <w:lsdException w:name="Default Paragraph Font" w:semiHidden="1" w:uiPriority="1" w:unhideWhenUsed="1"/>
+    <w:lsdException w:name="Body Text" w:semiHidden="1" w:unhideWhenUsed="1"/>
+    <w:lsdException w:name="Body Text Indent" w:semiHidden="1" w:unhideWhenUsed="1"/>
+    <w:lsdException w:name="List Continue" w:semiHidden="1" w:unhideWhenUsed="1"/>
+    <w:lsdException w:name="List Continue 2" w:semiHidden="1" w:unhideWhenUsed="1"/>
+    <w:lsdException w:name="List Continue 3" w:semiHidden="1" w:unhideWhenUsed="1"/>
+    <w:lsdException w:name="List Continue 4" w:semiHidden="1" w:unhideWhenUsed="1"/>
+    <w:lsdException w:name="List Continue 5" w:semiHidden="1" w:unhideWhenUsed="1"/>
+    <w:lsdException w:name="Message Header" w:semiHidden="1" w:unhideWhenUsed="1"/>
+    <w:lsdException w:name="Subtitle" w:uiPriority="11" w:qFormat="1"/>
+    <w:lsdException w:name="Salutation" w:semiHidden="1" w:unhideWhenUsed="1"/>
+    <w:lsdException w:name="Date" w:semiHidden="1" w:unhideWhenUsed="1"/>
+    <w:lsdException w:name="Body Text First Indent" w:semiHidden="1" w:unhideWhenUsed="1"/>
+    <w:lsdException w:name="Body Text First Indent 2" w:semiHidden="1" w:unhideWhenUsed="1"/>
+    <w:lsdException w:name="Note Heading" w:semiHidden="1" w:unhideWhenUsed="1"/>
+    <w:lsdException w:name="Body Text 2" w:semiHidden="1" w:unhideWhenUsed="1"/>
+    <w:lsdException w:name="Body Text 3" w:semiHidden="1" w:unhideWhenUsed="1"/>
+    <w:lsdException w:name="Body Text Indent 2" w:semiHidden="1" w:unhideWhenUsed="1"/>
+    <w:lsdException w:name="Body Text Indent 3" w:semiHidden="1" w:unhideWhenUsed="1"/>
+    <w:lsdException w:name="Block Text" w:semiHidden="1" w:unhideWhenUsed="1"/>
+    <w:lsdException w:name="Hyperlink" w:semiHidden="1" w:unhideWhenUsed="1"/>
+    <w:lsdException w:name="FollowedHyperlink" w:semiHidden="1" w:unhideWhenUsed="1"/>
+    <w:lsdException w:name="Strong" w:uiPriority="22" w:qFormat="1"/>
+    <w:lsdException w:name="Emphasis" w:uiPriority="20" w:qFormat="1"/>
+    <w:lsdException w:name="Document Map" w:semiHidden="1" w:unhideWhenUsed="1"/>
+    <w:lsdException w:name="Plain Text" w:semiHidden="1" w:unhideWhenUsed="1"/>
+    <w:lsdException w:name="E-mail Signature" w:semiHidden="1" w:unhideWhenUsed="1"/>
+    <w:lsdException w:name="HTML Top of Form" w:semiHidden="1" w:unhideWhenUsed="1"/>
+    <w:lsdException w:name="HTML Bottom of Form" w:semiHidden="1" w:unhideWhenUsed="1"/>
+    <w:lsdException w:name="Normal (Web)" w:semiHidden="1" w:unhideWhenUsed="1"/>
+    <w:lsdException w:name="HTML Acronym" w:semiHidden="1" w:unhideWhenUsed="1"/>
+    <w:lsdException w:name="HTML Address" w:semiHidden="1" w:unhideWhenUsed="1"/>
+    <w:lsdException w:name="HTML Cite" w:semiHidden="1" w:unhideWhenUsed="1"/>
+    <w:lsdException w:name="HTML Code" w:semiHidden="1" w:unhideWhenUsed="1"/>
+    <w:lsdException w:name="HTML Definition" w:semiHidden="1" w:unhideWhenUsed="1"/>
+    <w:lsdException w:name="HTML Keyboard" w:semiHidden="1" w:unhideWhenUsed="1"/>
+    <w:lsdException w:name="HTML Preformatted" w:semiHidden="1" w:unhideWhenUsed="1"/>
+    <w:lsdException w:name="HTML Sample" w:semiHidden="1" w:unhideWhenUsed="1"/>
+    <w:lsdException w:name="HTML Typewriter" w:semiHidden="1" w:unhideWhenUsed="1"/>
+    <w:lsdException w:name="HTML Variable" w:semiHidden="1" w:unhideWhenUsed="1"/>
+    <w:lsdException w:name="Normal Table" w:semiHidden="1" w:unhideWhenUsed="1"/>
+    <w:lsdException w:name="annotation subject" w:semiHidden="1" w:unhideWhenUsed="1"/>
+    <w:lsdException w:name="No List" w:semiHidden="1" w:unhideWhenUsed="1"/>
+    <w:lsdException w:name="Outline List 1" w:semiHidden="1" w:unhideWhenUsed="1"/>
+    <w:lsdException w:name="Outline List 2" w:semiHidden="1" w:unhideWhenUsed="1"/>
+    <w:lsdException w:name="Outline List 3" w:semiHidden="1" w:unhideWhenUsed="1"/>
+    <w:lsdException w:name="Table Simple 1" w:semiHidden="1" w:unhideWhenUsed="1"/>
+    <w:lsdException w:name="Table Simple 2" w:semiHidden="1" w:unhideWhenUsed="1"/>
+    <w:lsdException w:name="Table Simple 3" w:semiHidden="1" w:unhideWhenUsed="1"/>
+    <w:lsdException w:name="Table Classic 1" w:semiHidden="1" w:unhideWhenUsed="1"/>
+    <w:lsdException w:name="Table Classic 2" w:semiHidden="1" w:unhideWhenUsed="1"/>
+    <w:lsdException w:name="Table Classic 3" w:semiHidden="1" w:unhideWhenUsed="1"/>
+    <w:lsdException w:name="Table Classic 4" w:semiHidden="1" w:unhideWhenUsed="1"/>
+    <w:lsdException w:name="Table Colorful 1" w:semiHidden="1" w:unhideWhenUsed="1"/>
+    <w:lsdException w:name="Table Colorful 2" w:semiHidden="1" w:unhideWhenUsed="1"/>
+    <w:lsdException w:name="Table Colorful 3" w:semiHidden="1" w:unhideWhenUsed="1"/>
+    <w:lsdException w:name="Table Columns 1" w:semiHidden="1" w:unhideWhenUsed="1"/>
+    <w:lsdException w:name="Table Columns 2" w:semiHidden="1" w:unhideWhenUsed="1"/>
+    <w:lsdException w:name="Table Columns 3" w:semiHidden="1" w:unhideWhenUsed="1"/>
+    <w:lsdException w:name="Table Columns 4" w:semiHidden="1" w:unhideWhenUsed="1"/>
+    <w:lsdException w:name="Table Columns 5" w:semiHidden="1" w:unhideWhenUsed="1"/>
+    <w:lsdException w:name="Table Grid 1" w:semiHidden="1" w:unhideWhenUsed="1"/>
+    <w:lsdException w:name="Table Grid 2" w:semiHidden="1" w:unhideWhenUsed="1"/>
+    <w:lsdException w:name="Table Grid 3" w:semiHidden="1" w:unhideWhenUsed="1"/>
+    <w:lsdException w:name="Table Grid 4" w:semiHidden="1" w:unhideWhenUsed="1"/>
+    <w:lsdException w:name="Table Grid 5" w:semiHidden="1" w:unhideWhenUsed="1"/>
+    <w:lsdException w:name="Table Grid 6" w:semiHidden="1" w:unhideWhenUsed="1"/>
+    <w:lsdException w:name="Table Grid 7" w:semiHidden="1" w:unhideWhenUsed="1"/>
+    <w:lsdException w:name="Table Grid 8" w:semiHidden="1" w:unhideWhenUsed="1"/>
+    <w:lsdException w:name="Table List 1" w:semiHidden="1" w:unhideWhenUsed="1"/>
+    <w:lsdException w:name="Table List 2" w:semiHidden="1" w:unhideWhenUsed="1"/>
+    <w:lsdException w:name="Table List 3" w:semiHidden="1" w:unhideWhenUsed="1"/>
+    <w:lsdException w:name="Table List 4" w:semiHidden="1" w:unhideWhenUsed="1"/>
+    <w:lsdException w:name="Table List 5" w:semiHidden="1" w:unhideWhenUsed="1"/>
+    <w:lsdException w:name="Table List 6" w:semiHidden="1" w:unhideWhenUsed="1"/>
+    <w:lsdException w:name="Table List 7" w:semiHidden="1" w:unhideWhenUsed="1"/>
+    <w:lsdException w:name="Table List 8" w:semiHidden="1" w:unhideWhenUsed="1"/>
+    <w:lsdException w:name="Table 3D effects 1" w:semiHidden="1" w:unhideWhenUsed="1"/>
+    <w:lsdException w:name="Table 3D effects 2" w:semiHidden="1" w:unhideWhenUsed="1"/>
+    <w:lsdException w:name="Table 3D effects 3" w:semiHidden="1" w:unhideWhenUsed="1"/>
+    <w:lsdException w:name="Table Contemporary" w:semiHidden="1" w:unhideWhenUsed="1"/>
+    <w:lsdException w:name="Table Elegant" w:semiHidden="1" w:unhideWhenUsed="1"/>
+    <w:lsdException w:name="Table Professional" w:semiHidden="1" w:unhideWhenUsed="1"/>
+    <w:lsdException w:name="Table Subtle 1" w:semiHidden="1" w:unhideWhenUsed="1"/>
+    <w:lsdException w:name="Table Subtle 2" w:semiHidden="1" w:unhideWhenUsed="1"/>
+    <w:lsdException w:name="Table Web 1" w:semiHidden="1" w:unhideWhenUsed="1"/>
+    <w:lsdException w:name="Table Web 2" w:semiHidden="1" w:unhideWhenUsed="1"/>
+    <w:lsdException w:name="Table Web 3" w:semiHidden="1" w:unhideWhenUsed="1"/>
+    <w:lsdException w:name="Balloon Text" w:semiHidden="1" w:unhideWhenUsed="1"/>
+    <w:lsdException w:name="Table Grid" w:uiPriority="59"/>
+    <w:lsdException w:name="Table Theme" w:semiHidden="1" w:unhideWhenUsed="1"/>
+    <w:lsdException w:name="Placeholder Text" w:semiHidden="1"/>
+    <w:lsdException w:name="No Spacing" w:uiPriority="1" w:qFormat="1"/>
+    <w:lsdException w:name="Light Shading" w:uiPriority="60"/>
+    <w:lsdException w:name="Light List" w:uiPriority="61"/>
+    <w:lsdException w:name="Light Grid" w:uiPriority="62"/>
+    <w:lsdException w:name="Medium Shading 1" w:uiPriority="63"/>
+    <w:lsdException w:name="Medium Shading 2" w:uiPriority="64"/>
+    <w:lsdException w:name="Medium List 1" w:uiPriority="65"/>
+    <w:lsdException w:name="Medium List 2" w:uiPriority="66"/>
+    <w:lsdException w:name="Medium Grid 1" w:uiPriority="67"/>
+    <w:lsdException w:name="Medium Grid 2" w:uiPriority="68"/>
+    <w:lsdException w:name="Medium Grid 3" w:uiPriority="69"/>
+    <w:lsdException w:name="Dark List" w:uiPriority="70"/>
+    <w:lsdException w:name="Colorful Shading" w:uiPriority="71"/>
+    <w:lsdException w:name="Colorful List" w:uiPriority="72"/>
+    <w:lsdException w:name="Colorful Grid" w:uiPriority="73"/>
+    <w:lsdException w:name="Light Shading Accent 1" w:uiPriority="60"/>
+    <w:lsdException w:name="Light List Accent 1" w:uiPriority="61"/>
+    <w:lsdException w:name="Light Grid Accent 1" w:uiPriority="62"/>
+    <w:lsdException w:name="Medium Shading 1 Accent 1" w:uiPriority="63"/>
+    <w:lsdException w:name="Medium Shading 2 Accent 1" w:uiPriority="64"/>
+    <w:lsdException w:name="Medium List 1 Accent 1" w:uiPriority="65"/>
+    <w:lsdException w:name="Revision" w:semiHidden="1"/>
+    <w:lsdException w:name="List Paragraph" w:uiPriority="34" w:qFormat="1"/>
+    <w:lsdException w:name="Quote" w:uiPriority="29" w:qFormat="1"/>
+    <w:lsdException w:name="Intense Quote" w:uiPriority="30" w:qFormat="1"/>
+    <w:lsdException w:name="Medium List 2 Accent 1" w:uiPriority="66"/>
+    <w:lsdException w:name="Medium Grid 1 Accent 1" w:uiPriority="67"/>
+    <w:lsdException w:name="Medium Grid 2 Accent 1" w:uiPriority="68"/>
+    <w:lsdException w:name="Medium Grid 3 Accent 1" w:uiPriority="69"/>
+    <w:lsdException w:name="Dark List Accent 1" w:uiPriority="70"/>
+    <w:lsdException w:name="Colorful Shading Accent 1" w:uiPriority="71"/>
+    <w:lsdException w:name="Colorful List Accent 1" w:uiPriority="72"/>
+    <w:lsdException w:name="Colorful Grid Accent 1" w:uiPriority="73"/>
+    <w:lsdException w:name="Light Shading Accent 2" w:uiPriority="60"/>
+    <w:lsdException w:name="Light List Accent 2" w:uiPriority="61"/>
+    <w:lsdException w:name="Light Grid Accent 2" w:uiPriority="62"/>
+    <w:lsdException w:name="Medium Shading 1 Accent 2" w:uiPriority="63"/>
+    <w:lsdException w:name="Medium Shading 2 Accent 2" w:uiPriority="64"/>
+    <w:lsdException w:name="Medium List 1 Accent 2" w:uiPriority="65"/>
+    <w:lsdException w:name="Medium List 2 Accent 2" w:uiPriority="66"/>
+    <w:lsdException w:name="Medium Grid 1 Accent 2" w:uiPriority="67"/>
+    <w:lsdException w:name="Medium Grid 2 Accent 2" w:uiPriority="68"/>
+    <w:lsdException w:name="Medium Grid 3 Accent 2" w:uiPriority="69"/>
+    <w:lsdException w:name="Dark List Accent 2" w:uiPriority="70"/>
+    <w:lsdException w:name="Colorful Shading Accent 2" w:uiPriority="71"/>
+    <w:lsdException w:name="Colorful List Accent 2" w:uiPriority="72"/>
+    <w:lsdException w:name="Colorful Grid Accent 2" w:uiPriority="73"/>
+    <w:lsdException w:name="Light Shading Accent 3" w:uiPriority="60"/>
+    <w:lsdException w:name="Light List Accent 3" w:uiPriority="61"/>
+    <w:lsdException w:name="Light Grid Accent 3" w:uiPriority="62"/>
+    <w:lsdException w:name="Medium Shading 1 Accent 3" w:uiPriority="63"/>
+    <w:lsdException w:name="Medium Shading 2 Accent 3" w:uiPriority="64"/>
+    <w:lsdException w:name="Medium List 1 Accent 3" w:uiPriority="65"/>
+    <w:lsdException w:name="Medium List 2 Accent 3" w:uiPriority="66"/>
+    <w:lsdException w:name="Medium Grid 1 Accent 3" w:uiPriority="67"/>
+    <w:lsdException w:name="Medium Grid 2 Accent 3" w:uiPriority="68"/>
+    <w:lsdException w:name="Medium Grid 3 Accent 3" w:uiPriority="69"/>
+    <w:lsdException w:name="Dark List Accent 3" w:uiPriority="70"/>
+    <w:lsdException w:name="Colorful Shading Accent 3" w:uiPriority="71"/>
+    <w:lsdException w:name="Colorful List Accent 3" w:uiPriority="72"/>
+    <w:lsdException w:name="Colorful Grid Accent 3" w:uiPriority="73"/>
+    <w:lsdException w:name="Light Shading Accent 4" w:uiPriority="60"/>
+    <w:lsdException w:name="Light List Accent 4" w:uiPriority="61"/>
+    <w:lsdException w:name="Light Grid Accent 4" w:uiPriority="62"/>
+    <w:lsdException w:name="Medium Shading 1 Accent 4" w:uiPriority="63"/>
+    <w:lsdException w:name="Medium Shading 2 Accent 4" w:uiPriority="64"/>
+    <w:lsdException w:name="Medium List 1 Accent 4" w:uiPriority="65"/>
+    <w:lsdException w:name="Medium List 2 Accent 4" w:uiPriority="66"/>
+    <w:lsdException w:name="Medium Grid 1 Accent 4" w:uiPriority="67"/>
+    <w:lsdException w:name="Medium Grid 2 Accent 4" w:uiPriority="68"/>
+    <w:lsdException w:name="Medium Grid 3 Accent 4" w:uiPriority="69"/>
+    <w:lsdException w:name="Dark List Accent 4" w:uiPriority="70"/>
+    <w:lsdException w:name="Colorful Shading Accent 4" w:uiPriority="71"/>
+    <w:lsdException w:name="Colorful List Accent 4" w:uiPriority="72"/>
+    <w:lsdException w:name="Colorful Grid Accent 4" w:uiPriority="73"/>
+    <w:lsdException w:name="Light Shading Accent 5" w:uiPriority="60"/>
+    <w:lsdException w:name="Light List Accent 5" w:uiPriority="61"/>
+    <w:lsdException w:name="Light Grid Accent 5" w:uiPriority="62"/>
+    <w:lsdException w:name="Medium Shading 1 Accent 5" w:uiPriority="63"/>
+    <w:lsdException w:name="Medium Shading 2 Accent 5" w:uiPriority="64"/>
+    <w:lsdException w:name="Medium List 1 Accent 5" w:uiPriority="65"/>
+    <w:lsdException w:name="Medium List 2 Accent 5" w:uiPriority="66"/>
+    <w:lsdException w:name="Medium Grid 1 Accent 5" w:uiPriority="67"/>
+    <w:lsdException w:name="Medium Grid 2 Accent 5" w:uiPriority="68"/>
+    <w:lsdException w:name="Medium Grid 3 Accent 5" w:uiPriority="69"/>
+    <w:lsdException w:name="Dark List Accent 5" w:uiPriority="70"/>
+    <w:lsdException w:name="Colorful Shading Accent 5" w:uiPriority="71"/>
+    <w:lsdException w:name="Colorful List Accent 5" w:uiPriority="72"/>
+    <w:lsdException w:name="Colorful Grid Accent 5" w:uiPriority="73"/>
+    <w:lsdException w:name="Light Shading Accent 6" w:uiPriority="60"/>
+    <w:lsdException w:name="Light List Accent 6" w:uiPriority="61"/>
+    <w:lsdException w:name="Light Grid Accent 6" w:uiPriority="62"/>
+    <w:lsdException w:name="Medium Shading 1 Accent 6" w:uiPriority="63"/>
+    <w:lsdException w:name="Medium Shading 2 Accent 6" w:uiPriority="64"/>
+    <w:lsdException w:name="Medium List 1 Accent 6" w:uiPriority="65"/>
+    <w:lsdException w:name="Medium List 2 Accent 6" w:uiPriority="66"/>
+    <w:lsdException w:name="Medium Grid 1 Accent 6" w:uiPriority="67"/>
+    <w:lsdException w:name="Medium Grid 2 Accent 6" w:uiPriority="68"/>
+    <w:lsdException w:name="Medium Grid 3 Accent 6" w:uiPriority="69"/>
+    <w:lsdException w:name="Dark List Accent 6" w:uiPriority="70"/>
+    <w:lsdException w:name="Colorful Shading Accent 6" w:uiPriority="71"/>
+    <w:lsdException w:name="Colorful List Accent 6" w:uiPriority="72"/>
+    <w:lsdException w:name="Colorful Grid Accent 6" w:uiPriority="73"/>
+    <w:lsdException w:name="Subtle Emphasis" w:uiPriority="19" w:qFormat="1"/>
+    <w:lsdException w:name="Intense Emphasis" w:uiPriority="21" w:qFormat="1"/>
+    <w:lsdException w:name="Subtle Reference" w:uiPriority="31" w:qFormat="1"/>
+    <w:lsdException w:name="Intense Reference" w:uiPriority="32" w:qFormat="1"/>
+    <w:lsdException w:name="Book Title" w:uiPriority="33" w:qFormat="1"/>
+    <w:lsdException w:name="Bibliography" w:semiHidden="1" w:uiPriority="37" w:unhideWhenUsed="1"/>
+    <w:lsdException w:name="TOC Heading" w:semiHidden="1" w:uiPriority="39" w:unhideWhenUsed="1" w:qFormat="1"/>
+    <w:lsdException w:name="Plain Table 1" w:uiPriority="41"/>
+    <w:lsdException w:name="Plain Table 2" w:uiPriority="42"/>
+    <w:lsdException w:name="Plain Table 3" w:uiPriority="43"/>
+    <w:lsdException w:name="Plain Table 4" w:uiPriority="44"/>
+    <w:lsdException w:name="Plain Table 5" w:uiPriority="45"/>
+    <w:lsdException w:name="Grid Table Light" w:uiPriority="40"/>
+    <w:lsdException w:name="Grid Table 1 Light" w:uiPriority="46"/>
+    <w:lsdException w:name="Grid Table 2" w:uiPriority="47"/>
+    <w:lsdException w:name="Grid Table 3" w:uiPriority="48"/>
+    <w:lsdException w:name="Grid Table 4" w:uiPriority="49"/>
+    <w:lsdException w:name="Grid Table 5 Dark" w:uiPriority="50"/>
+    <w:lsdException w:name="Grid Table 6 Colorful" w:uiPriority="51"/>
+    <w:lsdException w:name="Grid Table 7 Colorful" w:uiPriority="52"/>
+    <w:lsdException w:name="Grid Table 1 Light Accent 1" w:uiPriority="46"/>
+    <w:lsdException w:name="Grid Table 2 Accent 1" w:uiPriority="47"/>
+    <w:lsdException w:name="Grid Table 3 Accent 1" w:uiPriority="48"/>
+    <w:lsdException w:name="Grid Table 4 Accent 1" w:uiPriority="49"/>
+    <w:lsdException w:name="Grid Table 5 Dark Accent 1" w:uiPriority="50"/>
+    <w:lsdException w:name="Grid Table 6 Colorful Accent 1" w:uiPriority="51"/>
+    <w:lsdException w:name="Grid Table 7 Colorful Accent 1" w:uiPriority="52"/>
+    <w:lsdException w:name="Grid Table 1 Light Accent 2" w:uiPriority="46"/>
+    <w:lsdException w:name="Grid Table 2 Accent 2" w:uiPriority="47"/>
+    <w:lsdException w:name="Grid Table 3 Accent 2" w:uiPriority="48"/>
+    <w:lsdException w:name="Grid Table 4 Accent 2" w:uiPriority="49"/>
+    <w:lsdException w:name="Grid Table 5 Dark Accent 2" w:uiPriority="50"/>
+    <w:lsdException w:name="Grid Table 6 Colorful Accent 2" w:uiPriority="51"/>
+    <w:lsdException w:name="Grid Table 7 Colorful Accent 2" w:uiPriority="52"/>
+    <w:lsdException w:name="Grid Table 1 Light Accent 3" w:uiPriority="46"/>
+    <w:lsdException w:name="Grid Table 2 Accent 3" w:uiPriority="47"/>
+    <w:lsdException w:name="Grid Table 3 Accent 3" w:uiPriority="48"/>
+    <w:lsdException w:name="Grid Table 4 Accent 3" w:uiPriority="49"/>
+    <w:lsdException w:name="Grid Table 5 Dark Accent 3" w:uiPriority="50"/>
+    <w:lsdException w:name="Grid Table 6 Colorful Accent 3" w:uiPriority="51"/>
+    <w:lsdException w:name="Grid Table 7 Colorful Accent 3" w:uiPriority="52"/>
+    <w:lsdException w:name="Grid Table 1 Light Accent 4" w:uiPriority="46"/>
+    <w:lsdException w:name="Grid Table 2 Accent 4" w:uiPriority="47"/>
+    <w:lsdException w:name="Grid Table 3 Accent 4" w:uiPriority="48"/>
+    <w:lsdException w:name="Grid Table 4 Accent 4" w:uiPriority="49"/>
+    <w:lsdException w:name="Grid Table 5 Dark Accent 4" w:uiPriority="50"/>
+    <w:lsdException w:name="Grid Table 6 Colorful Accent 4" w:uiPriority="51"/>
+    <w:lsdException w:name="Grid Table 7 Colorful Accent 4" w:uiPriority="52"/>
+    <w:lsdException w:name="Grid Table 1 Light Accent 5" w:uiPriority="46"/>
+    <w:lsdException w:name="Grid Table 2 Accent 5" w:uiPriority="47"/>
+    <w:lsdException w:name="Grid Table 3 Accent 5" w:uiPriority="48"/>
+    <w:lsdException w:name="Grid Table 4 Accent 5" w:uiPriority="49"/>
+    <w:lsdException w:name="Grid Table 5 Dark Accent 5" w:uiPriority="50"/>
+    <w:lsdException w:name="Grid Table 6 Colorful Accent 5" w:uiPriority="51"/>
+    <w:lsdException w:name="Grid Table 7 Colorful Accent 5" w:uiPriority="52"/>
+    <w:lsdException w:name="Grid Table 1 Light Accent 6" w:uiPriority="46"/>
+    <w:lsdException w:name="Grid Table 2 Accent 6" w:uiPriority="47"/>
+    <w:lsdException w:name="Grid Table 3 Accent 6" w:uiPriority="48"/>
+    <w:lsdException w:name="Grid Table 4 Accent 6" w:uiPriority="49"/>
+    <w:lsdException w:name="Grid Table 5 Dark Accent 6" w:uiPriority="50"/>
+    <w:lsdException w:name="Grid Table 6 Colorful Accent 6" w:uiPriority="51"/>
+    <w:lsdException w:name="Grid Table 7 Colorful Accent 6" w:uiPriority="52"/>
+    <w:lsdException w:name="List Table 1 Light" w:uiPriority="46"/>
+    <w:lsdException w:name="List Table 2" w:uiPriority="47"/>
+    <w:lsdException w:name="List Table 3" w:uiPriority="48"/>
+    <w:lsdException w:name="List Table 4" w:uiPriority="49"/>
+    <w:lsdException w:name="List Table 5 Dark" w:uiPriority="50"/>
+    <w:lsdException w:name="List Table 6 Colorful" w:uiPriority="51"/>
+    <w:lsdException w:name="List Table 7 Colorful" w:uiPriority="52"/>
+    <w:lsdException w:name="List Table 1 Light Accent 1" w:uiPriority="46"/>
+    <w:lsdException w:name="List Table 2 Accent 1" w:uiPriority="47"/>
+    <w:lsdException w:name="List Table 3 Accent 1" w:uiPriority="48"/>
+    <w:lsdException w:name="List Table 4 Accent 1" w:uiPriority="49"/>
+    <w:lsdException w:name="List Table 5 Dark Accent 1" w:uiPriority="50"/>
+    <w:lsdException w:name="List Table 6 Colorful Accent 1" w:uiPriority="51"/>
+    <w:lsdException w:name="List Table 7 Colorful Accent 1" w:uiPriority="52"/>
+    <w:lsdException w:name="List Table 1 Light Accent 2" w:uiPriority="46"/>
+    <w:lsdException w:name="List Table 2 Accent 2" w:uiPriority="47"/>
+    <w:lsdException w:name="List Table 3 Accent 2" w:uiPriority="48"/>
+    <w:lsdException w:name="List Table 4 Accent 2" w:uiPriority="49"/>
+    <w:lsdException w:name="List Table 5 Dark Accent 2" w:uiPriority="50"/>
+    <w:lsdException w:name="List Table 6 Colorful Accent 2" w:uiPriority="51"/>
+    <w:lsdException w:name="List Table 7 Colorful Accent 2" w:uiPriority="52"/>
+    <w:lsdException w:name="List Table 1 Light Accent 3" w:uiPriority="46"/>
+    <w:lsdException w:name="List Table 2 Accent 3" w:uiPriority="47"/>
+    <w:lsdException w:name="List Table 3 Accent 3" w:uiPriority="48"/>
+    <w:lsdException w:name="List Table 4 Accent 3" w:uiPriority="49"/>
+    <w:lsdException w:name="List Table 5 Dark Accent 3" w:uiPriority="50"/>
+    <w:lsdException w:name="List Table 6 Colorful Accent 3" w:uiPriority="51"/>
+    <w:lsdException w:name="List Table 7 Colorful Accent 3" w:uiPriority="52"/>
+    <w:lsdException w:name="List Table 1 Light Accent 4" w:uiPriority="46"/>
+    <w:lsdException w:name="List Table 2 Accent 4" w:uiPriority="47"/>
+    <w:lsdException w:name="List Table 3 Accent 4" w:uiPriority="48"/>
+    <w:lsdException w:name="List Table 4 Accent 4" w:uiPriority="49"/>
+    <w:lsdException w:name="List Table 5 Dark Accent 4" w:uiPriority="50"/>
+    <w:lsdException w:name="List Table 6 Colorful Accent 4" w:uiPriority="51"/>
+    <w:lsdException w:name="List Table 7 Colorful Accent 4" w:uiPriority="52"/>
+    <w:lsdException w:name="List Table 1 Light Accent 5" w:uiPriority="46"/>
+    <w:lsdException w:name="List Table 2 Accent 5" w:uiPriority="47"/>
+    <w:lsdException w:name="List Table 3 Accent 5" w:uiPriority="48"/>
+    <w:lsdException w:name="List Table 4 Accent 5" w:uiPriority="49"/>
+    <w:lsdException w:name="List Table 5 Dark Accent 5" w:uiPriority="50"/>
+    <w:lsdException w:name="List Table 6 Colorful Accent 5" w:uiPriority="51"/>
+    <w:lsdException w:name="List Table 7 Colorful Accent 5" w:uiPriority="52"/>
+    <w:lsdException w:name="List Table 1 Light Accent 6" w:uiPriority="46"/>
+    <w:lsdException w:name="List Table 2 Accent 6" w:uiPriority="47"/>
+    <w:lsdException w:name="List Table 3 Accent 6" w:uiPriority="48"/>
+    <w:lsdException w:name="List Table 4 Accent 6" w:uiPriority="49"/>
+    <w:lsdException w:name="List Table 5 Dark Accent 6" w:uiPriority="50"/>
+    <w:lsdException w:name="List Table 6 Colorful Accent 6" w:uiPriority="51"/>
+    <w:lsdException w:name="List Table 7 Colorful Accent 6" w:uiPriority="52"/>
   </w:latentStyles>
   <w:style w:type="paragraph" w:default="1" w:styleId="Normal">
     <w:name w:val="Normal"/>

</xml_diff>